<commit_message>
added few more lines into report document
</commit_message>
<xml_diff>
--- a/WIER porocilo_2.docx
+++ b/WIER porocilo_2.docx
@@ -15,6 +15,8 @@
           <w:szCs w:val="18"/>
         </w:rPr>
       </w:pPr>
+      <w:bookmarkStart w:id="0" w:name="_GoBack"/>
+      <w:bookmarkEnd w:id="0"/>
       <w:r>
         <w:rPr>
           <w:rFonts w:ascii="Calibri" w:hAnsi="Calibri" w:cs="Calibri"/>
@@ -372,7 +374,7 @@
           <w:sz w:val="22"/>
           <w:szCs w:val="22"/>
         </w:rPr>
-        <w:t>Zajemanje zanimivih podatkov spletnih strani</w:t>
+        <w:t xml:space="preserve">V seminarski nalogi implementirava zajemanje </w:t>
       </w:r>
       <w:r>
         <w:rPr>
@@ -381,9 +383,8 @@
           <w:sz w:val="22"/>
           <w:szCs w:val="22"/>
         </w:rPr>
-        <w:t xml:space="preserve"> &lt;</w:t>
-      </w:r>
-      <w:proofErr w:type="spellStart"/>
+        <w:t xml:space="preserve">podatkov na tri različne </w:t>
+      </w:r>
       <w:r>
         <w:rPr>
           <w:rStyle w:val="normaltextrun"/>
@@ -391,9 +392,8 @@
           <w:sz w:val="22"/>
           <w:szCs w:val="22"/>
         </w:rPr>
-        <w:t>insert_some_more_intro_here</w:t>
-      </w:r>
-      <w:proofErr w:type="spellEnd"/>
+        <w:t>načine</w:t>
+      </w:r>
       <w:r>
         <w:rPr>
           <w:rStyle w:val="normaltextrun"/>
@@ -401,7 +401,7 @@
           <w:sz w:val="22"/>
           <w:szCs w:val="22"/>
         </w:rPr>
-        <w:t>&gt;</w:t>
+        <w:t xml:space="preserve"> </w:t>
       </w:r>
       <w:r>
         <w:rPr>
@@ -410,7 +410,7 @@
           <w:sz w:val="22"/>
           <w:szCs w:val="22"/>
         </w:rPr>
-        <w:t xml:space="preserve">. V seminarski nalogi implementirava zajemanje </w:t>
+        <w:t xml:space="preserve">. </w:t>
       </w:r>
       <w:r>
         <w:rPr>
@@ -419,7 +419,7 @@
           <w:sz w:val="22"/>
           <w:szCs w:val="22"/>
         </w:rPr>
-        <w:t xml:space="preserve">podatkov na tri različne </w:t>
+        <w:t>Pri vsakem načinu opiševa uporabljene izraze, ki zajamejo zahtevano vsebino na spletni strani.</w:t>
       </w:r>
       <w:r>
         <w:rPr>
@@ -428,8 +428,9 @@
           <w:sz w:val="22"/>
           <w:szCs w:val="22"/>
         </w:rPr>
-        <w:t>načine</w:t>
-      </w:r>
+        <w:t xml:space="preserve"> Implementirane metode preizkusiva na določenih parih spletnih strani – </w:t>
+      </w:r>
+      <w:proofErr w:type="spellStart"/>
       <w:r>
         <w:rPr>
           <w:rStyle w:val="normaltextrun"/>
@@ -437,8 +438,9 @@
           <w:sz w:val="22"/>
           <w:szCs w:val="22"/>
         </w:rPr>
-        <w:t xml:space="preserve"> </w:t>
-      </w:r>
+        <w:t>overstock</w:t>
+      </w:r>
+      <w:proofErr w:type="spellEnd"/>
       <w:r>
         <w:rPr>
           <w:rStyle w:val="normaltextrun"/>
@@ -446,48 +448,8 @@
           <w:sz w:val="22"/>
           <w:szCs w:val="22"/>
         </w:rPr>
-        <w:t xml:space="preserve">. </w:t>
-      </w:r>
-      <w:r>
-        <w:rPr>
-          <w:rStyle w:val="normaltextrun"/>
-          <w:rFonts w:ascii="Calibri" w:hAnsi="Calibri" w:cs="Calibri"/>
-          <w:sz w:val="22"/>
-          <w:szCs w:val="22"/>
-        </w:rPr>
-        <w:t>Vsak način opiševa in pokomentirava težave, na katere sva naletela pri implementaci</w:t>
-      </w:r>
-      <w:r>
-        <w:rPr>
-          <w:rStyle w:val="normaltextrun"/>
-          <w:rFonts w:ascii="Calibri" w:hAnsi="Calibri" w:cs="Calibri"/>
-          <w:sz w:val="22"/>
-          <w:szCs w:val="22"/>
-        </w:rPr>
-        <w:t xml:space="preserve">ji. Implementirane metode preizkusiva na določenih parih spletnih strani – </w:t>
-      </w:r>
-      <w:proofErr w:type="spellStart"/>
-      <w:r>
-        <w:rPr>
-          <w:rStyle w:val="normaltextrun"/>
-          <w:rFonts w:ascii="Calibri" w:hAnsi="Calibri" w:cs="Calibri"/>
-          <w:sz w:val="22"/>
-          <w:szCs w:val="22"/>
-        </w:rPr>
-        <w:t>overstock</w:t>
-      </w:r>
-      <w:proofErr w:type="spellEnd"/>
-      <w:r>
-        <w:rPr>
-          <w:rStyle w:val="normaltextrun"/>
-          <w:rFonts w:ascii="Calibri" w:hAnsi="Calibri" w:cs="Calibri"/>
-          <w:sz w:val="22"/>
-          <w:szCs w:val="22"/>
-        </w:rPr>
-        <w:t>, rtvslo.si in &lt;INSERT_CUSTOM_SITE_HERE&gt;. Dobljene rezultate primerjava in pokomentirava v poglavju rezultati.</w:t>
-      </w:r>
-      <w:bookmarkStart w:id="0" w:name="_GoBack"/>
-      <w:bookmarkEnd w:id="0"/>
+        <w:t>, rtvslo.si in &lt;INSERT_CUSTOM_SITE_HERE&gt;. Dobljene rezultate primerjava v poglavju rezultati.</w:t>
+      </w:r>
     </w:p>
     <w:p>
       <w:pPr>
@@ -852,18 +814,27 @@
         <w:t>. Program se začne izvajati v glavni datoteki main.py, v kateri</w:t>
       </w:r>
       <w:r>
-        <w:t xml:space="preserve"> se prebere HTML datoteka. Prebrana datoteka se najprej obdela s pomočjo </w:t>
-      </w:r>
-      <w:proofErr w:type="spellStart"/>
-      <w:r>
-        <w:t>Seleniuma</w:t>
-      </w:r>
-      <w:proofErr w:type="spellEnd"/>
-      <w:r>
-        <w:t xml:space="preserve">, nato pa se </w:t>
-      </w:r>
-      <w:r>
-        <w:t xml:space="preserve">sva s pomočjo knjižnice </w:t>
+        <w:t xml:space="preserve"> se prebere HTML datoteka</w:t>
+      </w:r>
+      <w:r>
+        <w:t xml:space="preserve"> s pomočjo funkcije </w:t>
+      </w:r>
+      <w:proofErr w:type="spellStart"/>
+      <w:r>
+        <w:t>read</w:t>
+      </w:r>
+      <w:proofErr w:type="spellEnd"/>
+      <w:r>
+        <w:t>()</w:t>
+      </w:r>
+      <w:r>
+        <w:t xml:space="preserve">. Prebrana datoteka se </w:t>
+      </w:r>
+      <w:r>
+        <w:t xml:space="preserve">s </w:t>
+      </w:r>
+      <w:r>
+        <w:t xml:space="preserve">pomočjo knjižnice </w:t>
       </w:r>
       <w:proofErr w:type="spellStart"/>
       <w:r>
@@ -871,7 +842,10 @@
       </w:r>
       <w:proofErr w:type="spellEnd"/>
       <w:r>
-        <w:t xml:space="preserve"> celotni HTML še olepšala v smislu optimizacije, zaključka značk, </w:t>
+        <w:t xml:space="preserve"> o</w:t>
+      </w:r>
+      <w:r>
+        <w:t xml:space="preserve">lepšala v smislu optimizacije, zaključka značk, </w:t>
       </w:r>
       <w:proofErr w:type="spellStart"/>
       <w:r>
@@ -879,7 +853,13 @@
       </w:r>
       <w:proofErr w:type="spellEnd"/>
       <w:r>
-        <w:t>. Tako pripravljen HTML je vhod za vse tri načine pridobivanja podatkov.</w:t>
+        <w:t xml:space="preserve">. Tako pripravljen HTML je vhod za vse tri </w:t>
+      </w:r>
+      <w:r>
+        <w:t xml:space="preserve">funkcije </w:t>
+      </w:r>
+      <w:r>
+        <w:t>pridobivanja podatkov.</w:t>
       </w:r>
       <w:r>
         <w:t xml:space="preserve"> Vsak način je implementiran kot funkcija v ločeni datoteki.</w:t>
@@ -961,7 +941,21 @@
         <w:t>se izvede koda. Za zajem</w:t>
       </w:r>
       <w:r>
-        <w:t xml:space="preserve"> podatkov poskrbijo spodnji regularni izrazi:</w:t>
+        <w:t xml:space="preserve"> podatkov poskrbijo spodnji regularni izrazi</w:t>
+      </w:r>
+      <w:r>
+        <w:t xml:space="preserve">. </w:t>
+      </w:r>
+      <w:r>
+        <w:t xml:space="preserve">Pridobljeni podatki se shranijo v slovar, ta pa se s pomočjo funkcije </w:t>
+      </w:r>
+      <w:proofErr w:type="spellStart"/>
+      <w:r>
+        <w:t>json_dump</w:t>
+      </w:r>
+      <w:proofErr w:type="spellEnd"/>
+      <w:r>
+        <w:t>() izvozi v berljivo obliko.</w:t>
       </w:r>
     </w:p>
     <w:p>
@@ -982,1077 +976,406 @@
     <w:p>
       <w:pPr>
         <w:rPr>
-          <w:rStyle w:val="pl-pds"/>
-          <w:rFonts w:ascii="Consolas" w:hAnsi="Consolas"/>
-          <w:color w:val="032F62"/>
-          <w:sz w:val="18"/>
-          <w:szCs w:val="18"/>
-        </w:rPr>
-      </w:pPr>
-      <w:proofErr w:type="spellStart"/>
-      <w:r>
-        <w:rPr>
-          <w:rFonts w:ascii="Consolas" w:hAnsi="Consolas"/>
-          <w:color w:val="24292E"/>
-          <w:sz w:val="18"/>
-          <w:szCs w:val="18"/>
-          <w:shd w:val="clear" w:color="auto" w:fill="FFFFFF"/>
+          <w:i/>
+        </w:rPr>
+      </w:pPr>
+      <w:proofErr w:type="spellStart"/>
+      <w:r>
+        <w:rPr>
+          <w:i/>
         </w:rPr>
         <w:t>regex</w:t>
       </w:r>
       <w:proofErr w:type="spellEnd"/>
       <w:r>
         <w:rPr>
-          <w:rFonts w:ascii="Consolas" w:hAnsi="Consolas"/>
-          <w:color w:val="24292E"/>
-          <w:sz w:val="18"/>
-          <w:szCs w:val="18"/>
-          <w:shd w:val="clear" w:color="auto" w:fill="FFFFFF"/>
-        </w:rPr>
+          <w:i/>
+        </w:rPr>
+        <w:t xml:space="preserve"> = r'&lt;b&gt;([0-9].+)&lt;\/b&gt;.*\n.*\n.*&lt;s&gt;([\$0-9,.]+).*\n.*&lt;b&gt;([\$0-9.]+).*\n.*&gt;([\$0-9.,]+)\s.([0-9]+.).*\n.*\n.*&lt;span </w:t>
+      </w:r>
+      <w:proofErr w:type="spellStart"/>
+      <w:r>
+        <w:rPr>
+          <w:i/>
+        </w:rPr>
+        <w:t>class</w:t>
+      </w:r>
+      <w:proofErr w:type="spellEnd"/>
+      <w:r>
+        <w:rPr>
+          <w:i/>
+        </w:rPr>
+        <w:t>=\"normal\"&gt;(.*|.*\n.*\n.*|.*\n.*\n.*\n.*)&lt;</w:t>
+      </w:r>
+      <w:proofErr w:type="spellStart"/>
+      <w:r>
+        <w:rPr>
+          <w:i/>
+        </w:rPr>
+        <w:t>br</w:t>
+      </w:r>
+      <w:proofErr w:type="spellEnd"/>
+      <w:r>
+        <w:rPr>
+          <w:i/>
+        </w:rPr>
+        <w:t>/&gt;&lt;a'</w:t>
+      </w:r>
+    </w:p>
+    <w:p>
+      <w:r>
+        <w:lastRenderedPageBreak/>
+        <w:t>Razlaga regularnega izraza:</w:t>
+      </w:r>
+    </w:p>
+    <w:p>
+      <w:pPr>
+        <w:pStyle w:val="ListParagraph"/>
+        <w:numPr>
+          <w:ilvl w:val="0"/>
+          <w:numId w:val="24"/>
+        </w:numPr>
+      </w:pPr>
+      <w:r>
+        <w:t>&lt;b&gt;([0-9].+)&lt;\/b&gt;</w:t>
+      </w:r>
+      <w:r>
         <w:t xml:space="preserve"> </w:t>
       </w:r>
       <w:r>
-        <w:rPr>
-          <w:rStyle w:val="pl-k"/>
-          <w:rFonts w:ascii="Consolas" w:hAnsi="Consolas"/>
-          <w:color w:val="D73A49"/>
-          <w:sz w:val="18"/>
-          <w:szCs w:val="18"/>
-        </w:rPr>
-        <w:t>=</w:t>
-      </w:r>
-      <w:r>
-        <w:rPr>
-          <w:rFonts w:ascii="Consolas" w:hAnsi="Consolas"/>
-          <w:color w:val="24292E"/>
-          <w:sz w:val="18"/>
-          <w:szCs w:val="18"/>
-          <w:shd w:val="clear" w:color="auto" w:fill="FFFFFF"/>
-        </w:rPr>
+        <w:t>poišče naziv izdelka, ki pa se vedno prične z neko številko</w:t>
+      </w:r>
+    </w:p>
+    <w:p>
+      <w:pPr>
+        <w:pStyle w:val="ListParagraph"/>
+        <w:numPr>
+          <w:ilvl w:val="0"/>
+          <w:numId w:val="24"/>
+        </w:numPr>
+      </w:pPr>
+      <w:r>
+        <w:t>.*\n.*\n.*</w:t>
+      </w:r>
+      <w:r>
         <w:t xml:space="preserve"> </w:t>
       </w:r>
       <w:r>
-        <w:rPr>
-          <w:rStyle w:val="pl-k"/>
-          <w:rFonts w:ascii="Consolas" w:hAnsi="Consolas"/>
-          <w:color w:val="D73A49"/>
-          <w:sz w:val="18"/>
-          <w:szCs w:val="18"/>
-        </w:rPr>
-        <w:t>r</w:t>
-      </w:r>
-      <w:r>
-        <w:rPr>
-          <w:rStyle w:val="pl-pds"/>
-          <w:rFonts w:ascii="Consolas" w:hAnsi="Consolas"/>
-          <w:color w:val="032F62"/>
-          <w:sz w:val="18"/>
-          <w:szCs w:val="18"/>
-        </w:rPr>
+        <w:t>Izpusti nekaj vsebine, ki je med nazivom izdelka in cenami</w:t>
+      </w:r>
+    </w:p>
+    <w:p>
+      <w:pPr>
+        <w:pStyle w:val="ListParagraph"/>
+        <w:numPr>
+          <w:ilvl w:val="0"/>
+          <w:numId w:val="24"/>
+        </w:numPr>
+      </w:pPr>
+      <w:r>
+        <w:t>([\$0-9,.]+)</w:t>
+      </w:r>
+      <w:r>
+        <w:t xml:space="preserve"> </w:t>
+      </w:r>
+      <w:r>
+        <w:t>Zajame vsebino '</w:t>
+      </w:r>
+      <w:proofErr w:type="spellStart"/>
+      <w:r>
+        <w:t>listPrice</w:t>
+      </w:r>
+      <w:proofErr w:type="spellEnd"/>
+      <w:r>
         <w:t>'</w:t>
       </w:r>
-      <w:r>
-        <w:rPr>
-          <w:rStyle w:val="pl-sr"/>
-          <w:rFonts w:ascii="Consolas" w:hAnsi="Consolas"/>
-          <w:color w:val="032F62"/>
-          <w:sz w:val="18"/>
-          <w:szCs w:val="18"/>
-        </w:rPr>
-        <w:t>&lt;b&gt;</w:t>
-      </w:r>
-      <w:r>
-        <w:rPr>
-          <w:rStyle w:val="pl-c1"/>
-          <w:rFonts w:ascii="Consolas" w:hAnsi="Consolas"/>
-          <w:color w:val="005CC5"/>
-          <w:sz w:val="18"/>
-          <w:szCs w:val="18"/>
-        </w:rPr>
-        <w:t>(</w:t>
-      </w:r>
-      <w:r>
-        <w:rPr>
-          <w:rStyle w:val="pl-sr"/>
-          <w:rFonts w:ascii="Consolas" w:hAnsi="Consolas"/>
-          <w:color w:val="032F62"/>
-          <w:sz w:val="18"/>
-          <w:szCs w:val="18"/>
-        </w:rPr>
-        <w:t>[</w:t>
-      </w:r>
-      <w:r>
-        <w:rPr>
-          <w:rStyle w:val="pl-c1"/>
-          <w:rFonts w:ascii="Consolas" w:hAnsi="Consolas"/>
-          <w:color w:val="005CC5"/>
-          <w:sz w:val="18"/>
-          <w:szCs w:val="18"/>
-        </w:rPr>
-        <w:t>0-9</w:t>
-      </w:r>
-      <w:r>
-        <w:rPr>
-          <w:rStyle w:val="pl-sr"/>
-          <w:rFonts w:ascii="Consolas" w:hAnsi="Consolas"/>
-          <w:color w:val="032F62"/>
-          <w:sz w:val="18"/>
-          <w:szCs w:val="18"/>
-        </w:rPr>
-        <w:t>]</w:t>
-      </w:r>
-      <w:r>
-        <w:rPr>
-          <w:rStyle w:val="pl-c1"/>
-          <w:rFonts w:ascii="Consolas" w:hAnsi="Consolas"/>
-          <w:color w:val="005CC5"/>
-          <w:sz w:val="18"/>
-          <w:szCs w:val="18"/>
-        </w:rPr>
-        <w:t>.</w:t>
-      </w:r>
-      <w:r>
-        <w:rPr>
-          <w:rStyle w:val="pl-k"/>
-          <w:rFonts w:ascii="Consolas" w:hAnsi="Consolas"/>
-          <w:color w:val="D73A49"/>
-          <w:sz w:val="18"/>
-          <w:szCs w:val="18"/>
-        </w:rPr>
-        <w:t>+</w:t>
-      </w:r>
-      <w:r>
-        <w:rPr>
-          <w:rStyle w:val="pl-c1"/>
-          <w:rFonts w:ascii="Consolas" w:hAnsi="Consolas"/>
-          <w:color w:val="005CC5"/>
-          <w:sz w:val="18"/>
-          <w:szCs w:val="18"/>
-        </w:rPr>
-        <w:t>)</w:t>
-      </w:r>
-      <w:r>
-        <w:rPr>
-          <w:rStyle w:val="pl-sr"/>
-          <w:rFonts w:ascii="Consolas" w:hAnsi="Consolas"/>
-          <w:color w:val="032F62"/>
-          <w:sz w:val="18"/>
-          <w:szCs w:val="18"/>
-        </w:rPr>
+    </w:p>
+    <w:p>
+      <w:pPr>
+        <w:pStyle w:val="ListParagraph"/>
+        <w:numPr>
+          <w:ilvl w:val="0"/>
+          <w:numId w:val="24"/>
+        </w:numPr>
+      </w:pPr>
+      <w:r>
+        <w:t>.*\n.*</w:t>
+      </w:r>
+      <w:r>
+        <w:t xml:space="preserve"> Izpusti nekaj vsebine</w:t>
+      </w:r>
+    </w:p>
+    <w:p>
+      <w:pPr>
+        <w:pStyle w:val="ListParagraph"/>
+        <w:numPr>
+          <w:ilvl w:val="0"/>
+          <w:numId w:val="24"/>
+        </w:numPr>
+      </w:pPr>
+      <w:r>
+        <w:t>&lt;b&gt;([\$0-9.]+)</w:t>
+      </w:r>
+      <w:r>
+        <w:t xml:space="preserve"> </w:t>
+      </w:r>
+      <w:r>
+        <w:t>Zajame vsebino '</w:t>
+      </w:r>
+      <w:proofErr w:type="spellStart"/>
+      <w:r>
+        <w:t>price</w:t>
+      </w:r>
+      <w:proofErr w:type="spellEnd"/>
+      <w:r>
+        <w:t>'</w:t>
+      </w:r>
+    </w:p>
+    <w:p>
+      <w:pPr>
+        <w:pStyle w:val="ListParagraph"/>
+        <w:numPr>
+          <w:ilvl w:val="0"/>
+          <w:numId w:val="24"/>
+        </w:numPr>
+      </w:pPr>
+      <w:r>
+        <w:t>.*\n.*</w:t>
+      </w:r>
+      <w:r>
+        <w:t xml:space="preserve"> Izpusti nekaj vsebine</w:t>
+      </w:r>
+    </w:p>
+    <w:p>
+      <w:pPr>
+        <w:pStyle w:val="ListParagraph"/>
+        <w:numPr>
+          <w:ilvl w:val="0"/>
+          <w:numId w:val="24"/>
+        </w:numPr>
+      </w:pPr>
+      <w:r>
+        <w:t>&gt;([\$0-9.,]+)\s.([0-9]+.).*\n.*\n.*</w:t>
+      </w:r>
+      <w:r>
+        <w:t xml:space="preserve"> Zajame '</w:t>
+      </w:r>
+      <w:proofErr w:type="spellStart"/>
+      <w:r>
+        <w:t>saving</w:t>
+      </w:r>
+      <w:proofErr w:type="spellEnd"/>
+      <w:r>
+        <w:t>' in '</w:t>
+      </w:r>
+      <w:proofErr w:type="spellStart"/>
+      <w:r>
+        <w:t>savingPercent</w:t>
+      </w:r>
+      <w:proofErr w:type="spellEnd"/>
+      <w:r>
+        <w:t>'</w:t>
+      </w:r>
+    </w:p>
+    <w:p>
+      <w:pPr>
+        <w:pStyle w:val="ListParagraph"/>
+        <w:numPr>
+          <w:ilvl w:val="0"/>
+          <w:numId w:val="24"/>
+        </w:numPr>
+      </w:pPr>
+      <w:r>
         <w:t>&lt;</w:t>
       </w:r>
-      <w:r>
-        <w:rPr>
-          <w:rStyle w:val="pl-cce"/>
-          <w:rFonts w:ascii="Consolas" w:hAnsi="Consolas"/>
+      <w:proofErr w:type="spellStart"/>
+      <w:r>
+        <w:t>span</w:t>
+      </w:r>
+      <w:proofErr w:type="spellEnd"/>
+      <w:r>
+        <w:t xml:space="preserve"> </w:t>
+      </w:r>
+      <w:proofErr w:type="spellStart"/>
+      <w:r>
+        <w:t>class</w:t>
+      </w:r>
+      <w:proofErr w:type="spellEnd"/>
+      <w:r>
+        <w:t>=\"normal\"&gt;(.*|.*\n.*\n.*|.*\n.*\n.*\n.*)&lt;</w:t>
+      </w:r>
+      <w:proofErr w:type="spellStart"/>
+      <w:r>
+        <w:t>br</w:t>
+      </w:r>
+      <w:proofErr w:type="spellEnd"/>
+      <w:r>
+        <w:t>/&gt;&lt;a'</w:t>
+      </w:r>
+      <w:r>
+        <w:t xml:space="preserve"> Zajame vsebino opisa izdela. Pri čemer ima opis lahko več vrstic opisa.</w:t>
+      </w:r>
+    </w:p>
+    <w:p>
+      <w:pPr>
+        <w:rPr>
           <w:b/>
-          <w:bCs/>
-          <w:color w:val="22863A"/>
-          <w:sz w:val="18"/>
-          <w:szCs w:val="18"/>
-        </w:rPr>
-        <w:t>\/</w:t>
-      </w:r>
-      <w:r>
-        <w:rPr>
-          <w:rStyle w:val="pl-sr"/>
-          <w:rFonts w:ascii="Consolas" w:hAnsi="Consolas"/>
-          <w:color w:val="032F62"/>
-          <w:sz w:val="18"/>
-          <w:szCs w:val="18"/>
-        </w:rPr>
-        <w:t>b&gt;</w:t>
-      </w:r>
-      <w:r>
-        <w:rPr>
-          <w:rStyle w:val="pl-c1"/>
-          <w:rFonts w:ascii="Consolas" w:hAnsi="Consolas"/>
-          <w:color w:val="005CC5"/>
-          <w:sz w:val="18"/>
-          <w:szCs w:val="18"/>
-        </w:rPr>
-        <w:t>.</w:t>
-      </w:r>
-      <w:r>
-        <w:rPr>
-          <w:rStyle w:val="pl-k"/>
-          <w:rFonts w:ascii="Consolas" w:hAnsi="Consolas"/>
-          <w:color w:val="D73A49"/>
-          <w:sz w:val="18"/>
-          <w:szCs w:val="18"/>
-        </w:rPr>
-        <w:t>*</w:t>
-      </w:r>
-      <w:r>
-        <w:rPr>
-          <w:rStyle w:val="pl-cce"/>
-          <w:rFonts w:ascii="Consolas" w:hAnsi="Consolas"/>
+        </w:rPr>
+      </w:pPr>
+      <w:r>
+        <w:rPr>
           <w:b/>
-          <w:bCs/>
-          <w:color w:val="22863A"/>
-          <w:sz w:val="18"/>
-          <w:szCs w:val="18"/>
-        </w:rPr>
-        <w:t>\n</w:t>
-      </w:r>
-      <w:r>
-        <w:rPr>
-          <w:rStyle w:val="pl-c1"/>
-          <w:rFonts w:ascii="Consolas" w:hAnsi="Consolas"/>
-          <w:color w:val="005CC5"/>
-          <w:sz w:val="18"/>
-          <w:szCs w:val="18"/>
-        </w:rPr>
-        <w:t>.</w:t>
-      </w:r>
-      <w:r>
-        <w:rPr>
-          <w:rStyle w:val="pl-k"/>
-          <w:rFonts w:ascii="Consolas" w:hAnsi="Consolas"/>
-          <w:color w:val="D73A49"/>
-          <w:sz w:val="18"/>
-          <w:szCs w:val="18"/>
-        </w:rPr>
-        <w:t>*</w:t>
-      </w:r>
-      <w:r>
-        <w:rPr>
-          <w:rStyle w:val="pl-cce"/>
-          <w:rFonts w:ascii="Consolas" w:hAnsi="Consolas"/>
-          <w:b/>
-          <w:bCs/>
-          <w:color w:val="22863A"/>
-          <w:sz w:val="18"/>
-          <w:szCs w:val="18"/>
-        </w:rPr>
-        <w:t>\n</w:t>
-      </w:r>
-      <w:r>
-        <w:rPr>
-          <w:rStyle w:val="pl-c1"/>
-          <w:rFonts w:ascii="Consolas" w:hAnsi="Consolas"/>
-          <w:color w:val="005CC5"/>
-          <w:sz w:val="18"/>
-          <w:szCs w:val="18"/>
-        </w:rPr>
-        <w:t>.</w:t>
-      </w:r>
-      <w:r>
-        <w:rPr>
-          <w:rStyle w:val="pl-k"/>
-          <w:rFonts w:ascii="Consolas" w:hAnsi="Consolas"/>
-          <w:color w:val="D73A49"/>
-          <w:sz w:val="18"/>
-          <w:szCs w:val="18"/>
-        </w:rPr>
-        <w:t>*</w:t>
-      </w:r>
-      <w:r>
-        <w:rPr>
-          <w:rStyle w:val="pl-sr"/>
-          <w:rFonts w:ascii="Consolas" w:hAnsi="Consolas"/>
-          <w:color w:val="032F62"/>
-          <w:sz w:val="18"/>
-          <w:szCs w:val="18"/>
-        </w:rPr>
-        <w:t>&lt;s&gt;</w:t>
-      </w:r>
-      <w:r>
-        <w:rPr>
-          <w:rStyle w:val="pl-c1"/>
-          <w:rFonts w:ascii="Consolas" w:hAnsi="Consolas"/>
-          <w:color w:val="005CC5"/>
-          <w:sz w:val="18"/>
-          <w:szCs w:val="18"/>
-        </w:rPr>
-        <w:t>(</w:t>
-      </w:r>
-      <w:r>
-        <w:rPr>
-          <w:rStyle w:val="pl-sr"/>
-          <w:rFonts w:ascii="Consolas" w:hAnsi="Consolas"/>
-          <w:color w:val="032F62"/>
-          <w:sz w:val="18"/>
-          <w:szCs w:val="18"/>
-        </w:rPr>
-        <w:t>[</w:t>
-      </w:r>
-      <w:r>
-        <w:rPr>
-          <w:rStyle w:val="pl-cce"/>
-          <w:rFonts w:ascii="Consolas" w:hAnsi="Consolas"/>
-          <w:b/>
-          <w:bCs/>
-          <w:color w:val="22863A"/>
-          <w:sz w:val="18"/>
-          <w:szCs w:val="18"/>
-        </w:rPr>
-        <w:t>\$</w:t>
-      </w:r>
-      <w:r>
-        <w:rPr>
-          <w:rStyle w:val="pl-c1"/>
-          <w:rFonts w:ascii="Consolas" w:hAnsi="Consolas"/>
-          <w:color w:val="005CC5"/>
-          <w:sz w:val="18"/>
-          <w:szCs w:val="18"/>
-        </w:rPr>
-        <w:t>0-9,.</w:t>
-      </w:r>
-      <w:r>
-        <w:rPr>
-          <w:rStyle w:val="pl-sr"/>
-          <w:rFonts w:ascii="Consolas" w:hAnsi="Consolas"/>
-          <w:color w:val="032F62"/>
-          <w:sz w:val="18"/>
-          <w:szCs w:val="18"/>
-        </w:rPr>
-        <w:t>]</w:t>
-      </w:r>
-      <w:r>
-        <w:rPr>
-          <w:rStyle w:val="pl-k"/>
-          <w:rFonts w:ascii="Consolas" w:hAnsi="Consolas"/>
-          <w:color w:val="D73A49"/>
-          <w:sz w:val="18"/>
-          <w:szCs w:val="18"/>
-        </w:rPr>
-        <w:t>+</w:t>
-      </w:r>
-      <w:r>
-        <w:rPr>
-          <w:rStyle w:val="pl-c1"/>
-          <w:rFonts w:ascii="Consolas" w:hAnsi="Consolas"/>
-          <w:color w:val="005CC5"/>
-          <w:sz w:val="18"/>
-          <w:szCs w:val="18"/>
-        </w:rPr>
-        <w:t>).</w:t>
-      </w:r>
-      <w:r>
-        <w:rPr>
-          <w:rStyle w:val="pl-k"/>
-          <w:rFonts w:ascii="Consolas" w:hAnsi="Consolas"/>
-          <w:color w:val="D73A49"/>
-          <w:sz w:val="18"/>
-          <w:szCs w:val="18"/>
-        </w:rPr>
-        <w:t>*</w:t>
-      </w:r>
-      <w:r>
-        <w:rPr>
-          <w:rStyle w:val="pl-cce"/>
-          <w:rFonts w:ascii="Consolas" w:hAnsi="Consolas"/>
-          <w:b/>
-          <w:bCs/>
-          <w:color w:val="22863A"/>
-          <w:sz w:val="18"/>
-          <w:szCs w:val="18"/>
-        </w:rPr>
-        <w:t>\n</w:t>
-      </w:r>
-      <w:r>
-        <w:rPr>
-          <w:rStyle w:val="pl-c1"/>
-          <w:rFonts w:ascii="Consolas" w:hAnsi="Consolas"/>
-          <w:color w:val="005CC5"/>
-          <w:sz w:val="18"/>
-          <w:szCs w:val="18"/>
-        </w:rPr>
-        <w:t>.</w:t>
-      </w:r>
-      <w:r>
-        <w:rPr>
-          <w:rStyle w:val="pl-k"/>
-          <w:rFonts w:ascii="Consolas" w:hAnsi="Consolas"/>
-          <w:color w:val="D73A49"/>
-          <w:sz w:val="18"/>
-          <w:szCs w:val="18"/>
-        </w:rPr>
-        <w:t>*</w:t>
-      </w:r>
-      <w:r>
-        <w:rPr>
-          <w:rStyle w:val="pl-sr"/>
-          <w:rFonts w:ascii="Consolas" w:hAnsi="Consolas"/>
-          <w:color w:val="032F62"/>
-          <w:sz w:val="18"/>
-          <w:szCs w:val="18"/>
-        </w:rPr>
-        <w:t>&lt;b&gt;</w:t>
-      </w:r>
-      <w:r>
-        <w:rPr>
-          <w:rStyle w:val="pl-c1"/>
-          <w:rFonts w:ascii="Consolas" w:hAnsi="Consolas"/>
-          <w:color w:val="005CC5"/>
-          <w:sz w:val="18"/>
-          <w:szCs w:val="18"/>
-        </w:rPr>
-        <w:t>(</w:t>
-      </w:r>
-      <w:r>
-        <w:rPr>
-          <w:rStyle w:val="pl-sr"/>
-          <w:rFonts w:ascii="Consolas" w:hAnsi="Consolas"/>
-          <w:color w:val="032F62"/>
-          <w:sz w:val="18"/>
-          <w:szCs w:val="18"/>
-        </w:rPr>
-        <w:t>[</w:t>
-      </w:r>
-      <w:r>
-        <w:rPr>
-          <w:rStyle w:val="pl-cce"/>
-          <w:rFonts w:ascii="Consolas" w:hAnsi="Consolas"/>
-          <w:b/>
-          <w:bCs/>
-          <w:color w:val="22863A"/>
-          <w:sz w:val="18"/>
-          <w:szCs w:val="18"/>
-        </w:rPr>
-        <w:t>\$</w:t>
-      </w:r>
-      <w:r>
-        <w:rPr>
-          <w:rStyle w:val="pl-c1"/>
-          <w:rFonts w:ascii="Consolas" w:hAnsi="Consolas"/>
-          <w:color w:val="005CC5"/>
-          <w:sz w:val="18"/>
-          <w:szCs w:val="18"/>
-        </w:rPr>
-        <w:t>0-9.</w:t>
-      </w:r>
-      <w:r>
-        <w:rPr>
-          <w:rStyle w:val="pl-sr"/>
-          <w:rFonts w:ascii="Consolas" w:hAnsi="Consolas"/>
-          <w:color w:val="032F62"/>
-          <w:sz w:val="18"/>
-          <w:szCs w:val="18"/>
-        </w:rPr>
-        <w:t>]</w:t>
-      </w:r>
-      <w:r>
-        <w:rPr>
-          <w:rStyle w:val="pl-k"/>
-          <w:rFonts w:ascii="Consolas" w:hAnsi="Consolas"/>
-          <w:color w:val="D73A49"/>
-          <w:sz w:val="18"/>
-          <w:szCs w:val="18"/>
-        </w:rPr>
-        <w:t>+</w:t>
-      </w:r>
-      <w:r>
-        <w:rPr>
-          <w:rStyle w:val="pl-c1"/>
-          <w:rFonts w:ascii="Consolas" w:hAnsi="Consolas"/>
-          <w:color w:val="005CC5"/>
-          <w:sz w:val="18"/>
-          <w:szCs w:val="18"/>
-        </w:rPr>
-        <w:t>).</w:t>
-      </w:r>
-      <w:r>
-        <w:rPr>
-          <w:rStyle w:val="pl-k"/>
-          <w:rFonts w:ascii="Consolas" w:hAnsi="Consolas"/>
-          <w:color w:val="D73A49"/>
-          <w:sz w:val="18"/>
-          <w:szCs w:val="18"/>
-        </w:rPr>
-        <w:t>*</w:t>
-      </w:r>
-      <w:r>
-        <w:rPr>
-          <w:rStyle w:val="pl-cce"/>
-          <w:rFonts w:ascii="Consolas" w:hAnsi="Consolas"/>
-          <w:b/>
-          <w:bCs/>
-          <w:color w:val="22863A"/>
-          <w:sz w:val="18"/>
-          <w:szCs w:val="18"/>
-        </w:rPr>
-        <w:t>\n</w:t>
-      </w:r>
-      <w:r>
-        <w:rPr>
-          <w:rStyle w:val="pl-c1"/>
-          <w:rFonts w:ascii="Consolas" w:hAnsi="Consolas"/>
-          <w:color w:val="005CC5"/>
-          <w:sz w:val="18"/>
-          <w:szCs w:val="18"/>
-        </w:rPr>
-        <w:t>.</w:t>
-      </w:r>
-      <w:r>
-        <w:rPr>
-          <w:rStyle w:val="pl-k"/>
-          <w:rFonts w:ascii="Consolas" w:hAnsi="Consolas"/>
-          <w:color w:val="D73A49"/>
-          <w:sz w:val="18"/>
-          <w:szCs w:val="18"/>
-        </w:rPr>
-        <w:t>*</w:t>
-      </w:r>
-      <w:r>
-        <w:rPr>
-          <w:rStyle w:val="pl-sr"/>
-          <w:rFonts w:ascii="Consolas" w:hAnsi="Consolas"/>
-          <w:color w:val="032F62"/>
-          <w:sz w:val="18"/>
-          <w:szCs w:val="18"/>
-        </w:rPr>
-        <w:t>&gt;</w:t>
-      </w:r>
-      <w:r>
-        <w:rPr>
-          <w:rStyle w:val="pl-c1"/>
-          <w:rFonts w:ascii="Consolas" w:hAnsi="Consolas"/>
-          <w:color w:val="005CC5"/>
-          <w:sz w:val="18"/>
-          <w:szCs w:val="18"/>
-        </w:rPr>
-        <w:t>(</w:t>
-      </w:r>
-      <w:r>
-        <w:rPr>
-          <w:rStyle w:val="pl-sr"/>
-          <w:rFonts w:ascii="Consolas" w:hAnsi="Consolas"/>
-          <w:color w:val="032F62"/>
-          <w:sz w:val="18"/>
-          <w:szCs w:val="18"/>
-        </w:rPr>
-        <w:t>[</w:t>
-      </w:r>
-      <w:r>
-        <w:rPr>
-          <w:rStyle w:val="pl-cce"/>
-          <w:rFonts w:ascii="Consolas" w:hAnsi="Consolas"/>
-          <w:b/>
-          <w:bCs/>
-          <w:color w:val="22863A"/>
-          <w:sz w:val="18"/>
-          <w:szCs w:val="18"/>
-        </w:rPr>
-        <w:t>\$</w:t>
-      </w:r>
-      <w:r>
-        <w:rPr>
-          <w:rStyle w:val="pl-c1"/>
-          <w:rFonts w:ascii="Consolas" w:hAnsi="Consolas"/>
-          <w:color w:val="005CC5"/>
-          <w:sz w:val="18"/>
-          <w:szCs w:val="18"/>
-        </w:rPr>
-        <w:t>0-9.,</w:t>
-      </w:r>
-      <w:r>
-        <w:rPr>
-          <w:rStyle w:val="pl-sr"/>
-          <w:rFonts w:ascii="Consolas" w:hAnsi="Consolas"/>
-          <w:color w:val="032F62"/>
-          <w:sz w:val="18"/>
-          <w:szCs w:val="18"/>
-        </w:rPr>
-        <w:t>]</w:t>
-      </w:r>
-      <w:r>
-        <w:rPr>
-          <w:rStyle w:val="pl-k"/>
-          <w:rFonts w:ascii="Consolas" w:hAnsi="Consolas"/>
-          <w:color w:val="D73A49"/>
-          <w:sz w:val="18"/>
-          <w:szCs w:val="18"/>
-        </w:rPr>
-        <w:t>+</w:t>
-      </w:r>
-      <w:r>
-        <w:rPr>
-          <w:rStyle w:val="pl-c1"/>
-          <w:rFonts w:ascii="Consolas" w:hAnsi="Consolas"/>
-          <w:color w:val="005CC5"/>
-          <w:sz w:val="18"/>
-          <w:szCs w:val="18"/>
-        </w:rPr>
-        <w:t>)\s.(</w:t>
-      </w:r>
-      <w:r>
-        <w:rPr>
-          <w:rStyle w:val="pl-sr"/>
-          <w:rFonts w:ascii="Consolas" w:hAnsi="Consolas"/>
-          <w:color w:val="032F62"/>
-          <w:sz w:val="18"/>
-          <w:szCs w:val="18"/>
-        </w:rPr>
-        <w:t>[</w:t>
-      </w:r>
-      <w:r>
-        <w:rPr>
-          <w:rStyle w:val="pl-c1"/>
-          <w:rFonts w:ascii="Consolas" w:hAnsi="Consolas"/>
-          <w:color w:val="005CC5"/>
-          <w:sz w:val="18"/>
-          <w:szCs w:val="18"/>
-        </w:rPr>
-        <w:t>0-9</w:t>
-      </w:r>
-      <w:r>
-        <w:rPr>
-          <w:rStyle w:val="pl-sr"/>
-          <w:rFonts w:ascii="Consolas" w:hAnsi="Consolas"/>
-          <w:color w:val="032F62"/>
-          <w:sz w:val="18"/>
-          <w:szCs w:val="18"/>
-        </w:rPr>
-        <w:t>]</w:t>
-      </w:r>
-      <w:r>
-        <w:rPr>
-          <w:rStyle w:val="pl-k"/>
-          <w:rFonts w:ascii="Consolas" w:hAnsi="Consolas"/>
-          <w:color w:val="D73A49"/>
-          <w:sz w:val="18"/>
-          <w:szCs w:val="18"/>
-        </w:rPr>
-        <w:t>+</w:t>
-      </w:r>
-      <w:r>
-        <w:rPr>
-          <w:rStyle w:val="pl-c1"/>
-          <w:rFonts w:ascii="Consolas" w:hAnsi="Consolas"/>
-          <w:color w:val="005CC5"/>
-          <w:sz w:val="18"/>
-          <w:szCs w:val="18"/>
-        </w:rPr>
-        <w:t>.).</w:t>
-      </w:r>
-      <w:r>
-        <w:rPr>
-          <w:rStyle w:val="pl-k"/>
-          <w:rFonts w:ascii="Consolas" w:hAnsi="Consolas"/>
-          <w:color w:val="D73A49"/>
-          <w:sz w:val="18"/>
-          <w:szCs w:val="18"/>
-        </w:rPr>
-        <w:t>*</w:t>
-      </w:r>
-      <w:r>
-        <w:rPr>
-          <w:rStyle w:val="pl-cce"/>
-          <w:rFonts w:ascii="Consolas" w:hAnsi="Consolas"/>
-          <w:b/>
-          <w:bCs/>
-          <w:color w:val="22863A"/>
-          <w:sz w:val="18"/>
-          <w:szCs w:val="18"/>
-        </w:rPr>
-        <w:t>\n</w:t>
-      </w:r>
-      <w:r>
-        <w:rPr>
-          <w:rStyle w:val="pl-c1"/>
-          <w:rFonts w:ascii="Consolas" w:hAnsi="Consolas"/>
-          <w:color w:val="005CC5"/>
-          <w:sz w:val="18"/>
-          <w:szCs w:val="18"/>
-        </w:rPr>
-        <w:t>.</w:t>
-      </w:r>
-      <w:r>
-        <w:rPr>
-          <w:rStyle w:val="pl-k"/>
-          <w:rFonts w:ascii="Consolas" w:hAnsi="Consolas"/>
-          <w:color w:val="D73A49"/>
-          <w:sz w:val="18"/>
-          <w:szCs w:val="18"/>
-        </w:rPr>
-        <w:t>*</w:t>
-      </w:r>
-      <w:r>
-        <w:rPr>
-          <w:rStyle w:val="pl-cce"/>
-          <w:rFonts w:ascii="Consolas" w:hAnsi="Consolas"/>
-          <w:b/>
-          <w:bCs/>
-          <w:color w:val="22863A"/>
-          <w:sz w:val="18"/>
-          <w:szCs w:val="18"/>
-        </w:rPr>
-        <w:t>\n</w:t>
-      </w:r>
-      <w:r>
-        <w:rPr>
-          <w:rStyle w:val="pl-c1"/>
-          <w:rFonts w:ascii="Consolas" w:hAnsi="Consolas"/>
-          <w:color w:val="005CC5"/>
-          <w:sz w:val="18"/>
-          <w:szCs w:val="18"/>
-        </w:rPr>
-        <w:t>.</w:t>
-      </w:r>
-      <w:r>
-        <w:rPr>
-          <w:rStyle w:val="pl-k"/>
-          <w:rFonts w:ascii="Consolas" w:hAnsi="Consolas"/>
-          <w:color w:val="D73A49"/>
-          <w:sz w:val="18"/>
-          <w:szCs w:val="18"/>
-        </w:rPr>
-        <w:t>*</w:t>
-      </w:r>
-      <w:r>
-        <w:rPr>
-          <w:rStyle w:val="pl-sr"/>
-          <w:rFonts w:ascii="Consolas" w:hAnsi="Consolas"/>
-          <w:color w:val="032F62"/>
-          <w:sz w:val="18"/>
-          <w:szCs w:val="18"/>
-        </w:rPr>
-        <w:t xml:space="preserve">&lt;span </w:t>
-      </w:r>
-      <w:proofErr w:type="spellStart"/>
-      <w:r>
-        <w:rPr>
-          <w:rStyle w:val="pl-sr"/>
-          <w:rFonts w:ascii="Consolas" w:hAnsi="Consolas"/>
-          <w:color w:val="032F62"/>
-          <w:sz w:val="18"/>
-          <w:szCs w:val="18"/>
+        </w:rPr>
+        <w:t>Rtvslo.si</w:t>
+      </w:r>
+    </w:p>
+    <w:p>
+      <w:pPr>
+        <w:rPr>
+          <w:i/>
+        </w:rPr>
+      </w:pPr>
+      <w:proofErr w:type="spellStart"/>
+      <w:r>
+        <w:rPr>
+          <w:i/>
+        </w:rPr>
+        <w:t>regex</w:t>
+      </w:r>
+      <w:proofErr w:type="spellEnd"/>
+      <w:r>
+        <w:rPr>
+          <w:i/>
+        </w:rPr>
+        <w:t xml:space="preserve"> = r'&lt;h1&gt;(.*)&lt;/h1&gt;[\s\S]+&lt;div </w:t>
+      </w:r>
+      <w:proofErr w:type="spellStart"/>
+      <w:r>
+        <w:rPr>
+          <w:i/>
         </w:rPr>
         <w:t>class</w:t>
       </w:r>
       <w:proofErr w:type="spellEnd"/>
       <w:r>
         <w:rPr>
-          <w:rStyle w:val="pl-sr"/>
-          <w:rFonts w:ascii="Consolas" w:hAnsi="Consolas"/>
-          <w:color w:val="032F62"/>
-          <w:sz w:val="18"/>
-          <w:szCs w:val="18"/>
-        </w:rPr>
-        <w:t>=</w:t>
-      </w:r>
-      <w:r>
-        <w:rPr>
-          <w:rStyle w:val="pl-cce"/>
-          <w:rFonts w:ascii="Consolas" w:hAnsi="Consolas"/>
-          <w:b/>
-          <w:bCs/>
-          <w:color w:val="22863A"/>
-          <w:sz w:val="18"/>
-          <w:szCs w:val="18"/>
-        </w:rPr>
-        <w:t>\"</w:t>
-      </w:r>
-      <w:r>
-        <w:rPr>
-          <w:rStyle w:val="pl-sr"/>
-          <w:rFonts w:ascii="Consolas" w:hAnsi="Consolas"/>
-          <w:color w:val="032F62"/>
-          <w:sz w:val="18"/>
-          <w:szCs w:val="18"/>
-        </w:rPr>
-        <w:t>normal</w:t>
-      </w:r>
-      <w:r>
-        <w:rPr>
-          <w:rStyle w:val="pl-cce"/>
-          <w:rFonts w:ascii="Consolas" w:hAnsi="Consolas"/>
-          <w:b/>
-          <w:bCs/>
-          <w:color w:val="22863A"/>
-          <w:sz w:val="18"/>
-          <w:szCs w:val="18"/>
-        </w:rPr>
-        <w:t>\"</w:t>
-      </w:r>
-      <w:r>
-        <w:rPr>
-          <w:rStyle w:val="pl-sr"/>
-          <w:rFonts w:ascii="Consolas" w:hAnsi="Consolas"/>
-          <w:color w:val="032F62"/>
-          <w:sz w:val="18"/>
-          <w:szCs w:val="18"/>
-        </w:rPr>
-        <w:t>&gt;</w:t>
-      </w:r>
-      <w:r>
-        <w:rPr>
-          <w:rStyle w:val="pl-c1"/>
-          <w:rFonts w:ascii="Consolas" w:hAnsi="Consolas"/>
-          <w:color w:val="005CC5"/>
-          <w:sz w:val="18"/>
-          <w:szCs w:val="18"/>
-        </w:rPr>
-        <w:t>(.</w:t>
-      </w:r>
-      <w:r>
-        <w:rPr>
-          <w:rStyle w:val="pl-k"/>
-          <w:rFonts w:ascii="Consolas" w:hAnsi="Consolas"/>
-          <w:color w:val="D73A49"/>
-          <w:sz w:val="18"/>
-          <w:szCs w:val="18"/>
-        </w:rPr>
-        <w:t>*|</w:t>
-      </w:r>
-      <w:r>
-        <w:rPr>
-          <w:rStyle w:val="pl-c1"/>
-          <w:rFonts w:ascii="Consolas" w:hAnsi="Consolas"/>
-          <w:color w:val="005CC5"/>
-          <w:sz w:val="18"/>
-          <w:szCs w:val="18"/>
-        </w:rPr>
-        <w:t>.</w:t>
-      </w:r>
-      <w:r>
-        <w:rPr>
-          <w:rStyle w:val="pl-k"/>
-          <w:rFonts w:ascii="Consolas" w:hAnsi="Consolas"/>
-          <w:color w:val="D73A49"/>
-          <w:sz w:val="18"/>
-          <w:szCs w:val="18"/>
-        </w:rPr>
-        <w:t>*</w:t>
-      </w:r>
-      <w:r>
-        <w:rPr>
-          <w:rStyle w:val="pl-cce"/>
-          <w:rFonts w:ascii="Consolas" w:hAnsi="Consolas"/>
-          <w:b/>
-          <w:bCs/>
-          <w:color w:val="22863A"/>
-          <w:sz w:val="18"/>
-          <w:szCs w:val="18"/>
-        </w:rPr>
-        <w:t>\n</w:t>
-      </w:r>
-      <w:r>
-        <w:rPr>
-          <w:rStyle w:val="pl-c1"/>
-          <w:rFonts w:ascii="Consolas" w:hAnsi="Consolas"/>
-          <w:color w:val="005CC5"/>
-          <w:sz w:val="18"/>
-          <w:szCs w:val="18"/>
-        </w:rPr>
-        <w:t>.</w:t>
-      </w:r>
-      <w:r>
-        <w:rPr>
-          <w:rStyle w:val="pl-k"/>
-          <w:rFonts w:ascii="Consolas" w:hAnsi="Consolas"/>
-          <w:color w:val="D73A49"/>
-          <w:sz w:val="18"/>
-          <w:szCs w:val="18"/>
-        </w:rPr>
-        <w:t>*</w:t>
-      </w:r>
-      <w:r>
-        <w:rPr>
-          <w:rStyle w:val="pl-cce"/>
-          <w:rFonts w:ascii="Consolas" w:hAnsi="Consolas"/>
-          <w:b/>
-          <w:bCs/>
-          <w:color w:val="22863A"/>
-          <w:sz w:val="18"/>
-          <w:szCs w:val="18"/>
-        </w:rPr>
-        <w:t>\n</w:t>
-      </w:r>
-      <w:r>
-        <w:rPr>
-          <w:rStyle w:val="pl-c1"/>
-          <w:rFonts w:ascii="Consolas" w:hAnsi="Consolas"/>
-          <w:color w:val="005CC5"/>
-          <w:sz w:val="18"/>
-          <w:szCs w:val="18"/>
-        </w:rPr>
-        <w:t>.</w:t>
-      </w:r>
-      <w:r>
-        <w:rPr>
-          <w:rStyle w:val="pl-k"/>
-          <w:rFonts w:ascii="Consolas" w:hAnsi="Consolas"/>
-          <w:color w:val="D73A49"/>
-          <w:sz w:val="18"/>
-          <w:szCs w:val="18"/>
-        </w:rPr>
-        <w:t>*|</w:t>
-      </w:r>
-      <w:r>
-        <w:rPr>
-          <w:rStyle w:val="pl-c1"/>
-          <w:rFonts w:ascii="Consolas" w:hAnsi="Consolas"/>
-          <w:color w:val="005CC5"/>
-          <w:sz w:val="18"/>
-          <w:szCs w:val="18"/>
-        </w:rPr>
-        <w:t>.</w:t>
-      </w:r>
-      <w:r>
-        <w:rPr>
-          <w:rStyle w:val="pl-k"/>
-          <w:rFonts w:ascii="Consolas" w:hAnsi="Consolas"/>
-          <w:color w:val="D73A49"/>
-          <w:sz w:val="18"/>
-          <w:szCs w:val="18"/>
-        </w:rPr>
-        <w:t>*</w:t>
-      </w:r>
-      <w:r>
-        <w:rPr>
-          <w:rStyle w:val="pl-cce"/>
-          <w:rFonts w:ascii="Consolas" w:hAnsi="Consolas"/>
-          <w:b/>
-          <w:bCs/>
-          <w:color w:val="22863A"/>
-          <w:sz w:val="18"/>
-          <w:szCs w:val="18"/>
-        </w:rPr>
-        <w:t>\n</w:t>
-      </w:r>
-      <w:r>
-        <w:rPr>
-          <w:rStyle w:val="pl-c1"/>
-          <w:rFonts w:ascii="Consolas" w:hAnsi="Consolas"/>
-          <w:color w:val="005CC5"/>
-          <w:sz w:val="18"/>
-          <w:szCs w:val="18"/>
-        </w:rPr>
-        <w:t>.</w:t>
-      </w:r>
-      <w:r>
-        <w:rPr>
-          <w:rStyle w:val="pl-k"/>
-          <w:rFonts w:ascii="Consolas" w:hAnsi="Consolas"/>
-          <w:color w:val="D73A49"/>
-          <w:sz w:val="18"/>
-          <w:szCs w:val="18"/>
-        </w:rPr>
-        <w:t>*</w:t>
-      </w:r>
-      <w:r>
-        <w:rPr>
-          <w:rStyle w:val="pl-cce"/>
-          <w:rFonts w:ascii="Consolas" w:hAnsi="Consolas"/>
-          <w:b/>
-          <w:bCs/>
-          <w:color w:val="22863A"/>
-          <w:sz w:val="18"/>
-          <w:szCs w:val="18"/>
-        </w:rPr>
-        <w:t>\n</w:t>
-      </w:r>
-      <w:r>
-        <w:rPr>
-          <w:rStyle w:val="pl-c1"/>
-          <w:rFonts w:ascii="Consolas" w:hAnsi="Consolas"/>
-          <w:color w:val="005CC5"/>
-          <w:sz w:val="18"/>
-          <w:szCs w:val="18"/>
-        </w:rPr>
-        <w:t>.</w:t>
-      </w:r>
-      <w:r>
-        <w:rPr>
-          <w:rStyle w:val="pl-k"/>
-          <w:rFonts w:ascii="Consolas" w:hAnsi="Consolas"/>
-          <w:color w:val="D73A49"/>
-          <w:sz w:val="18"/>
-          <w:szCs w:val="18"/>
-        </w:rPr>
-        <w:t>*</w:t>
-      </w:r>
-      <w:r>
-        <w:rPr>
-          <w:rStyle w:val="pl-cce"/>
-          <w:rFonts w:ascii="Consolas" w:hAnsi="Consolas"/>
-          <w:b/>
-          <w:bCs/>
-          <w:color w:val="22863A"/>
-          <w:sz w:val="18"/>
-          <w:szCs w:val="18"/>
-        </w:rPr>
-        <w:t>\n</w:t>
-      </w:r>
-      <w:r>
-        <w:rPr>
-          <w:rStyle w:val="pl-c1"/>
-          <w:rFonts w:ascii="Consolas" w:hAnsi="Consolas"/>
-          <w:color w:val="005CC5"/>
-          <w:sz w:val="18"/>
-          <w:szCs w:val="18"/>
-        </w:rPr>
-        <w:t>.</w:t>
-      </w:r>
-      <w:r>
-        <w:rPr>
-          <w:rStyle w:val="pl-k"/>
-          <w:rFonts w:ascii="Consolas" w:hAnsi="Consolas"/>
-          <w:color w:val="D73A49"/>
-          <w:sz w:val="18"/>
-          <w:szCs w:val="18"/>
-        </w:rPr>
-        <w:t>*</w:t>
-      </w:r>
-      <w:r>
-        <w:rPr>
-          <w:rStyle w:val="pl-c1"/>
-          <w:rFonts w:ascii="Consolas" w:hAnsi="Consolas"/>
-          <w:color w:val="005CC5"/>
-          <w:sz w:val="18"/>
-          <w:szCs w:val="18"/>
-        </w:rPr>
-        <w:t>)</w:t>
-      </w:r>
-      <w:r>
-        <w:rPr>
-          <w:rStyle w:val="pl-sr"/>
-          <w:rFonts w:ascii="Consolas" w:hAnsi="Consolas"/>
-          <w:color w:val="032F62"/>
-          <w:sz w:val="18"/>
-          <w:szCs w:val="18"/>
-        </w:rPr>
-        <w:t>&lt;</w:t>
-      </w:r>
-      <w:proofErr w:type="spellStart"/>
-      <w:r>
-        <w:rPr>
-          <w:rStyle w:val="pl-sr"/>
-          <w:rFonts w:ascii="Consolas" w:hAnsi="Consolas"/>
-          <w:color w:val="032F62"/>
-          <w:sz w:val="18"/>
-          <w:szCs w:val="18"/>
-        </w:rPr>
-        <w:t>br</w:t>
-      </w:r>
-      <w:proofErr w:type="spellEnd"/>
-      <w:r>
-        <w:rPr>
-          <w:rStyle w:val="pl-sr"/>
-          <w:rFonts w:ascii="Consolas" w:hAnsi="Consolas"/>
-          <w:color w:val="032F62"/>
-          <w:sz w:val="18"/>
-          <w:szCs w:val="18"/>
-        </w:rPr>
-        <w:t>/&gt;&lt;a</w:t>
-      </w:r>
-      <w:r>
-        <w:rPr>
-          <w:rStyle w:val="pl-pds"/>
-          <w:rFonts w:ascii="Consolas" w:hAnsi="Consolas"/>
-          <w:color w:val="032F62"/>
-          <w:sz w:val="18"/>
-          <w:szCs w:val="18"/>
-        </w:rPr>
+          <w:i/>
+        </w:rPr>
+        <w:t>=\"</w:t>
+      </w:r>
+      <w:proofErr w:type="spellStart"/>
+      <w:r>
+        <w:rPr>
+          <w:i/>
+        </w:rPr>
+        <w:t>subtitle</w:t>
+      </w:r>
+      <w:proofErr w:type="spellEnd"/>
+      <w:r>
+        <w:rPr>
+          <w:i/>
+        </w:rPr>
+        <w:t xml:space="preserve">\"&gt;(.*)&lt;/div&gt;[\s\S]+&lt;p </w:t>
+      </w:r>
+      <w:proofErr w:type="spellStart"/>
+      <w:r>
+        <w:rPr>
+          <w:i/>
+        </w:rPr>
+        <w:t>class</w:t>
+      </w:r>
+      <w:proofErr w:type="spellEnd"/>
+      <w:r>
+        <w:rPr>
+          <w:i/>
+        </w:rPr>
+        <w:t>=\"</w:t>
+      </w:r>
+      <w:proofErr w:type="spellStart"/>
+      <w:r>
+        <w:rPr>
+          <w:i/>
+        </w:rPr>
+        <w:t>lead</w:t>
+      </w:r>
+      <w:proofErr w:type="spellEnd"/>
+      <w:r>
+        <w:rPr>
+          <w:i/>
+        </w:rPr>
+        <w:t>\"&gt;(.*)&lt;/p&gt;[\s\S]+&lt;div class=\"author-name\"&gt;(.*)&lt;/div&gt;[\s\S]+\"publish-meta\"&gt;[\n\W]+(.*)&lt;br/&gt;'</w:t>
+      </w:r>
+    </w:p>
+    <w:p>
+      <w:proofErr w:type="spellStart"/>
+      <w:r>
+        <w:rPr>
+          <w:i/>
+        </w:rPr>
+        <w:t>regexContent</w:t>
+      </w:r>
+      <w:proofErr w:type="spellEnd"/>
+      <w:r>
+        <w:rPr>
+          <w:i/>
+        </w:rPr>
+        <w:t xml:space="preserve"> = r'&lt;p </w:t>
+      </w:r>
+      <w:proofErr w:type="spellStart"/>
+      <w:r>
+        <w:rPr>
+          <w:i/>
+        </w:rPr>
+        <w:t>class</w:t>
+      </w:r>
+      <w:proofErr w:type="spellEnd"/>
+      <w:r>
+        <w:rPr>
+          <w:i/>
+        </w:rPr>
+        <w:t>=\"</w:t>
+      </w:r>
+      <w:proofErr w:type="spellStart"/>
+      <w:r>
+        <w:rPr>
+          <w:i/>
+        </w:rPr>
+        <w:t>Body</w:t>
+      </w:r>
+      <w:proofErr w:type="spellEnd"/>
+      <w:r>
+        <w:rPr>
+          <w:i/>
+        </w:rPr>
+        <w:t>\"&gt;([\w\-,.\s–</w:t>
+      </w:r>
+      <w:proofErr w:type="spellStart"/>
+      <w:r>
+        <w:rPr>
+          <w:i/>
+        </w:rPr>
+        <w:t>čšž</w:t>
+      </w:r>
+      <w:proofErr w:type="spellEnd"/>
+      <w:r>
+        <w:rPr>
+          <w:i/>
+        </w:rPr>
+        <w:t>\/ŠČŽ\"]+)&lt;\/p&gt;</w:t>
+      </w:r>
+      <w:r>
         <w:t>'</w:t>
       </w:r>
     </w:p>
     <w:p>
       <w:r>
-        <w:t>Razlaga regularnega izraza:</w:t>
+        <w:t xml:space="preserve">Razlaga </w:t>
+      </w:r>
+      <w:r>
+        <w:t>regularnega</w:t>
+      </w:r>
+      <w:r>
+        <w:t xml:space="preserve"> izraza:</w:t>
       </w:r>
     </w:p>
     <w:p>
@@ -2062,131 +1385,12 @@
           <w:ilvl w:val="0"/>
           <w:numId w:val="23"/>
         </w:numPr>
-        <w:rPr>
-          <w:rFonts w:ascii="Consolas" w:hAnsi="Consolas"/>
-          <w:color w:val="D73A49"/>
-          <w:sz w:val="18"/>
-          <w:szCs w:val="18"/>
-        </w:rPr>
-      </w:pPr>
-      <w:r>
-        <w:rPr>
-          <w:rStyle w:val="pl-sr"/>
-          <w:rFonts w:ascii="Consolas" w:hAnsi="Consolas"/>
-          <w:color w:val="032F62"/>
-          <w:sz w:val="18"/>
-          <w:szCs w:val="18"/>
-        </w:rPr>
-        <w:lastRenderedPageBreak/>
-        <w:t>&lt;b&gt;</w:t>
-      </w:r>
-      <w:r>
-        <w:rPr>
-          <w:rStyle w:val="pl-c1"/>
-          <w:rFonts w:ascii="Consolas" w:hAnsi="Consolas"/>
-          <w:color w:val="005CC5"/>
-          <w:sz w:val="18"/>
-          <w:szCs w:val="18"/>
-        </w:rPr>
-        <w:t>(</w:t>
-      </w:r>
-      <w:r>
-        <w:rPr>
-          <w:rStyle w:val="pl-sr"/>
-          <w:rFonts w:ascii="Consolas" w:hAnsi="Consolas"/>
-          <w:color w:val="032F62"/>
-          <w:sz w:val="18"/>
-          <w:szCs w:val="18"/>
-        </w:rPr>
-        <w:t>[</w:t>
-      </w:r>
-      <w:r>
-        <w:rPr>
-          <w:rStyle w:val="pl-c1"/>
-          <w:rFonts w:ascii="Consolas" w:hAnsi="Consolas"/>
-          <w:color w:val="005CC5"/>
-          <w:sz w:val="18"/>
-          <w:szCs w:val="18"/>
-        </w:rPr>
-        <w:t>0-9</w:t>
-      </w:r>
-      <w:r>
-        <w:rPr>
-          <w:rStyle w:val="pl-sr"/>
-          <w:rFonts w:ascii="Consolas" w:hAnsi="Consolas"/>
-          <w:color w:val="032F62"/>
-          <w:sz w:val="18"/>
-          <w:szCs w:val="18"/>
-        </w:rPr>
-        <w:t>]</w:t>
-      </w:r>
-      <w:r>
-        <w:rPr>
-          <w:rStyle w:val="pl-c1"/>
-          <w:rFonts w:ascii="Consolas" w:hAnsi="Consolas"/>
-          <w:color w:val="005CC5"/>
-          <w:sz w:val="18"/>
-          <w:szCs w:val="18"/>
-        </w:rPr>
-        <w:t>.</w:t>
-      </w:r>
-      <w:r>
-        <w:rPr>
-          <w:rStyle w:val="pl-k"/>
-          <w:rFonts w:ascii="Consolas" w:hAnsi="Consolas"/>
-          <w:color w:val="D73A49"/>
-          <w:sz w:val="18"/>
-          <w:szCs w:val="18"/>
-        </w:rPr>
-        <w:t>+</w:t>
-      </w:r>
-      <w:r>
-        <w:rPr>
-          <w:rStyle w:val="pl-c1"/>
-          <w:rFonts w:ascii="Consolas" w:hAnsi="Consolas"/>
-          <w:color w:val="005CC5"/>
-          <w:sz w:val="18"/>
-          <w:szCs w:val="18"/>
-        </w:rPr>
-        <w:t>)</w:t>
-      </w:r>
-      <w:r>
-        <w:rPr>
-          <w:rStyle w:val="pl-sr"/>
-          <w:rFonts w:ascii="Consolas" w:hAnsi="Consolas"/>
-          <w:color w:val="032F62"/>
-          <w:sz w:val="18"/>
-          <w:szCs w:val="18"/>
-        </w:rPr>
-        <w:t>&lt;</w:t>
-      </w:r>
-      <w:r>
-        <w:rPr>
-          <w:rStyle w:val="pl-cce"/>
-          <w:rFonts w:ascii="Consolas" w:hAnsi="Consolas"/>
-          <w:b/>
-          <w:bCs/>
-          <w:color w:val="22863A"/>
-          <w:sz w:val="18"/>
-          <w:szCs w:val="18"/>
-        </w:rPr>
-        <w:t>\/</w:t>
-      </w:r>
-      <w:r>
-        <w:rPr>
-          <w:rStyle w:val="pl-sr"/>
-          <w:rFonts w:ascii="Consolas" w:hAnsi="Consolas"/>
-          <w:color w:val="032F62"/>
-          <w:sz w:val="18"/>
-          <w:szCs w:val="18"/>
-        </w:rPr>
-        <w:t>b&gt;</w:t>
-      </w:r>
-      <w:r>
-        <w:t xml:space="preserve"> </w:t>
-      </w:r>
-      <w:r>
-        <w:t>poišče naziv izdelka, ki pa se vedno prične z neko številko</w:t>
+      </w:pPr>
+      <w:r>
+        <w:t>&lt;h1&gt;(.*)&lt;/h1&gt;</w:t>
+      </w:r>
+      <w:r>
+        <w:t xml:space="preserve"> poišče naslov članka</w:t>
       </w:r>
     </w:p>
     <w:p>
@@ -2196,103 +1400,15 @@
           <w:ilvl w:val="0"/>
           <w:numId w:val="23"/>
         </w:numPr>
-        <w:rPr>
-          <w:rStyle w:val="pl-k"/>
-          <w:rFonts w:ascii="Consolas" w:hAnsi="Consolas"/>
-          <w:color w:val="D73A49"/>
-          <w:sz w:val="18"/>
-          <w:szCs w:val="18"/>
-        </w:rPr>
-      </w:pPr>
-      <w:r>
-        <w:rPr>
-          <w:rStyle w:val="pl-c1"/>
-          <w:rFonts w:ascii="Consolas" w:hAnsi="Consolas"/>
-          <w:color w:val="005CC5"/>
-          <w:sz w:val="18"/>
-          <w:szCs w:val="18"/>
-        </w:rPr>
-        <w:t>.</w:t>
-      </w:r>
-      <w:r>
-        <w:rPr>
-          <w:rStyle w:val="pl-k"/>
-          <w:rFonts w:ascii="Consolas" w:hAnsi="Consolas"/>
-          <w:color w:val="D73A49"/>
-          <w:sz w:val="18"/>
-          <w:szCs w:val="18"/>
-        </w:rPr>
-        <w:t>*</w:t>
-      </w:r>
-      <w:r>
-        <w:rPr>
-          <w:rStyle w:val="pl-cce"/>
-          <w:rFonts w:ascii="Consolas" w:hAnsi="Consolas"/>
-          <w:b/>
-          <w:bCs/>
-          <w:color w:val="22863A"/>
-          <w:sz w:val="18"/>
-          <w:szCs w:val="18"/>
-        </w:rPr>
-        <w:t>\n</w:t>
-      </w:r>
-      <w:r>
-        <w:rPr>
-          <w:rStyle w:val="pl-c1"/>
-          <w:rFonts w:ascii="Consolas" w:hAnsi="Consolas"/>
-          <w:color w:val="005CC5"/>
-          <w:sz w:val="18"/>
-          <w:szCs w:val="18"/>
-        </w:rPr>
-        <w:t>.</w:t>
-      </w:r>
-      <w:r>
-        <w:rPr>
-          <w:rStyle w:val="pl-k"/>
-          <w:rFonts w:ascii="Consolas" w:hAnsi="Consolas"/>
-          <w:color w:val="D73A49"/>
-          <w:sz w:val="18"/>
-          <w:szCs w:val="18"/>
-        </w:rPr>
-        <w:t>*</w:t>
-      </w:r>
-      <w:r>
-        <w:rPr>
-          <w:rStyle w:val="pl-cce"/>
-          <w:rFonts w:ascii="Consolas" w:hAnsi="Consolas"/>
-          <w:b/>
-          <w:bCs/>
-          <w:color w:val="22863A"/>
-          <w:sz w:val="18"/>
-          <w:szCs w:val="18"/>
-        </w:rPr>
-        <w:t>\n</w:t>
-      </w:r>
-      <w:r>
-        <w:rPr>
-          <w:rStyle w:val="pl-c1"/>
-          <w:rFonts w:ascii="Consolas" w:hAnsi="Consolas"/>
-          <w:color w:val="005CC5"/>
-          <w:sz w:val="18"/>
-          <w:szCs w:val="18"/>
-        </w:rPr>
-        <w:t>.</w:t>
-      </w:r>
-      <w:r>
-        <w:rPr>
-          <w:rStyle w:val="pl-k"/>
-          <w:rFonts w:ascii="Consolas" w:hAnsi="Consolas"/>
-          <w:color w:val="D73A49"/>
-          <w:sz w:val="18"/>
-          <w:szCs w:val="18"/>
-        </w:rPr>
-        <w:t>*</w:t>
-      </w:r>
-      <w:r>
-        <w:t xml:space="preserve"> </w:t>
-      </w:r>
-      <w:r>
-        <w:t>Izpusti nekaj vsebine, ki je med nazivom izdelka in cenami</w:t>
+      </w:pPr>
+      <w:r>
+        <w:t xml:space="preserve">&gt;[\s\S]+ </w:t>
+      </w:r>
+      <w:r>
+        <w:t>izpusti</w:t>
+      </w:r>
+      <w:r>
+        <w:t xml:space="preserve"> nekaj nezanimive vsebine</w:t>
       </w:r>
     </w:p>
     <w:p>
@@ -2302,102 +1418,28 @@
           <w:ilvl w:val="0"/>
           <w:numId w:val="23"/>
         </w:numPr>
-        <w:rPr>
-          <w:rStyle w:val="pl-c1"/>
-        </w:rPr>
-      </w:pPr>
-      <w:r>
-        <w:rPr>
-          <w:rStyle w:val="pl-c1"/>
-          <w:rFonts w:ascii="Consolas" w:hAnsi="Consolas"/>
-          <w:color w:val="005CC5"/>
-          <w:sz w:val="18"/>
-          <w:szCs w:val="18"/>
-        </w:rPr>
-        <w:t>(</w:t>
-      </w:r>
-      <w:r>
-        <w:rPr>
-          <w:rStyle w:val="pl-sr"/>
-          <w:rFonts w:ascii="Consolas" w:hAnsi="Consolas"/>
-          <w:color w:val="032F62"/>
-          <w:sz w:val="18"/>
-          <w:szCs w:val="18"/>
-        </w:rPr>
-        <w:t>[</w:t>
-      </w:r>
-      <w:r>
-        <w:rPr>
-          <w:rStyle w:val="pl-cce"/>
-          <w:rFonts w:ascii="Consolas" w:hAnsi="Consolas"/>
-          <w:b/>
-          <w:bCs/>
-          <w:color w:val="22863A"/>
-          <w:sz w:val="18"/>
-          <w:szCs w:val="18"/>
-        </w:rPr>
-        <w:t>\$</w:t>
-      </w:r>
-      <w:r>
-        <w:rPr>
-          <w:rStyle w:val="pl-c1"/>
-          <w:rFonts w:ascii="Consolas" w:hAnsi="Consolas"/>
-          <w:color w:val="005CC5"/>
-          <w:sz w:val="18"/>
-          <w:szCs w:val="18"/>
-        </w:rPr>
-        <w:t>0-9,.</w:t>
-      </w:r>
-      <w:r>
-        <w:rPr>
-          <w:rStyle w:val="pl-sr"/>
-          <w:rFonts w:ascii="Consolas" w:hAnsi="Consolas"/>
-          <w:color w:val="032F62"/>
-          <w:sz w:val="18"/>
-          <w:szCs w:val="18"/>
-        </w:rPr>
-        <w:t>]</w:t>
-      </w:r>
-      <w:r>
-        <w:rPr>
-          <w:rStyle w:val="pl-k"/>
-          <w:rFonts w:ascii="Consolas" w:hAnsi="Consolas"/>
-          <w:color w:val="D73A49"/>
-          <w:sz w:val="18"/>
-          <w:szCs w:val="18"/>
-        </w:rPr>
-        <w:t>+</w:t>
-      </w:r>
-      <w:r>
-        <w:rPr>
-          <w:rStyle w:val="pl-c1"/>
-          <w:rFonts w:ascii="Consolas" w:hAnsi="Consolas"/>
-          <w:color w:val="005CC5"/>
-          <w:sz w:val="18"/>
-          <w:szCs w:val="18"/>
-        </w:rPr>
-        <w:t>)</w:t>
-      </w:r>
-      <w:r>
-        <w:rPr>
-          <w:rStyle w:val="pl-c1"/>
-          <w:rFonts w:ascii="Consolas" w:hAnsi="Consolas"/>
-          <w:color w:val="005CC5"/>
-          <w:sz w:val="18"/>
-          <w:szCs w:val="18"/>
-        </w:rPr>
-        <w:t xml:space="preserve"> </w:t>
-      </w:r>
-      <w:r>
-        <w:t>Zajame vsebino '</w:t>
-      </w:r>
-      <w:proofErr w:type="spellStart"/>
-      <w:r>
-        <w:t>listPrice</w:t>
-      </w:r>
-      <w:proofErr w:type="spellEnd"/>
-      <w:r>
-        <w:t>'</w:t>
+      </w:pPr>
+      <w:r>
+        <w:t xml:space="preserve">&lt;div </w:t>
+      </w:r>
+      <w:proofErr w:type="spellStart"/>
+      <w:r>
+        <w:t>class</w:t>
+      </w:r>
+      <w:proofErr w:type="spellEnd"/>
+      <w:r>
+        <w:t>=\</w:t>
+      </w:r>
+      <w:r>
+        <w:t>"</w:t>
+      </w:r>
+      <w:proofErr w:type="spellStart"/>
+      <w:r>
+        <w:t>subtitle</w:t>
+      </w:r>
+      <w:proofErr w:type="spellEnd"/>
+      <w:r>
+        <w:t>\"&gt;(.*)&lt;/div&gt; poišče podnaslov</w:t>
       </w:r>
     </w:p>
     <w:p>
@@ -2407,74 +1449,15 @@
           <w:ilvl w:val="0"/>
           <w:numId w:val="23"/>
         </w:numPr>
-        <w:rPr>
-          <w:rStyle w:val="pl-k"/>
-        </w:rPr>
-      </w:pPr>
-      <w:r>
-        <w:rPr>
-          <w:rStyle w:val="pl-c1"/>
-          <w:rFonts w:ascii="Consolas" w:hAnsi="Consolas"/>
-          <w:color w:val="005CC5"/>
-          <w:sz w:val="18"/>
-          <w:szCs w:val="18"/>
-        </w:rPr>
-        <w:t>.</w:t>
-      </w:r>
-      <w:r>
-        <w:rPr>
-          <w:rStyle w:val="pl-k"/>
-          <w:rFonts w:ascii="Consolas" w:hAnsi="Consolas"/>
-          <w:color w:val="D73A49"/>
-          <w:sz w:val="18"/>
-          <w:szCs w:val="18"/>
-        </w:rPr>
-        <w:t>*</w:t>
-      </w:r>
-      <w:r>
-        <w:rPr>
-          <w:rStyle w:val="pl-cce"/>
-          <w:rFonts w:ascii="Consolas" w:hAnsi="Consolas"/>
-          <w:b/>
-          <w:bCs/>
-          <w:color w:val="22863A"/>
-          <w:sz w:val="18"/>
-          <w:szCs w:val="18"/>
-        </w:rPr>
-        <w:t>\n</w:t>
-      </w:r>
-      <w:r>
-        <w:rPr>
-          <w:rStyle w:val="pl-c1"/>
-          <w:rFonts w:ascii="Consolas" w:hAnsi="Consolas"/>
-          <w:color w:val="005CC5"/>
-          <w:sz w:val="18"/>
-          <w:szCs w:val="18"/>
-        </w:rPr>
-        <w:t>.</w:t>
-      </w:r>
-      <w:r>
-        <w:rPr>
-          <w:rStyle w:val="pl-k"/>
-          <w:rFonts w:ascii="Consolas" w:hAnsi="Consolas"/>
-          <w:color w:val="D73A49"/>
-          <w:sz w:val="18"/>
-          <w:szCs w:val="18"/>
-        </w:rPr>
-        <w:t>*</w:t>
-      </w:r>
-      <w:r>
-        <w:rPr>
-          <w:rStyle w:val="pl-k"/>
-          <w:rFonts w:ascii="Consolas" w:hAnsi="Consolas"/>
-          <w:color w:val="D73A49"/>
-          <w:sz w:val="18"/>
-          <w:szCs w:val="18"/>
-        </w:rPr>
-        <w:t xml:space="preserve"> </w:t>
-      </w:r>
-      <w:r>
-        <w:t>Izpusti nekaj vsebine</w:t>
+      </w:pPr>
+      <w:r>
+        <w:t xml:space="preserve">[\s\S]+ ponovno </w:t>
+      </w:r>
+      <w:r>
+        <w:t>iz</w:t>
+      </w:r>
+      <w:r>
+        <w:t>pusti nekaj vsebine</w:t>
       </w:r>
     </w:p>
     <w:p>
@@ -2484,112 +1467,25 @@
           <w:ilvl w:val="0"/>
           <w:numId w:val="23"/>
         </w:numPr>
-        <w:rPr>
-          <w:rStyle w:val="pl-c1"/>
-        </w:rPr>
-      </w:pPr>
-      <w:r>
-        <w:rPr>
-          <w:rStyle w:val="pl-sr"/>
-          <w:rFonts w:ascii="Consolas" w:hAnsi="Consolas"/>
-          <w:color w:val="032F62"/>
-          <w:sz w:val="18"/>
-          <w:szCs w:val="18"/>
-        </w:rPr>
-        <w:t>&lt;b&gt;</w:t>
-      </w:r>
-      <w:r>
-        <w:rPr>
-          <w:rStyle w:val="pl-c1"/>
-          <w:rFonts w:ascii="Consolas" w:hAnsi="Consolas"/>
-          <w:color w:val="005CC5"/>
-          <w:sz w:val="18"/>
-          <w:szCs w:val="18"/>
-        </w:rPr>
-        <w:t>(</w:t>
-      </w:r>
-      <w:r>
-        <w:rPr>
-          <w:rStyle w:val="pl-sr"/>
-          <w:rFonts w:ascii="Consolas" w:hAnsi="Consolas"/>
-          <w:color w:val="032F62"/>
-          <w:sz w:val="18"/>
-          <w:szCs w:val="18"/>
-        </w:rPr>
-        <w:t>[</w:t>
-      </w:r>
-      <w:r>
-        <w:rPr>
-          <w:rStyle w:val="pl-cce"/>
-          <w:rFonts w:ascii="Consolas" w:hAnsi="Consolas"/>
-          <w:b/>
-          <w:bCs/>
-          <w:color w:val="22863A"/>
-          <w:sz w:val="18"/>
-          <w:szCs w:val="18"/>
-        </w:rPr>
-        <w:t>\$</w:t>
-      </w:r>
-      <w:r>
-        <w:rPr>
-          <w:rStyle w:val="pl-c1"/>
-          <w:rFonts w:ascii="Consolas" w:hAnsi="Consolas"/>
-          <w:color w:val="005CC5"/>
-          <w:sz w:val="18"/>
-          <w:szCs w:val="18"/>
-        </w:rPr>
-        <w:t>0-9.</w:t>
-      </w:r>
-      <w:r>
-        <w:rPr>
-          <w:rStyle w:val="pl-sr"/>
-          <w:rFonts w:ascii="Consolas" w:hAnsi="Consolas"/>
-          <w:color w:val="032F62"/>
-          <w:sz w:val="18"/>
-          <w:szCs w:val="18"/>
-        </w:rPr>
-        <w:t>]</w:t>
-      </w:r>
-      <w:r>
-        <w:rPr>
-          <w:rStyle w:val="pl-k"/>
-          <w:rFonts w:ascii="Consolas" w:hAnsi="Consolas"/>
-          <w:color w:val="D73A49"/>
-          <w:sz w:val="18"/>
-          <w:szCs w:val="18"/>
-        </w:rPr>
-        <w:t>+</w:t>
-      </w:r>
-      <w:r>
-        <w:rPr>
-          <w:rStyle w:val="pl-c1"/>
-          <w:rFonts w:ascii="Consolas" w:hAnsi="Consolas"/>
-          <w:color w:val="005CC5"/>
-          <w:sz w:val="18"/>
-          <w:szCs w:val="18"/>
-        </w:rPr>
-        <w:t>)</w:t>
-      </w:r>
-      <w:r>
-        <w:rPr>
-          <w:rStyle w:val="pl-c1"/>
-          <w:rFonts w:ascii="Consolas" w:hAnsi="Consolas"/>
-          <w:color w:val="005CC5"/>
-          <w:sz w:val="18"/>
-          <w:szCs w:val="18"/>
-        </w:rPr>
-        <w:t xml:space="preserve"> </w:t>
-      </w:r>
-      <w:r>
-        <w:t>Zajame vsebino '</w:t>
-      </w:r>
-      <w:proofErr w:type="spellStart"/>
-      <w:r>
-        <w:t>price</w:t>
-      </w:r>
-      <w:proofErr w:type="spellEnd"/>
-      <w:r>
-        <w:t>'</w:t>
+      </w:pPr>
+      <w:r>
+        <w:t xml:space="preserve">&lt;p </w:t>
+      </w:r>
+      <w:proofErr w:type="spellStart"/>
+      <w:r>
+        <w:t>class</w:t>
+      </w:r>
+      <w:proofErr w:type="spellEnd"/>
+      <w:r>
+        <w:t>=\"</w:t>
+      </w:r>
+      <w:proofErr w:type="spellStart"/>
+      <w:r>
+        <w:t>lead</w:t>
+      </w:r>
+      <w:proofErr w:type="spellEnd"/>
+      <w:r>
+        <w:t>\"&gt;(.*)&lt;/p&gt; poišče nagovorno besedilo</w:t>
       </w:r>
     </w:p>
     <w:p>
@@ -2599,74 +1495,9 @@
           <w:ilvl w:val="0"/>
           <w:numId w:val="23"/>
         </w:numPr>
-        <w:rPr>
-          <w:rStyle w:val="pl-k"/>
-        </w:rPr>
-      </w:pPr>
-      <w:r>
-        <w:rPr>
-          <w:rStyle w:val="pl-c1"/>
-          <w:rFonts w:ascii="Consolas" w:hAnsi="Consolas"/>
-          <w:color w:val="005CC5"/>
-          <w:sz w:val="18"/>
-          <w:szCs w:val="18"/>
-        </w:rPr>
-        <w:t>.</w:t>
-      </w:r>
-      <w:r>
-        <w:rPr>
-          <w:rStyle w:val="pl-k"/>
-          <w:rFonts w:ascii="Consolas" w:hAnsi="Consolas"/>
-          <w:color w:val="D73A49"/>
-          <w:sz w:val="18"/>
-          <w:szCs w:val="18"/>
-        </w:rPr>
-        <w:t>*</w:t>
-      </w:r>
-      <w:r>
-        <w:rPr>
-          <w:rStyle w:val="pl-cce"/>
-          <w:rFonts w:ascii="Consolas" w:hAnsi="Consolas"/>
-          <w:b/>
-          <w:bCs/>
-          <w:color w:val="22863A"/>
-          <w:sz w:val="18"/>
-          <w:szCs w:val="18"/>
-        </w:rPr>
-        <w:t>\n</w:t>
-      </w:r>
-      <w:r>
-        <w:rPr>
-          <w:rStyle w:val="pl-c1"/>
-          <w:rFonts w:ascii="Consolas" w:hAnsi="Consolas"/>
-          <w:color w:val="005CC5"/>
-          <w:sz w:val="18"/>
-          <w:szCs w:val="18"/>
-        </w:rPr>
-        <w:t>.</w:t>
-      </w:r>
-      <w:r>
-        <w:rPr>
-          <w:rStyle w:val="pl-k"/>
-          <w:rFonts w:ascii="Consolas" w:hAnsi="Consolas"/>
-          <w:color w:val="D73A49"/>
-          <w:sz w:val="18"/>
-          <w:szCs w:val="18"/>
-        </w:rPr>
-        <w:t>*</w:t>
-      </w:r>
-      <w:r>
-        <w:rPr>
-          <w:rStyle w:val="pl-k"/>
-          <w:rFonts w:ascii="Consolas" w:hAnsi="Consolas"/>
-          <w:color w:val="D73A49"/>
-          <w:sz w:val="18"/>
-          <w:szCs w:val="18"/>
-        </w:rPr>
-        <w:t xml:space="preserve"> </w:t>
-      </w:r>
-      <w:r>
-        <w:t>Izpusti nekaj vsebine</w:t>
+      </w:pPr>
+      <w:r>
+        <w:t>[\s\S]+ izpusti nekaj vsebine</w:t>
       </w:r>
     </w:p>
     <w:p>
@@ -2678,239 +1509,26 @@
         </w:numPr>
       </w:pPr>
       <w:r>
-        <w:rPr>
-          <w:rStyle w:val="pl-sr"/>
-          <w:rFonts w:ascii="Consolas" w:hAnsi="Consolas"/>
-          <w:color w:val="032F62"/>
-          <w:sz w:val="18"/>
-          <w:szCs w:val="18"/>
-        </w:rPr>
-        <w:t>&gt;</w:t>
-      </w:r>
-      <w:r>
-        <w:rPr>
-          <w:rStyle w:val="pl-c1"/>
-          <w:rFonts w:ascii="Consolas" w:hAnsi="Consolas"/>
-          <w:color w:val="005CC5"/>
-          <w:sz w:val="18"/>
-          <w:szCs w:val="18"/>
-        </w:rPr>
-        <w:t>(</w:t>
-      </w:r>
-      <w:r>
-        <w:rPr>
-          <w:rStyle w:val="pl-sr"/>
-          <w:rFonts w:ascii="Consolas" w:hAnsi="Consolas"/>
-          <w:color w:val="032F62"/>
-          <w:sz w:val="18"/>
-          <w:szCs w:val="18"/>
-        </w:rPr>
-        <w:t>[</w:t>
-      </w:r>
-      <w:r>
-        <w:rPr>
-          <w:rStyle w:val="pl-cce"/>
-          <w:rFonts w:ascii="Consolas" w:hAnsi="Consolas"/>
-          <w:b/>
-          <w:bCs/>
-          <w:color w:val="22863A"/>
-          <w:sz w:val="18"/>
-          <w:szCs w:val="18"/>
-        </w:rPr>
-        <w:t>\$</w:t>
-      </w:r>
-      <w:r>
-        <w:rPr>
-          <w:rStyle w:val="pl-c1"/>
-          <w:rFonts w:ascii="Consolas" w:hAnsi="Consolas"/>
-          <w:color w:val="005CC5"/>
-          <w:sz w:val="18"/>
-          <w:szCs w:val="18"/>
-        </w:rPr>
-        <w:t>0-9.,</w:t>
-      </w:r>
-      <w:r>
-        <w:rPr>
-          <w:rStyle w:val="pl-sr"/>
-          <w:rFonts w:ascii="Consolas" w:hAnsi="Consolas"/>
-          <w:color w:val="032F62"/>
-          <w:sz w:val="18"/>
-          <w:szCs w:val="18"/>
-        </w:rPr>
-        <w:t>]</w:t>
-      </w:r>
-      <w:r>
-        <w:rPr>
-          <w:rStyle w:val="pl-k"/>
-          <w:rFonts w:ascii="Consolas" w:hAnsi="Consolas"/>
-          <w:color w:val="D73A49"/>
-          <w:sz w:val="18"/>
-          <w:szCs w:val="18"/>
-        </w:rPr>
-        <w:t>+</w:t>
-      </w:r>
-      <w:r>
-        <w:rPr>
-          <w:rStyle w:val="pl-c1"/>
-          <w:rFonts w:ascii="Consolas" w:hAnsi="Consolas"/>
-          <w:color w:val="005CC5"/>
-          <w:sz w:val="18"/>
-          <w:szCs w:val="18"/>
-        </w:rPr>
-        <w:t>)\s.(</w:t>
-      </w:r>
-      <w:r>
-        <w:rPr>
-          <w:rStyle w:val="pl-sr"/>
-          <w:rFonts w:ascii="Consolas" w:hAnsi="Consolas"/>
-          <w:color w:val="032F62"/>
-          <w:sz w:val="18"/>
-          <w:szCs w:val="18"/>
-        </w:rPr>
-        <w:t>[</w:t>
-      </w:r>
-      <w:r>
-        <w:rPr>
-          <w:rStyle w:val="pl-c1"/>
-          <w:rFonts w:ascii="Consolas" w:hAnsi="Consolas"/>
-          <w:color w:val="005CC5"/>
-          <w:sz w:val="18"/>
-          <w:szCs w:val="18"/>
-        </w:rPr>
-        <w:t>0-9</w:t>
-      </w:r>
-      <w:r>
-        <w:rPr>
-          <w:rStyle w:val="pl-sr"/>
-          <w:rFonts w:ascii="Consolas" w:hAnsi="Consolas"/>
-          <w:color w:val="032F62"/>
-          <w:sz w:val="18"/>
-          <w:szCs w:val="18"/>
-        </w:rPr>
-        <w:t>]</w:t>
-      </w:r>
-      <w:r>
-        <w:rPr>
-          <w:rStyle w:val="pl-k"/>
-          <w:rFonts w:ascii="Consolas" w:hAnsi="Consolas"/>
-          <w:color w:val="D73A49"/>
-          <w:sz w:val="18"/>
-          <w:szCs w:val="18"/>
-        </w:rPr>
-        <w:t>+</w:t>
-      </w:r>
-      <w:r>
-        <w:rPr>
-          <w:rStyle w:val="pl-c1"/>
-          <w:rFonts w:ascii="Consolas" w:hAnsi="Consolas"/>
-          <w:color w:val="005CC5"/>
-          <w:sz w:val="18"/>
-          <w:szCs w:val="18"/>
-        </w:rPr>
-        <w:t>.).</w:t>
-      </w:r>
-      <w:r>
-        <w:rPr>
-          <w:rStyle w:val="pl-k"/>
-          <w:rFonts w:ascii="Consolas" w:hAnsi="Consolas"/>
-          <w:color w:val="D73A49"/>
-          <w:sz w:val="18"/>
-          <w:szCs w:val="18"/>
-        </w:rPr>
-        <w:t>*</w:t>
-      </w:r>
-      <w:r>
-        <w:rPr>
-          <w:rStyle w:val="pl-cce"/>
-          <w:rFonts w:ascii="Consolas" w:hAnsi="Consolas"/>
-          <w:b/>
-          <w:bCs/>
-          <w:color w:val="22863A"/>
-          <w:sz w:val="18"/>
-          <w:szCs w:val="18"/>
-        </w:rPr>
-        <w:t>\n</w:t>
-      </w:r>
-      <w:r>
-        <w:rPr>
-          <w:rStyle w:val="pl-c1"/>
-          <w:rFonts w:ascii="Consolas" w:hAnsi="Consolas"/>
-          <w:color w:val="005CC5"/>
-          <w:sz w:val="18"/>
-          <w:szCs w:val="18"/>
-        </w:rPr>
-        <w:t>.</w:t>
-      </w:r>
-      <w:r>
-        <w:rPr>
-          <w:rStyle w:val="pl-k"/>
-          <w:rFonts w:ascii="Consolas" w:hAnsi="Consolas"/>
-          <w:color w:val="D73A49"/>
-          <w:sz w:val="18"/>
-          <w:szCs w:val="18"/>
-        </w:rPr>
-        <w:t>*</w:t>
-      </w:r>
-      <w:r>
-        <w:rPr>
-          <w:rStyle w:val="pl-cce"/>
-          <w:rFonts w:ascii="Consolas" w:hAnsi="Consolas"/>
-          <w:b/>
-          <w:bCs/>
-          <w:color w:val="22863A"/>
-          <w:sz w:val="18"/>
-          <w:szCs w:val="18"/>
-        </w:rPr>
-        <w:t>\n</w:t>
-      </w:r>
-      <w:r>
-        <w:rPr>
-          <w:rStyle w:val="pl-c1"/>
-          <w:rFonts w:ascii="Consolas" w:hAnsi="Consolas"/>
-          <w:color w:val="005CC5"/>
-          <w:sz w:val="18"/>
-          <w:szCs w:val="18"/>
-        </w:rPr>
-        <w:t>.</w:t>
-      </w:r>
-      <w:r>
-        <w:rPr>
-          <w:rStyle w:val="pl-k"/>
-          <w:rFonts w:ascii="Consolas" w:hAnsi="Consolas"/>
-          <w:color w:val="D73A49"/>
-          <w:sz w:val="18"/>
-          <w:szCs w:val="18"/>
-        </w:rPr>
-        <w:t>*</w:t>
-      </w:r>
-      <w:r>
-        <w:rPr>
-          <w:rStyle w:val="pl-k"/>
-          <w:rFonts w:ascii="Consolas" w:hAnsi="Consolas"/>
-          <w:color w:val="D73A49"/>
-          <w:sz w:val="18"/>
-          <w:szCs w:val="18"/>
-        </w:rPr>
-        <w:t xml:space="preserve"> </w:t>
-      </w:r>
-      <w:r>
-        <w:t>Zajame '</w:t>
-      </w:r>
-      <w:proofErr w:type="spellStart"/>
-      <w:r>
-        <w:t>saving</w:t>
-      </w:r>
-      <w:proofErr w:type="spellEnd"/>
-      <w:r>
-        <w:t>' in '</w:t>
-      </w:r>
-      <w:proofErr w:type="spellStart"/>
-      <w:r>
-        <w:t>savingPercent</w:t>
-      </w:r>
-      <w:proofErr w:type="spellEnd"/>
-      <w:r>
-        <w:t>'</w:t>
+        <w:t xml:space="preserve">&lt;div </w:t>
+      </w:r>
+      <w:proofErr w:type="spellStart"/>
+      <w:r>
+        <w:t>cl</w:t>
+      </w:r>
+      <w:r>
+        <w:t>ass</w:t>
+      </w:r>
+      <w:proofErr w:type="spellEnd"/>
+      <w:r>
+        <w:t>=\"</w:t>
+      </w:r>
+      <w:proofErr w:type="spellStart"/>
+      <w:r>
+        <w:t>author</w:t>
+      </w:r>
+      <w:proofErr w:type="spellEnd"/>
+      <w:r>
+        <w:t>-name\"&gt;(.*)&lt;/div&gt; poišče avtorja članka</w:t>
       </w:r>
     </w:p>
     <w:p>
@@ -2922,458 +1540,133 @@
         </w:numPr>
       </w:pPr>
       <w:r>
-        <w:rPr>
-          <w:rStyle w:val="pl-sr"/>
-          <w:rFonts w:ascii="Consolas" w:hAnsi="Consolas"/>
-          <w:color w:val="032F62"/>
-          <w:sz w:val="18"/>
-          <w:szCs w:val="18"/>
+        <w:t>[\s\S]+</w:t>
+      </w:r>
+      <w:r>
+        <w:t xml:space="preserve"> izpusti nekaj vsebine</w:t>
+      </w:r>
+    </w:p>
+    <w:p>
+      <w:pPr>
+        <w:pStyle w:val="ListParagraph"/>
+        <w:numPr>
+          <w:ilvl w:val="0"/>
+          <w:numId w:val="23"/>
+        </w:numPr>
+      </w:pPr>
+      <w:r>
+        <w:t>\"</w:t>
+      </w:r>
+      <w:proofErr w:type="spellStart"/>
+      <w:r>
+        <w:t>publish</w:t>
+      </w:r>
+      <w:proofErr w:type="spellEnd"/>
+      <w:r>
+        <w:t>-meta\"&gt;[\n\W]+(.*)&lt;</w:t>
+      </w:r>
+      <w:proofErr w:type="spellStart"/>
+      <w:r>
+        <w:t>br</w:t>
+      </w:r>
+      <w:proofErr w:type="spellEnd"/>
+      <w:r>
+        <w:t>/&gt;'</w:t>
+      </w:r>
+      <w:r>
+        <w:t xml:space="preserve"> poišče datum objave članka</w:t>
+      </w:r>
+    </w:p>
+    <w:p>
+      <w:r>
+        <w:t>Vsebino (</w:t>
+      </w:r>
+      <w:proofErr w:type="spellStart"/>
+      <w:r>
+        <w:t>content</w:t>
+      </w:r>
+      <w:proofErr w:type="spellEnd"/>
+      <w:r>
+        <w:t xml:space="preserve">) pridobi spodnji </w:t>
+      </w:r>
+      <w:r>
+        <w:t>regularni</w:t>
+      </w:r>
+      <w:r>
+        <w:t xml:space="preserve"> izraz</w:t>
+      </w:r>
+    </w:p>
+    <w:p>
+      <w:pPr>
+        <w:pStyle w:val="ListParagraph"/>
+        <w:numPr>
+          <w:ilvl w:val="0"/>
+          <w:numId w:val="23"/>
+        </w:numPr>
+      </w:pPr>
+      <w:r>
+        <w:t xml:space="preserve">&lt;p </w:t>
+      </w:r>
+      <w:proofErr w:type="spellStart"/>
+      <w:r>
+        <w:t>class</w:t>
+      </w:r>
+      <w:proofErr w:type="spellEnd"/>
+      <w:r>
+        <w:t>=\"</w:t>
+      </w:r>
+      <w:proofErr w:type="spellStart"/>
+      <w:r>
+        <w:t>Body</w:t>
+      </w:r>
+      <w:proofErr w:type="spellEnd"/>
+      <w:r>
+        <w:t>\"&gt;([\w\-,.\s–</w:t>
+      </w:r>
+      <w:proofErr w:type="spellStart"/>
+      <w:r>
+        <w:t>čšž</w:t>
+      </w:r>
+      <w:proofErr w:type="spellEnd"/>
+      <w:r>
+        <w:t>\/ŠČŽ\"]+)&lt;\/p&gt;</w:t>
+      </w:r>
+      <w:r>
+        <w:t xml:space="preserve"> pridobi vsebino članka</w:t>
+      </w:r>
+    </w:p>
+    <w:p/>
+    <w:p>
+      <w:pPr>
+        <w:rPr>
+          <w:b/>
+        </w:rPr>
+      </w:pPr>
+      <w:r>
+        <w:rPr>
+          <w:b/>
         </w:rPr>
         <w:t>&lt;</w:t>
       </w:r>
       <w:proofErr w:type="spellStart"/>
       <w:r>
         <w:rPr>
-          <w:rStyle w:val="pl-sr"/>
-          <w:rFonts w:ascii="Consolas" w:hAnsi="Consolas"/>
-          <w:color w:val="032F62"/>
-          <w:sz w:val="18"/>
-          <w:szCs w:val="18"/>
-        </w:rPr>
-        <w:t>span</w:t>
-      </w:r>
-      <w:proofErr w:type="spellEnd"/>
-      <w:r>
-        <w:rPr>
-          <w:rStyle w:val="pl-sr"/>
-          <w:rFonts w:ascii="Consolas" w:hAnsi="Consolas"/>
-          <w:color w:val="032F62"/>
-          <w:sz w:val="18"/>
-          <w:szCs w:val="18"/>
-        </w:rPr>
-        <w:t xml:space="preserve"> </w:t>
-      </w:r>
-      <w:proofErr w:type="spellStart"/>
-      <w:r>
-        <w:rPr>
-          <w:rStyle w:val="pl-sr"/>
-          <w:rFonts w:ascii="Consolas" w:hAnsi="Consolas"/>
-          <w:color w:val="032F62"/>
-          <w:sz w:val="18"/>
-          <w:szCs w:val="18"/>
-        </w:rPr>
-        <w:t>class</w:t>
-      </w:r>
-      <w:proofErr w:type="spellEnd"/>
-      <w:r>
-        <w:rPr>
-          <w:rStyle w:val="pl-sr"/>
-          <w:rFonts w:ascii="Consolas" w:hAnsi="Consolas"/>
-          <w:color w:val="032F62"/>
-          <w:sz w:val="18"/>
-          <w:szCs w:val="18"/>
-        </w:rPr>
-        <w:t>=</w:t>
-      </w:r>
-      <w:r>
-        <w:rPr>
-          <w:rStyle w:val="pl-cce"/>
-          <w:rFonts w:ascii="Consolas" w:hAnsi="Consolas"/>
           <w:b/>
-          <w:bCs/>
-          <w:color w:val="22863A"/>
-          <w:sz w:val="18"/>
-          <w:szCs w:val="18"/>
-        </w:rPr>
-        <w:t>\"</w:t>
-      </w:r>
-      <w:r>
-        <w:rPr>
-          <w:rStyle w:val="pl-sr"/>
-          <w:rFonts w:ascii="Consolas" w:hAnsi="Consolas"/>
-          <w:color w:val="032F62"/>
-          <w:sz w:val="18"/>
-          <w:szCs w:val="18"/>
-        </w:rPr>
-        <w:t>normal</w:t>
-      </w:r>
-      <w:r>
-        <w:rPr>
-          <w:rStyle w:val="pl-cce"/>
-          <w:rFonts w:ascii="Consolas" w:hAnsi="Consolas"/>
+        </w:rPr>
+        <w:t>CUSTOM_SITE</w:t>
+      </w:r>
+      <w:r>
+        <w:rPr>
           <w:b/>
-          <w:bCs/>
-          <w:color w:val="22863A"/>
-          <w:sz w:val="18"/>
-          <w:szCs w:val="18"/>
-        </w:rPr>
-        <w:t>\"</w:t>
-      </w:r>
-      <w:r>
-        <w:rPr>
-          <w:rStyle w:val="pl-sr"/>
-          <w:rFonts w:ascii="Consolas" w:hAnsi="Consolas"/>
-          <w:color w:val="032F62"/>
-          <w:sz w:val="18"/>
-          <w:szCs w:val="18"/>
+        </w:rPr>
+        <w:t>_Regex</w:t>
+      </w:r>
+      <w:proofErr w:type="spellEnd"/>
+      <w:r>
+        <w:rPr>
+          <w:b/>
         </w:rPr>
         <w:t>&gt;</w:t>
-      </w:r>
-      <w:r>
-        <w:rPr>
-          <w:rStyle w:val="pl-c1"/>
-          <w:rFonts w:ascii="Consolas" w:hAnsi="Consolas"/>
-          <w:color w:val="005CC5"/>
-          <w:sz w:val="18"/>
-          <w:szCs w:val="18"/>
-        </w:rPr>
-        <w:t>(.</w:t>
-      </w:r>
-      <w:r>
-        <w:rPr>
-          <w:rStyle w:val="pl-k"/>
-          <w:rFonts w:ascii="Consolas" w:hAnsi="Consolas"/>
-          <w:color w:val="D73A49"/>
-          <w:sz w:val="18"/>
-          <w:szCs w:val="18"/>
-        </w:rPr>
-        <w:t>*|</w:t>
-      </w:r>
-      <w:r>
-        <w:rPr>
-          <w:rStyle w:val="pl-c1"/>
-          <w:rFonts w:ascii="Consolas" w:hAnsi="Consolas"/>
-          <w:color w:val="005CC5"/>
-          <w:sz w:val="18"/>
-          <w:szCs w:val="18"/>
-        </w:rPr>
-        <w:t>.</w:t>
-      </w:r>
-      <w:r>
-        <w:rPr>
-          <w:rStyle w:val="pl-k"/>
-          <w:rFonts w:ascii="Consolas" w:hAnsi="Consolas"/>
-          <w:color w:val="D73A49"/>
-          <w:sz w:val="18"/>
-          <w:szCs w:val="18"/>
-        </w:rPr>
-        <w:t>*</w:t>
-      </w:r>
-      <w:r>
-        <w:rPr>
-          <w:rStyle w:val="pl-cce"/>
-          <w:rFonts w:ascii="Consolas" w:hAnsi="Consolas"/>
-          <w:b/>
-          <w:bCs/>
-          <w:color w:val="22863A"/>
-          <w:sz w:val="18"/>
-          <w:szCs w:val="18"/>
-        </w:rPr>
-        <w:t>\n</w:t>
-      </w:r>
-      <w:r>
-        <w:rPr>
-          <w:rStyle w:val="pl-c1"/>
-          <w:rFonts w:ascii="Consolas" w:hAnsi="Consolas"/>
-          <w:color w:val="005CC5"/>
-          <w:sz w:val="18"/>
-          <w:szCs w:val="18"/>
-        </w:rPr>
-        <w:t>.</w:t>
-      </w:r>
-      <w:r>
-        <w:rPr>
-          <w:rStyle w:val="pl-k"/>
-          <w:rFonts w:ascii="Consolas" w:hAnsi="Consolas"/>
-          <w:color w:val="D73A49"/>
-          <w:sz w:val="18"/>
-          <w:szCs w:val="18"/>
-        </w:rPr>
-        <w:t>*</w:t>
-      </w:r>
-      <w:r>
-        <w:rPr>
-          <w:rStyle w:val="pl-cce"/>
-          <w:rFonts w:ascii="Consolas" w:hAnsi="Consolas"/>
-          <w:b/>
-          <w:bCs/>
-          <w:color w:val="22863A"/>
-          <w:sz w:val="18"/>
-          <w:szCs w:val="18"/>
-        </w:rPr>
-        <w:t>\n</w:t>
-      </w:r>
-      <w:r>
-        <w:rPr>
-          <w:rStyle w:val="pl-c1"/>
-          <w:rFonts w:ascii="Consolas" w:hAnsi="Consolas"/>
-          <w:color w:val="005CC5"/>
-          <w:sz w:val="18"/>
-          <w:szCs w:val="18"/>
-        </w:rPr>
-        <w:t>.</w:t>
-      </w:r>
-      <w:r>
-        <w:rPr>
-          <w:rStyle w:val="pl-k"/>
-          <w:rFonts w:ascii="Consolas" w:hAnsi="Consolas"/>
-          <w:color w:val="D73A49"/>
-          <w:sz w:val="18"/>
-          <w:szCs w:val="18"/>
-        </w:rPr>
-        <w:t>*|</w:t>
-      </w:r>
-      <w:r>
-        <w:rPr>
-          <w:rStyle w:val="pl-c1"/>
-          <w:rFonts w:ascii="Consolas" w:hAnsi="Consolas"/>
-          <w:color w:val="005CC5"/>
-          <w:sz w:val="18"/>
-          <w:szCs w:val="18"/>
-        </w:rPr>
-        <w:t>.</w:t>
-      </w:r>
-      <w:r>
-        <w:rPr>
-          <w:rStyle w:val="pl-k"/>
-          <w:rFonts w:ascii="Consolas" w:hAnsi="Consolas"/>
-          <w:color w:val="D73A49"/>
-          <w:sz w:val="18"/>
-          <w:szCs w:val="18"/>
-        </w:rPr>
-        <w:t>*</w:t>
-      </w:r>
-      <w:r>
-        <w:rPr>
-          <w:rStyle w:val="pl-cce"/>
-          <w:rFonts w:ascii="Consolas" w:hAnsi="Consolas"/>
-          <w:b/>
-          <w:bCs/>
-          <w:color w:val="22863A"/>
-          <w:sz w:val="18"/>
-          <w:szCs w:val="18"/>
-        </w:rPr>
-        <w:t>\n</w:t>
-      </w:r>
-      <w:r>
-        <w:rPr>
-          <w:rStyle w:val="pl-c1"/>
-          <w:rFonts w:ascii="Consolas" w:hAnsi="Consolas"/>
-          <w:color w:val="005CC5"/>
-          <w:sz w:val="18"/>
-          <w:szCs w:val="18"/>
-        </w:rPr>
-        <w:t>.</w:t>
-      </w:r>
-      <w:r>
-        <w:rPr>
-          <w:rStyle w:val="pl-k"/>
-          <w:rFonts w:ascii="Consolas" w:hAnsi="Consolas"/>
-          <w:color w:val="D73A49"/>
-          <w:sz w:val="18"/>
-          <w:szCs w:val="18"/>
-        </w:rPr>
-        <w:t>*</w:t>
-      </w:r>
-      <w:r>
-        <w:rPr>
-          <w:rStyle w:val="pl-cce"/>
-          <w:rFonts w:ascii="Consolas" w:hAnsi="Consolas"/>
-          <w:b/>
-          <w:bCs/>
-          <w:color w:val="22863A"/>
-          <w:sz w:val="18"/>
-          <w:szCs w:val="18"/>
-        </w:rPr>
-        <w:t>\n</w:t>
-      </w:r>
-      <w:r>
-        <w:rPr>
-          <w:rStyle w:val="pl-c1"/>
-          <w:rFonts w:ascii="Consolas" w:hAnsi="Consolas"/>
-          <w:color w:val="005CC5"/>
-          <w:sz w:val="18"/>
-          <w:szCs w:val="18"/>
-        </w:rPr>
-        <w:t>.</w:t>
-      </w:r>
-      <w:r>
-        <w:rPr>
-          <w:rStyle w:val="pl-k"/>
-          <w:rFonts w:ascii="Consolas" w:hAnsi="Consolas"/>
-          <w:color w:val="D73A49"/>
-          <w:sz w:val="18"/>
-          <w:szCs w:val="18"/>
-        </w:rPr>
-        <w:t>*</w:t>
-      </w:r>
-      <w:r>
-        <w:rPr>
-          <w:rStyle w:val="pl-cce"/>
-          <w:rFonts w:ascii="Consolas" w:hAnsi="Consolas"/>
-          <w:b/>
-          <w:bCs/>
-          <w:color w:val="22863A"/>
-          <w:sz w:val="18"/>
-          <w:szCs w:val="18"/>
-        </w:rPr>
-        <w:t>\n</w:t>
-      </w:r>
-      <w:r>
-        <w:rPr>
-          <w:rStyle w:val="pl-c1"/>
-          <w:rFonts w:ascii="Consolas" w:hAnsi="Consolas"/>
-          <w:color w:val="005CC5"/>
-          <w:sz w:val="18"/>
-          <w:szCs w:val="18"/>
-        </w:rPr>
-        <w:t>.</w:t>
-      </w:r>
-      <w:r>
-        <w:rPr>
-          <w:rStyle w:val="pl-k"/>
-          <w:rFonts w:ascii="Consolas" w:hAnsi="Consolas"/>
-          <w:color w:val="D73A49"/>
-          <w:sz w:val="18"/>
-          <w:szCs w:val="18"/>
-        </w:rPr>
-        <w:t>*</w:t>
-      </w:r>
-      <w:r>
-        <w:rPr>
-          <w:rStyle w:val="pl-c1"/>
-          <w:rFonts w:ascii="Consolas" w:hAnsi="Consolas"/>
-          <w:color w:val="005CC5"/>
-          <w:sz w:val="18"/>
-          <w:szCs w:val="18"/>
-        </w:rPr>
-        <w:t>)</w:t>
-      </w:r>
-      <w:r>
-        <w:rPr>
-          <w:rStyle w:val="pl-sr"/>
-          <w:rFonts w:ascii="Consolas" w:hAnsi="Consolas"/>
-          <w:color w:val="032F62"/>
-          <w:sz w:val="18"/>
-          <w:szCs w:val="18"/>
-        </w:rPr>
-        <w:t>&lt;</w:t>
-      </w:r>
-      <w:proofErr w:type="spellStart"/>
-      <w:r>
-        <w:rPr>
-          <w:rStyle w:val="pl-sr"/>
-          <w:rFonts w:ascii="Consolas" w:hAnsi="Consolas"/>
-          <w:color w:val="032F62"/>
-          <w:sz w:val="18"/>
-          <w:szCs w:val="18"/>
-        </w:rPr>
-        <w:t>br</w:t>
-      </w:r>
-      <w:proofErr w:type="spellEnd"/>
-      <w:r>
-        <w:rPr>
-          <w:rStyle w:val="pl-sr"/>
-          <w:rFonts w:ascii="Consolas" w:hAnsi="Consolas"/>
-          <w:color w:val="032F62"/>
-          <w:sz w:val="18"/>
-          <w:szCs w:val="18"/>
-        </w:rPr>
-        <w:t>/&gt;&lt;a</w:t>
-      </w:r>
-      <w:r>
-        <w:rPr>
-          <w:rStyle w:val="pl-pds"/>
-          <w:rFonts w:ascii="Consolas" w:hAnsi="Consolas"/>
-          <w:color w:val="032F62"/>
-          <w:sz w:val="18"/>
-          <w:szCs w:val="18"/>
-        </w:rPr>
-        <w:t>'</w:t>
-      </w:r>
-      <w:r>
-        <w:rPr>
-          <w:rStyle w:val="pl-pds"/>
-          <w:rFonts w:ascii="Consolas" w:hAnsi="Consolas"/>
-          <w:color w:val="032F62"/>
-          <w:sz w:val="18"/>
-          <w:szCs w:val="18"/>
-        </w:rPr>
-        <w:t xml:space="preserve"> </w:t>
-      </w:r>
-      <w:r>
-        <w:t>Zajame vsebino opisa izdela. Pri čemer ima opis lahko več vrstic opisa.</w:t>
-      </w:r>
-    </w:p>
-    <w:p>
-      <w:pPr>
-        <w:ind w:left="705"/>
-      </w:pPr>
-    </w:p>
-    <w:p>
-      <w:pPr>
-        <w:rPr>
-          <w:b/>
-        </w:rPr>
-      </w:pPr>
-      <w:r>
-        <w:rPr>
-          <w:b/>
-        </w:rPr>
-        <w:t>Rtvslo.si</w:t>
-      </w:r>
-    </w:p>
-    <w:p>
-      <w:pPr>
-        <w:rPr>
-          <w:b/>
-        </w:rPr>
-      </w:pPr>
-      <w:r>
-        <w:rPr>
-          <w:b/>
-        </w:rPr>
-        <w:t>&lt;CUSTOM_SITE&gt;</w:t>
-      </w:r>
-    </w:p>
-    <w:p>
-      <w:pPr>
-        <w:jc w:val="both"/>
-      </w:pPr>
-      <w:r>
-        <w:t xml:space="preserve">Zajem podatkov se shrani v slovar objekt, ta pa se s pomočjo knjižnice </w:t>
-      </w:r>
-      <w:proofErr w:type="spellStart"/>
-      <w:r>
-        <w:t>json</w:t>
-      </w:r>
-      <w:proofErr w:type="spellEnd"/>
-      <w:r>
-        <w:t xml:space="preserve"> preoblikuje v </w:t>
-      </w:r>
-      <w:proofErr w:type="spellStart"/>
-      <w:r>
-        <w:t>json</w:t>
-      </w:r>
-      <w:proofErr w:type="spellEnd"/>
-      <w:r>
-        <w:t xml:space="preserve"> objekt. Rezultat funkcij je </w:t>
-      </w:r>
-      <w:proofErr w:type="spellStart"/>
-      <w:r>
-        <w:t>json</w:t>
-      </w:r>
-      <w:proofErr w:type="spellEnd"/>
-      <w:r>
-        <w:t xml:space="preserve"> </w:t>
-      </w:r>
-      <w:proofErr w:type="spellStart"/>
-      <w:r>
-        <w:t>dump</w:t>
-      </w:r>
-      <w:proofErr w:type="spellEnd"/>
-      <w:r>
-        <w:t>.</w:t>
       </w:r>
     </w:p>
     <w:p>
@@ -3438,7 +1731,18 @@
       </w:r>
       <w:proofErr w:type="spellEnd"/>
       <w:r>
-        <w:t xml:space="preserve"> izrazi:</w:t>
+        <w:t xml:space="preserve"> izrazi</w:t>
+      </w:r>
+      <w:r>
+        <w:t xml:space="preserve">. Pridobljeni podatki se shranijo v slovar, ta pa se s pomočjo funkcije </w:t>
+      </w:r>
+      <w:proofErr w:type="spellStart"/>
+      <w:r>
+        <w:t>json_dump</w:t>
+      </w:r>
+      <w:proofErr w:type="spellEnd"/>
+      <w:r>
+        <w:t>() izvozi v berljivo obliko.</w:t>
       </w:r>
     </w:p>
     <w:p>
@@ -3708,6 +2012,7 @@
     </w:p>
     <w:p>
       <w:r>
+        <w:lastRenderedPageBreak/>
         <w:t xml:space="preserve">Nato se nad trenutno lokacijo pridobivajo podatki o vsebini, ki nas </w:t>
       </w:r>
       <w:proofErr w:type="spellStart"/>
@@ -4035,28 +2340,452 @@
     <w:p>
       <w:pPr>
         <w:spacing w:after="0" w:line="240" w:lineRule="auto"/>
-        <w:ind w:left="708"/>
-        <w:rPr>
-          <w:i/>
-        </w:rPr>
-      </w:pPr>
+        <w:rPr>
+          <w:i/>
+        </w:rPr>
+      </w:pPr>
+    </w:p>
+    <w:p>
+      <w:r>
+        <w:t xml:space="preserve">Tudi tukaj se izvede </w:t>
+      </w:r>
+      <w:proofErr w:type="spellStart"/>
+      <w:r>
+        <w:t>json</w:t>
+      </w:r>
+      <w:proofErr w:type="spellEnd"/>
+      <w:r>
+        <w:t xml:space="preserve"> </w:t>
+      </w:r>
+      <w:proofErr w:type="spellStart"/>
+      <w:r>
+        <w:t>dump</w:t>
+      </w:r>
+      <w:proofErr w:type="spellEnd"/>
+      <w:r>
+        <w:t xml:space="preserve">, kise vrne v </w:t>
+      </w:r>
+      <w:proofErr w:type="spellStart"/>
+      <w:r>
+        <w:t>main</w:t>
+      </w:r>
+      <w:proofErr w:type="spellEnd"/>
+      <w:r>
+        <w:t xml:space="preserve"> kot rezultat funkcije.</w:t>
+      </w:r>
+    </w:p>
+    <w:p>
+      <w:pPr>
+        <w:rPr>
+          <w:b/>
+        </w:rPr>
+      </w:pPr>
+      <w:r>
+        <w:rPr>
+          <w:b/>
+        </w:rPr>
+        <w:t>Rtvslo.si</w:t>
+      </w:r>
+    </w:p>
+    <w:p>
+      <w:r>
+        <w:t>Najprej se poišče lokacijo v  HTML kodi, kjer se nahajajo željeni podatki. Nato pa se od omenjene lokacije na podlagi relativne p</w:t>
+      </w:r>
+      <w:r>
+        <w:t>oti zajemajo zahtevani podatki.</w:t>
+      </w:r>
     </w:p>
     <w:p>
       <w:pPr>
         <w:spacing w:after="0" w:line="240" w:lineRule="auto"/>
-        <w:ind w:left="708"/>
-        <w:rPr>
-          <w:i/>
-        </w:rPr>
-      </w:pPr>
-    </w:p>
-    <w:p>
-      <w:r>
-        <w:t xml:space="preserve">Tudi tukaj se izvede </w:t>
-      </w:r>
-      <w:proofErr w:type="spellStart"/>
-      <w:r>
-        <w:t>json</w:t>
+      </w:pPr>
+      <w:proofErr w:type="spellStart"/>
+      <w:r>
+        <w:t>rootObject</w:t>
+      </w:r>
+      <w:proofErr w:type="spellEnd"/>
+      <w:r>
+        <w:t xml:space="preserve"> = </w:t>
+      </w:r>
+      <w:proofErr w:type="spellStart"/>
+      <w:r>
+        <w:t>tree.xpath</w:t>
+      </w:r>
+      <w:proofErr w:type="spellEnd"/>
+      <w:r>
+        <w:t>('//div[</w:t>
+      </w:r>
+      <w:proofErr w:type="spellStart"/>
+      <w:r>
+        <w:t>contains</w:t>
+      </w:r>
+      <w:proofErr w:type="spellEnd"/>
+      <w:r>
+        <w:t>(@</w:t>
+      </w:r>
+      <w:proofErr w:type="spellStart"/>
+      <w:r>
+        <w:t>class</w:t>
+      </w:r>
+      <w:proofErr w:type="spellEnd"/>
+      <w:r>
+        <w:t>, "</w:t>
+      </w:r>
+      <w:proofErr w:type="spellStart"/>
+      <w:r>
+        <w:t>news-container</w:t>
+      </w:r>
+      <w:proofErr w:type="spellEnd"/>
+      <w:r>
+        <w:t>")]/div')[0]</w:t>
+      </w:r>
+    </w:p>
+    <w:p>
+      <w:pPr>
+        <w:spacing w:after="0" w:line="240" w:lineRule="auto"/>
+      </w:pPr>
+      <w:proofErr w:type="spellStart"/>
+      <w:r>
+        <w:t>author</w:t>
+      </w:r>
+      <w:proofErr w:type="spellEnd"/>
+      <w:r>
+        <w:t xml:space="preserve"> = rootObject.xpath('string(div[@class="article-meta"]/div[@class="author"]/div/text())')</w:t>
+      </w:r>
+    </w:p>
+    <w:p>
+      <w:pPr>
+        <w:spacing w:after="0" w:line="240" w:lineRule="auto"/>
+        <w:sectPr>
+          <w:footerReference w:type="default" r:id="rId8"/>
+          <w:pgSz w:w="11906" w:h="16838"/>
+          <w:pgMar w:top="1417" w:right="1417" w:bottom="1417" w:left="1417" w:header="708" w:footer="708" w:gutter="0"/>
+          <w:cols w:space="708"/>
+          <w:docGrid w:linePitch="360"/>
+        </w:sectPr>
+      </w:pPr>
+      <w:proofErr w:type="spellStart"/>
+      <w:r>
+        <w:t>publishTime</w:t>
+      </w:r>
+      <w:proofErr w:type="spellEnd"/>
+      <w:r>
+        <w:t xml:space="preserve"> = rootObject.xpath('string(div[@class="article-meta"]/div[@class="publish-</w:t>
+      </w:r>
+    </w:p>
+    <w:p>
+      <w:pPr>
+        <w:spacing w:after="0" w:line="240" w:lineRule="auto"/>
+      </w:pPr>
+      <w:r>
+        <w:t xml:space="preserve">                                                           </w:t>
+      </w:r>
+      <w:r>
+        <w:t>meta"]/</w:t>
+      </w:r>
+      <w:proofErr w:type="spellStart"/>
+      <w:r>
+        <w:t>text</w:t>
+      </w:r>
+      <w:proofErr w:type="spellEnd"/>
+      <w:r>
+        <w:t>())')</w:t>
+      </w:r>
+    </w:p>
+    <w:p>
+      <w:pPr>
+        <w:spacing w:after="0" w:line="240" w:lineRule="auto"/>
+      </w:pPr>
+      <w:r>
+        <w:t xml:space="preserve">title = </w:t>
+      </w:r>
+      <w:proofErr w:type="spellStart"/>
+      <w:r>
+        <w:t>rootObject.xpath</w:t>
+      </w:r>
+      <w:proofErr w:type="spellEnd"/>
+      <w:r>
+        <w:t>('</w:t>
+      </w:r>
+      <w:proofErr w:type="spellStart"/>
+      <w:r>
+        <w:t>string</w:t>
+      </w:r>
+      <w:proofErr w:type="spellEnd"/>
+      <w:r>
+        <w:t>(</w:t>
+      </w:r>
+      <w:proofErr w:type="spellStart"/>
+      <w:r>
+        <w:t>header</w:t>
+      </w:r>
+      <w:proofErr w:type="spellEnd"/>
+      <w:r>
+        <w:t>/h1/</w:t>
+      </w:r>
+      <w:proofErr w:type="spellStart"/>
+      <w:r>
+        <w:t>text</w:t>
+      </w:r>
+      <w:proofErr w:type="spellEnd"/>
+      <w:r>
+        <w:t>())')</w:t>
+      </w:r>
+    </w:p>
+    <w:p>
+      <w:pPr>
+        <w:spacing w:after="0" w:line="240" w:lineRule="auto"/>
+      </w:pPr>
+      <w:proofErr w:type="spellStart"/>
+      <w:r>
+        <w:t>subTitle</w:t>
+      </w:r>
+      <w:proofErr w:type="spellEnd"/>
+      <w:r>
+        <w:t xml:space="preserve"> = </w:t>
+      </w:r>
+      <w:proofErr w:type="spellStart"/>
+      <w:r>
+        <w:t>rootObject.xpath</w:t>
+      </w:r>
+      <w:proofErr w:type="spellEnd"/>
+      <w:r>
+        <w:t>('</w:t>
+      </w:r>
+      <w:proofErr w:type="spellStart"/>
+      <w:r>
+        <w:t>string</w:t>
+      </w:r>
+      <w:proofErr w:type="spellEnd"/>
+      <w:r>
+        <w:t>(</w:t>
+      </w:r>
+      <w:proofErr w:type="spellStart"/>
+      <w:r>
+        <w:t>header</w:t>
+      </w:r>
+      <w:proofErr w:type="spellEnd"/>
+      <w:r>
+        <w:t>/div[@</w:t>
+      </w:r>
+      <w:proofErr w:type="spellStart"/>
+      <w:r>
+        <w:t>class</w:t>
+      </w:r>
+      <w:proofErr w:type="spellEnd"/>
+      <w:r>
+        <w:t>="</w:t>
+      </w:r>
+      <w:proofErr w:type="spellStart"/>
+      <w:r>
+        <w:t>subtitle</w:t>
+      </w:r>
+      <w:proofErr w:type="spellEnd"/>
+      <w:r>
+        <w:t>"]/</w:t>
+      </w:r>
+      <w:proofErr w:type="spellStart"/>
+      <w:r>
+        <w:t>text</w:t>
+      </w:r>
+      <w:proofErr w:type="spellEnd"/>
+      <w:r>
+        <w:t>())')</w:t>
+      </w:r>
+    </w:p>
+    <w:p>
+      <w:pPr>
+        <w:spacing w:after="0" w:line="240" w:lineRule="auto"/>
+      </w:pPr>
+      <w:proofErr w:type="spellStart"/>
+      <w:r>
+        <w:t>lead</w:t>
+      </w:r>
+      <w:proofErr w:type="spellEnd"/>
+      <w:r>
+        <w:t xml:space="preserve"> = </w:t>
+      </w:r>
+      <w:proofErr w:type="spellStart"/>
+      <w:r>
+        <w:t>rootObject.xpath</w:t>
+      </w:r>
+      <w:proofErr w:type="spellEnd"/>
+      <w:r>
+        <w:t>('</w:t>
+      </w:r>
+      <w:proofErr w:type="spellStart"/>
+      <w:r>
+        <w:t>string</w:t>
+      </w:r>
+      <w:proofErr w:type="spellEnd"/>
+      <w:r>
+        <w:t>(</w:t>
+      </w:r>
+      <w:proofErr w:type="spellStart"/>
+      <w:r>
+        <w:t>header</w:t>
+      </w:r>
+      <w:proofErr w:type="spellEnd"/>
+      <w:r>
+        <w:t>/p/</w:t>
+      </w:r>
+      <w:proofErr w:type="spellStart"/>
+      <w:r>
+        <w:t>text</w:t>
+      </w:r>
+      <w:proofErr w:type="spellEnd"/>
+      <w:r>
+        <w:t>())')</w:t>
+      </w:r>
+    </w:p>
+    <w:p>
+      <w:pPr>
+        <w:spacing w:after="0" w:line="240" w:lineRule="auto"/>
+      </w:pPr>
+    </w:p>
+    <w:p>
+      <w:pPr>
+        <w:spacing w:after="0" w:line="240" w:lineRule="auto"/>
+      </w:pPr>
+      <w:r>
+        <w:t xml:space="preserve">Vsebina članka pa se zajeme s spodnjim </w:t>
+      </w:r>
+      <w:proofErr w:type="spellStart"/>
+      <w:r>
+        <w:t>XPath</w:t>
+      </w:r>
+      <w:proofErr w:type="spellEnd"/>
+      <w:r>
+        <w:t xml:space="preserve"> izrazom</w:t>
+      </w:r>
+      <w:r>
+        <w:t>:</w:t>
+      </w:r>
+    </w:p>
+    <w:p>
+      <w:pPr>
+        <w:spacing w:after="0" w:line="240" w:lineRule="auto"/>
+      </w:pPr>
+    </w:p>
+    <w:p>
+      <w:pPr>
+        <w:spacing w:after="0" w:line="240" w:lineRule="auto"/>
+      </w:pPr>
+      <w:proofErr w:type="spellStart"/>
+      <w:r>
+        <w:t>contentList</w:t>
+      </w:r>
+      <w:proofErr w:type="spellEnd"/>
+      <w:r>
+        <w:t xml:space="preserve"> = rootObject.xpath('div[@class="article-body"]/article[@class="article"]//p | '</w:t>
+      </w:r>
+    </w:p>
+    <w:p>
+      <w:pPr>
+        <w:spacing w:after="0" w:line="240" w:lineRule="auto"/>
+      </w:pPr>
+      <w:r>
+        <w:t xml:space="preserve">                                       </w:t>
+      </w:r>
+      <w:r>
+        <w:t xml:space="preserve">                 </w:t>
+      </w:r>
+      <w:r>
+        <w:t>'div[@</w:t>
+      </w:r>
+      <w:proofErr w:type="spellStart"/>
+      <w:r>
+        <w:t>class</w:t>
+      </w:r>
+      <w:proofErr w:type="spellEnd"/>
+      <w:r>
+        <w:t>="</w:t>
+      </w:r>
+      <w:proofErr w:type="spellStart"/>
+      <w:r>
+        <w:t>article-body</w:t>
+      </w:r>
+      <w:proofErr w:type="spellEnd"/>
+      <w:r>
+        <w:t>"]/</w:t>
+      </w:r>
+      <w:proofErr w:type="spellStart"/>
+      <w:r>
+        <w:t>article</w:t>
+      </w:r>
+      <w:proofErr w:type="spellEnd"/>
+      <w:r>
+        <w:t>[@</w:t>
+      </w:r>
+      <w:proofErr w:type="spellStart"/>
+      <w:r>
+        <w:t>class</w:t>
+      </w:r>
+      <w:proofErr w:type="spellEnd"/>
+      <w:r>
+        <w:t>="</w:t>
+      </w:r>
+      <w:proofErr w:type="spellStart"/>
+      <w:r>
+        <w:t>article</w:t>
+      </w:r>
+      <w:proofErr w:type="spellEnd"/>
+      <w:r>
+        <w:t>"]//</w:t>
+      </w:r>
+      <w:proofErr w:type="spellStart"/>
+      <w:r>
+        <w:t>strong</w:t>
+      </w:r>
+      <w:proofErr w:type="spellEnd"/>
+      <w:r>
+        <w:t>')</w:t>
+      </w:r>
+    </w:p>
+    <w:p>
+      <w:pPr>
+        <w:spacing w:after="0" w:line="240" w:lineRule="auto"/>
+      </w:pPr>
+      <w:proofErr w:type="spellStart"/>
+      <w:r>
+        <w:t>content</w:t>
+      </w:r>
+      <w:proofErr w:type="spellEnd"/>
+      <w:r>
+        <w:t xml:space="preserve"> = ""</w:t>
+      </w:r>
+    </w:p>
+    <w:p>
+      <w:pPr>
+        <w:spacing w:after="0" w:line="240" w:lineRule="auto"/>
+      </w:pPr>
+      <w:proofErr w:type="spellStart"/>
+      <w:r>
+        <w:t>for</w:t>
+      </w:r>
+      <w:proofErr w:type="spellEnd"/>
+      <w:r>
+        <w:t xml:space="preserve"> p in </w:t>
+      </w:r>
+      <w:proofErr w:type="spellStart"/>
+      <w:r>
+        <w:t>contentList</w:t>
+      </w:r>
+      <w:proofErr w:type="spellEnd"/>
+      <w:r>
+        <w:t>:</w:t>
+      </w:r>
+    </w:p>
+    <w:p>
+      <w:pPr>
+        <w:spacing w:after="0" w:line="240" w:lineRule="auto"/>
+      </w:pPr>
+      <w:r>
+        <w:t xml:space="preserve">       </w:t>
+      </w:r>
+      <w:proofErr w:type="spellStart"/>
+      <w:r>
+        <w:t>if</w:t>
       </w:r>
       <w:proofErr w:type="spellEnd"/>
       <w:r>
@@ -4064,19 +2793,110 @@
       </w:r>
       <w:proofErr w:type="spellStart"/>
       <w:r>
-        <w:t>dump</w:t>
-      </w:r>
-      <w:proofErr w:type="spellEnd"/>
-      <w:r>
-        <w:t xml:space="preserve">, kise vrne v </w:t>
-      </w:r>
-      <w:proofErr w:type="spellStart"/>
-      <w:r>
-        <w:t>main</w:t>
-      </w:r>
-      <w:proofErr w:type="spellEnd"/>
-      <w:r>
-        <w:t xml:space="preserve"> kot rezultat funkcije.</w:t>
+        <w:t>p.text</w:t>
+      </w:r>
+      <w:proofErr w:type="spellEnd"/>
+      <w:r>
+        <w:t xml:space="preserve"> is not None:</w:t>
+      </w:r>
+    </w:p>
+    <w:p>
+      <w:pPr>
+        <w:spacing w:after="0" w:line="240" w:lineRule="auto"/>
+      </w:pPr>
+      <w:r>
+        <w:t xml:space="preserve">           </w:t>
+      </w:r>
+      <w:proofErr w:type="spellStart"/>
+      <w:r>
+        <w:t>content</w:t>
+      </w:r>
+      <w:proofErr w:type="spellEnd"/>
+      <w:r>
+        <w:t xml:space="preserve"> += '\n' + </w:t>
+      </w:r>
+      <w:proofErr w:type="spellStart"/>
+      <w:r>
+        <w:t>p.text</w:t>
+      </w:r>
+      <w:proofErr w:type="spellEnd"/>
+    </w:p>
+    <w:p>
+      <w:pPr>
+        <w:spacing w:after="0" w:line="240" w:lineRule="auto"/>
+      </w:pPr>
+      <w:r>
+        <w:t xml:space="preserve">           </w:t>
+      </w:r>
+      <w:proofErr w:type="spellStart"/>
+      <w:r>
+        <w:t>if</w:t>
+      </w:r>
+      <w:proofErr w:type="spellEnd"/>
+      <w:r>
+        <w:t xml:space="preserve"> </w:t>
+      </w:r>
+      <w:proofErr w:type="spellStart"/>
+      <w:r>
+        <w:t>p.tail</w:t>
+      </w:r>
+      <w:proofErr w:type="spellEnd"/>
+      <w:r>
+        <w:t xml:space="preserve"> is not None:</w:t>
+      </w:r>
+    </w:p>
+    <w:p>
+      <w:pPr>
+        <w:spacing w:after="0" w:line="240" w:lineRule="auto"/>
+      </w:pPr>
+      <w:r>
+        <w:t xml:space="preserve">               </w:t>
+      </w:r>
+      <w:proofErr w:type="spellStart"/>
+      <w:r>
+        <w:t>content</w:t>
+      </w:r>
+      <w:proofErr w:type="spellEnd"/>
+      <w:r>
+        <w:t xml:space="preserve"> += '\n' + </w:t>
+      </w:r>
+      <w:proofErr w:type="spellStart"/>
+      <w:r>
+        <w:t>p.tail</w:t>
+      </w:r>
+      <w:proofErr w:type="spellEnd"/>
+    </w:p>
+    <w:p>
+      <w:pPr>
+        <w:spacing w:after="0" w:line="240" w:lineRule="auto"/>
+      </w:pPr>
+    </w:p>
+    <w:p>
+      <w:pPr>
+        <w:spacing w:after="0" w:line="240" w:lineRule="auto"/>
+        <w:rPr>
+          <w:b/>
+        </w:rPr>
+      </w:pPr>
+      <w:r>
+        <w:rPr>
+          <w:b/>
+        </w:rPr>
+        <w:t>&lt;</w:t>
+      </w:r>
+      <w:proofErr w:type="spellStart"/>
+      <w:r>
+        <w:rPr>
+          <w:b/>
+        </w:rPr>
+        <w:t>CustomSite_XPath</w:t>
+      </w:r>
+      <w:proofErr w:type="spellEnd"/>
+      <w:r>
+        <w:rPr>
+          <w:b/>
+        </w:rPr>
+        <w:t>&gt;</w:t>
       </w:r>
     </w:p>
     <w:p>
@@ -4196,10 +3016,7 @@
         <w:pStyle w:val="paragraph"/>
         <w:spacing w:before="0" w:beforeAutospacing="0" w:after="0" w:afterAutospacing="0"/>
         <w:rPr>
-          <w:rStyle w:val="eop"/>
-          <w:rFonts w:ascii="Calibri" w:eastAsiaTheme="majorEastAsia" w:hAnsi="Calibri" w:cs="Calibri"/>
-          <w:sz w:val="22"/>
-          <w:szCs w:val="22"/>
+          <w:rStyle w:val="Strong"/>
         </w:rPr>
       </w:pPr>
     </w:p>
@@ -4208,10 +3025,361 @@
         <w:pStyle w:val="paragraph"/>
         <w:spacing w:before="0" w:beforeAutospacing="0" w:after="0" w:afterAutospacing="0"/>
         <w:rPr>
-          <w:rStyle w:val="eop"/>
-          <w:rFonts w:ascii="Calibri" w:eastAsiaTheme="majorEastAsia" w:hAnsi="Calibri" w:cs="Calibri"/>
-          <w:sz w:val="22"/>
-          <w:szCs w:val="22"/>
+          <w:rStyle w:val="Strong"/>
+        </w:rPr>
+      </w:pPr>
+      <w:proofErr w:type="spellStart"/>
+      <w:r>
+        <w:rPr>
+          <w:rStyle w:val="Strong"/>
+        </w:rPr>
+        <w:t>Overstock</w:t>
+      </w:r>
+      <w:proofErr w:type="spellEnd"/>
+    </w:p>
+    <w:p>
+      <w:pPr>
+        <w:pStyle w:val="paragraph"/>
+        <w:spacing w:before="0" w:beforeAutospacing="0" w:after="0" w:afterAutospacing="0"/>
+        <w:rPr>
+          <w:rStyle w:val="Strong"/>
+        </w:rPr>
+      </w:pPr>
+      <w:r>
+        <w:rPr>
+          <w:rStyle w:val="Strong"/>
+        </w:rPr>
+        <w:tab/>
+        <w:t>Stran A</w:t>
+      </w:r>
+    </w:p>
+    <w:p>
+      <w:pPr>
+        <w:pStyle w:val="paragraph"/>
+        <w:spacing w:before="0" w:beforeAutospacing="0" w:after="0" w:afterAutospacing="0"/>
+        <w:rPr>
+          <w:rStyle w:val="Strong"/>
+        </w:rPr>
+      </w:pPr>
+      <w:r>
+        <w:rPr>
+          <w:rStyle w:val="Strong"/>
+        </w:rPr>
+        <w:tab/>
+      </w:r>
+      <w:r>
+        <w:t xml:space="preserve">Pri zajemanju podatkov z uporabo regularnih izrazov in </w:t>
+      </w:r>
+      <w:proofErr w:type="spellStart"/>
+      <w:r>
+        <w:t>XPath</w:t>
+      </w:r>
+      <w:proofErr w:type="spellEnd"/>
+      <w:r>
+        <w:t xml:space="preserve"> izrazov je končni rezultat enak. Obe metodi uspešno zajemata zahtevane podatke.</w:t>
+      </w:r>
+      <w:r>
+        <w:t xml:space="preserve"> </w:t>
+      </w:r>
+      <w:r>
+        <w:rPr>
+          <w:highlight w:val="yellow"/>
+        </w:rPr>
+        <w:t>se doda izpis v poročilo?</w:t>
+      </w:r>
+    </w:p>
+    <w:p>
+      <w:pPr>
+        <w:pStyle w:val="paragraph"/>
+        <w:spacing w:before="0" w:beforeAutospacing="0" w:after="0" w:afterAutospacing="0"/>
+        <w:ind w:firstLine="708"/>
+        <w:rPr>
+          <w:rStyle w:val="Strong"/>
+        </w:rPr>
+      </w:pPr>
+      <w:r>
+        <w:rPr>
+          <w:rStyle w:val="Strong"/>
+        </w:rPr>
+        <w:t>Stran B</w:t>
+      </w:r>
+    </w:p>
+    <w:p>
+      <w:pPr>
+        <w:pStyle w:val="paragraph"/>
+        <w:spacing w:before="0" w:beforeAutospacing="0" w:after="0" w:afterAutospacing="0"/>
+        <w:rPr>
+          <w:rStyle w:val="Strong"/>
+        </w:rPr>
+      </w:pPr>
+      <w:r>
+        <w:rPr>
+          <w:rStyle w:val="Strong"/>
+        </w:rPr>
+        <w:tab/>
+      </w:r>
+      <w:r>
+        <w:t xml:space="preserve">Pri zajemanju podatkov z uporabo regularnih izrazov in </w:t>
+      </w:r>
+      <w:proofErr w:type="spellStart"/>
+      <w:r>
+        <w:t>XPath</w:t>
+      </w:r>
+      <w:proofErr w:type="spellEnd"/>
+      <w:r>
+        <w:t xml:space="preserve"> izrazov je končni rezultat enak. Obe metodi uspešno zajemata zahtevane podatke.</w:t>
+      </w:r>
+    </w:p>
+    <w:p>
+      <w:pPr>
+        <w:pStyle w:val="paragraph"/>
+        <w:spacing w:before="0" w:beforeAutospacing="0" w:after="0" w:afterAutospacing="0"/>
+        <w:ind w:firstLine="708"/>
+        <w:rPr>
+          <w:rStyle w:val="Strong"/>
+        </w:rPr>
+      </w:pPr>
+      <w:r>
+        <w:rPr>
+          <w:rStyle w:val="Strong"/>
+        </w:rPr>
+        <w:lastRenderedPageBreak/>
+        <w:tab/>
+      </w:r>
+    </w:p>
+    <w:p>
+      <w:pPr>
+        <w:pStyle w:val="paragraph"/>
+        <w:spacing w:before="0" w:beforeAutospacing="0" w:after="0" w:afterAutospacing="0"/>
+        <w:rPr>
+          <w:rStyle w:val="Strong"/>
+        </w:rPr>
+      </w:pPr>
+      <w:r>
+        <w:rPr>
+          <w:rStyle w:val="Strong"/>
+        </w:rPr>
+        <w:tab/>
+      </w:r>
+    </w:p>
+    <w:p>
+      <w:r>
+        <w:rPr>
+          <w:rStyle w:val="Strong"/>
+        </w:rPr>
+        <w:tab/>
+      </w:r>
+    </w:p>
+    <w:p>
+      <w:pPr>
+        <w:pStyle w:val="paragraph"/>
+        <w:spacing w:before="0" w:beforeAutospacing="0" w:after="0" w:afterAutospacing="0"/>
+        <w:rPr>
+          <w:rStyle w:val="Strong"/>
+        </w:rPr>
+      </w:pPr>
+      <w:r>
+        <w:rPr>
+          <w:rStyle w:val="Strong"/>
+        </w:rPr>
+        <w:t>RTVSLO.si</w:t>
+      </w:r>
+    </w:p>
+    <w:p>
+      <w:pPr>
+        <w:pStyle w:val="paragraph"/>
+        <w:spacing w:before="0" w:beforeAutospacing="0" w:after="0" w:afterAutospacing="0"/>
+        <w:rPr>
+          <w:rStyle w:val="Strong"/>
+        </w:rPr>
+      </w:pPr>
+      <w:r>
+        <w:rPr>
+          <w:rStyle w:val="Strong"/>
+        </w:rPr>
+        <w:tab/>
+        <w:t>Stran A</w:t>
+      </w:r>
+    </w:p>
+    <w:p>
+      <w:pPr>
+        <w:pStyle w:val="paragraph"/>
+        <w:spacing w:before="0" w:beforeAutospacing="0" w:after="0" w:afterAutospacing="0"/>
+        <w:rPr>
+          <w:rStyle w:val="Strong"/>
+        </w:rPr>
+      </w:pPr>
+      <w:r>
+        <w:rPr>
+          <w:rStyle w:val="Strong"/>
+        </w:rPr>
+        <w:tab/>
+      </w:r>
+      <w:r>
+        <w:t xml:space="preserve">Pri zajemanju podatkov z uporabo regularnih izrazov in </w:t>
+      </w:r>
+      <w:proofErr w:type="spellStart"/>
+      <w:r>
+        <w:t>XPath</w:t>
+      </w:r>
+      <w:proofErr w:type="spellEnd"/>
+      <w:r>
+        <w:t xml:space="preserve"> izrazov je končni rezultat enak. Obe metodi uspešno zajemata zahtevane podatke.</w:t>
+      </w:r>
+    </w:p>
+    <w:p>
+      <w:pPr>
+        <w:pStyle w:val="paragraph"/>
+        <w:spacing w:before="0" w:beforeAutospacing="0" w:after="0" w:afterAutospacing="0"/>
+        <w:ind w:firstLine="708"/>
+        <w:rPr>
+          <w:rStyle w:val="Strong"/>
+        </w:rPr>
+      </w:pPr>
+      <w:r>
+        <w:rPr>
+          <w:rStyle w:val="Strong"/>
+        </w:rPr>
+        <w:t>Stran B</w:t>
+      </w:r>
+    </w:p>
+    <w:p>
+      <w:pPr>
+        <w:pStyle w:val="paragraph"/>
+        <w:spacing w:before="0" w:beforeAutospacing="0" w:after="0" w:afterAutospacing="0"/>
+        <w:rPr>
+          <w:rStyle w:val="Strong"/>
+        </w:rPr>
+      </w:pPr>
+      <w:r>
+        <w:rPr>
+          <w:rStyle w:val="Strong"/>
+        </w:rPr>
+        <w:tab/>
+      </w:r>
+      <w:r>
+        <w:t xml:space="preserve">Pri zajemanju podatkov z uporabo regularnih izrazov in </w:t>
+      </w:r>
+      <w:proofErr w:type="spellStart"/>
+      <w:r>
+        <w:t>XPath</w:t>
+      </w:r>
+      <w:proofErr w:type="spellEnd"/>
+      <w:r>
+        <w:t xml:space="preserve"> izrazov je končni rezultat enak. Obe metodi uspešno zajemata zahtevane podatke.</w:t>
+      </w:r>
+    </w:p>
+    <w:p>
+      <w:pPr>
+        <w:pStyle w:val="paragraph"/>
+        <w:spacing w:before="0" w:beforeAutospacing="0" w:after="0" w:afterAutospacing="0"/>
+        <w:rPr>
+          <w:rStyle w:val="Strong"/>
+        </w:rPr>
+      </w:pPr>
+    </w:p>
+    <w:p>
+      <w:pPr>
+        <w:pStyle w:val="paragraph"/>
+        <w:spacing w:before="0" w:beforeAutospacing="0" w:after="0" w:afterAutospacing="0"/>
+        <w:rPr>
+          <w:rStyle w:val="Strong"/>
+        </w:rPr>
+      </w:pPr>
+      <w:r>
+        <w:rPr>
+          <w:rStyle w:val="Strong"/>
+        </w:rPr>
+        <w:t>&lt;CUSTOM_SITE&gt;</w:t>
+      </w:r>
+    </w:p>
+    <w:p>
+      <w:pPr>
+        <w:pStyle w:val="paragraph"/>
+        <w:spacing w:before="0" w:beforeAutospacing="0" w:after="0" w:afterAutospacing="0"/>
+        <w:rPr>
+          <w:rStyle w:val="Strong"/>
+        </w:rPr>
+      </w:pPr>
+      <w:r>
+        <w:rPr>
+          <w:rStyle w:val="Strong"/>
+        </w:rPr>
+        <w:tab/>
+        <w:t>Stran A</w:t>
+      </w:r>
+    </w:p>
+    <w:p>
+      <w:pPr>
+        <w:pStyle w:val="paragraph"/>
+        <w:spacing w:before="0" w:beforeAutospacing="0" w:after="0" w:afterAutospacing="0"/>
+        <w:rPr>
+          <w:rStyle w:val="Strong"/>
+        </w:rPr>
+      </w:pPr>
+      <w:r>
+        <w:rPr>
+          <w:rStyle w:val="Strong"/>
+        </w:rPr>
+        <w:tab/>
+      </w:r>
+      <w:r>
+        <w:rPr>
+          <w:rStyle w:val="Strong"/>
+        </w:rPr>
+        <w:t>&lt;</w:t>
+      </w:r>
+      <w:r>
+        <w:t>INSERT SOME TEXT HERE</w:t>
+      </w:r>
+      <w:r>
+        <w:t>&gt;</w:t>
+      </w:r>
+    </w:p>
+    <w:p>
+      <w:pPr>
+        <w:pStyle w:val="paragraph"/>
+        <w:spacing w:before="0" w:beforeAutospacing="0" w:after="0" w:afterAutospacing="0"/>
+        <w:ind w:firstLine="708"/>
+        <w:rPr>
+          <w:rStyle w:val="Strong"/>
+        </w:rPr>
+      </w:pPr>
+      <w:r>
+        <w:rPr>
+          <w:rStyle w:val="Strong"/>
+        </w:rPr>
+        <w:t>Stran B</w:t>
+      </w:r>
+    </w:p>
+    <w:p>
+      <w:pPr>
+        <w:pStyle w:val="paragraph"/>
+        <w:spacing w:before="0" w:beforeAutospacing="0" w:after="0" w:afterAutospacing="0"/>
+        <w:rPr>
+          <w:rStyle w:val="Strong"/>
+        </w:rPr>
+      </w:pPr>
+      <w:r>
+        <w:rPr>
+          <w:rStyle w:val="Strong"/>
+        </w:rPr>
+        <w:tab/>
+        <w:t>&lt;</w:t>
+      </w:r>
+      <w:r>
+        <w:t>INSERT SOME TEXT HERE</w:t>
+      </w:r>
+      <w:r>
+        <w:t>&gt;</w:t>
+      </w:r>
+    </w:p>
+    <w:p>
+      <w:pPr>
+        <w:pStyle w:val="paragraph"/>
+        <w:spacing w:before="0" w:beforeAutospacing="0" w:after="0" w:afterAutospacing="0"/>
+        <w:rPr>
+          <w:rStyle w:val="Strong"/>
         </w:rPr>
       </w:pPr>
     </w:p>
@@ -4340,12 +3508,7 @@
       </w:pPr>
     </w:p>
     <w:sectPr>
-      <w:headerReference w:type="even" r:id="rId8"/>
-      <w:headerReference w:type="default" r:id="rId9"/>
-      <w:footerReference w:type="even" r:id="rId10"/>
-      <w:footerReference w:type="default" r:id="rId11"/>
-      <w:headerReference w:type="first" r:id="rId12"/>
-      <w:footerReference w:type="first" r:id="rId13"/>
+      <w:type w:val="continuous"/>
       <w:pgSz w:w="11906" w:h="16838"/>
       <w:pgMar w:top="1417" w:right="1417" w:bottom="1417" w:left="1417" w:header="708" w:footer="708" w:gutter="0"/>
       <w:cols w:space="708"/>
@@ -4381,16 +3544,6 @@
 </file>
 
 <file path=word/footer1.xml><?xml version="1.0" encoding="utf-8"?>
-<w:ftr xmlns:wpc="http://schemas.microsoft.com/office/word/2010/wordprocessingCanvas" xmlns:mc="http://schemas.openxmlformats.org/markup-compatibility/2006" xmlns:o="urn:schemas-microsoft-com:office:office" xmlns:r="http://schemas.openxmlformats.org/officeDocument/2006/relationships" xmlns:m="http://schemas.openxmlformats.org/officeDocument/2006/math" xmlns:v="urn:schemas-microsoft-com:vml" xmlns:wp14="http://schemas.microsoft.com/office/word/2010/wordprocessingDrawing" xmlns:wp="http://schemas.openxmlformats.org/drawingml/2006/wordprocessingDrawing" xmlns:w10="urn:schemas-microsoft-com:office:word" xmlns:w="http://schemas.openxmlformats.org/wordprocessingml/2006/main" xmlns:w14="http://schemas.microsoft.com/office/word/2010/wordml" xmlns:w15="http://schemas.microsoft.com/office/word/2012/wordml" xmlns:wpg="http://schemas.microsoft.com/office/word/2010/wordprocessingGroup" xmlns:wpi="http://schemas.microsoft.com/office/word/2010/wordprocessingInk" xmlns:wne="http://schemas.microsoft.com/office/word/2006/wordml" xmlns:wps="http://schemas.microsoft.com/office/word/2010/wordprocessingShape" mc:Ignorable="w14 w15 wp14">
-  <w:p>
-    <w:pPr>
-      <w:pStyle w:val="Footer"/>
-    </w:pPr>
-  </w:p>
-</w:ftr>
-</file>
-
-<file path=word/footer2.xml><?xml version="1.0" encoding="utf-8"?>
 <w:ftr xmlns:wpc="http://schemas.microsoft.com/office/word/2010/wordprocessingCanvas" xmlns:mc="http://schemas.openxmlformats.org/markup-compatibility/2006" xmlns:o="urn:schemas-microsoft-com:office:office" xmlns:r="http://schemas.openxmlformats.org/officeDocument/2006/relationships" xmlns:m="http://schemas.openxmlformats.org/officeDocument/2006/math" xmlns:v="urn:schemas-microsoft-com:vml" xmlns:wp14="http://schemas.microsoft.com/office/word/2010/wordprocessingDrawing" xmlns:wp="http://schemas.openxmlformats.org/drawingml/2006/wordprocessingDrawing" xmlns:w10="urn:schemas-microsoft-com:office:word" xmlns:w="http://schemas.openxmlformats.org/wordprocessingml/2006/main" xmlns:w14="http://schemas.microsoft.com/office/word/2010/wordml" xmlns:w15="http://schemas.microsoft.com/office/word/2012/wordml" xmlns:wpg="http://schemas.microsoft.com/office/word/2010/wordprocessingGroup" xmlns:wpi="http://schemas.microsoft.com/office/word/2010/wordprocessingInk" xmlns:wne="http://schemas.microsoft.com/office/word/2006/wordml" xmlns:wps="http://schemas.microsoft.com/office/word/2010/wordprocessingShape" mc:Ignorable="w14 w15 wp14">
   <w:p>
     <w:pPr>
@@ -4520,7 +3673,6 @@
               <v:path gradientshapeok="t" o:connecttype="rect"/>
             </v:shapetype>
             <v:shape id="MSIPCM3efd4734922af00ecc7e9041" o:spid="_x0000_s1026" type="#_x0000_t202" alt="{&quot;HashCode&quot;:-1993958947,&quot;Height&quot;:841.0,&quot;Width&quot;:595.0,&quot;Placement&quot;:&quot;Footer&quot;,&quot;Index&quot;:&quot;Primary&quot;,&quot;Section&quot;:1,&quot;Top&quot;:0.0,&quot;Left&quot;:0.0}" style="position:absolute;margin-left:0;margin-top:805.9pt;width:595.3pt;height:21pt;z-index:251659264;visibility:visible;mso-wrap-style:square;mso-wrap-distance-left:9pt;mso-wrap-distance-top:0;mso-wrap-distance-right:9pt;mso-wrap-distance-bottom:0;mso-position-horizontal:absolute;mso-position-horizontal-relative:page;mso-position-vertical:absolute;mso-position-vertical-relative:page;v-text-anchor:bottom" o:gfxdata="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" o:allowincell="f" filled="f" stroked="f" strokeweight=".5pt">
-              <v:fill o:detectmouseclick="t"/>
               <v:textbox inset=",0,,0">
                 <w:txbxContent>
                   <w:p>
@@ -4574,16 +3726,6 @@
 </w:ftr>
 </file>
 
-<file path=word/footer3.xml><?xml version="1.0" encoding="utf-8"?>
-<w:ftr xmlns:wpc="http://schemas.microsoft.com/office/word/2010/wordprocessingCanvas" xmlns:mc="http://schemas.openxmlformats.org/markup-compatibility/2006" xmlns:o="urn:schemas-microsoft-com:office:office" xmlns:r="http://schemas.openxmlformats.org/officeDocument/2006/relationships" xmlns:m="http://schemas.openxmlformats.org/officeDocument/2006/math" xmlns:v="urn:schemas-microsoft-com:vml" xmlns:wp14="http://schemas.microsoft.com/office/word/2010/wordprocessingDrawing" xmlns:wp="http://schemas.openxmlformats.org/drawingml/2006/wordprocessingDrawing" xmlns:w10="urn:schemas-microsoft-com:office:word" xmlns:w="http://schemas.openxmlformats.org/wordprocessingml/2006/main" xmlns:w14="http://schemas.microsoft.com/office/word/2010/wordml" xmlns:w15="http://schemas.microsoft.com/office/word/2012/wordml" xmlns:wpg="http://schemas.microsoft.com/office/word/2010/wordprocessingGroup" xmlns:wpi="http://schemas.microsoft.com/office/word/2010/wordprocessingInk" xmlns:wne="http://schemas.microsoft.com/office/word/2006/wordml" xmlns:wps="http://schemas.microsoft.com/office/word/2010/wordprocessingShape" mc:Ignorable="w14 w15 wp14">
-  <w:p>
-    <w:pPr>
-      <w:pStyle w:val="Footer"/>
-    </w:pPr>
-  </w:p>
-</w:ftr>
-</file>
-
 <file path=word/footnotes.xml><?xml version="1.0" encoding="utf-8"?>
 <w:footnotes xmlns:wpc="http://schemas.microsoft.com/office/word/2010/wordprocessingCanvas" xmlns:mc="http://schemas.openxmlformats.org/markup-compatibility/2006" xmlns:o="urn:schemas-microsoft-com:office:office" xmlns:r="http://schemas.openxmlformats.org/officeDocument/2006/relationships" xmlns:m="http://schemas.openxmlformats.org/officeDocument/2006/math" xmlns:v="urn:schemas-microsoft-com:vml" xmlns:wp14="http://schemas.microsoft.com/office/word/2010/wordprocessingDrawing" xmlns:wp="http://schemas.openxmlformats.org/drawingml/2006/wordprocessingDrawing" xmlns:w10="urn:schemas-microsoft-com:office:word" xmlns:w="http://schemas.openxmlformats.org/wordprocessingml/2006/main" xmlns:w14="http://schemas.microsoft.com/office/word/2010/wordml" xmlns:w15="http://schemas.microsoft.com/office/word/2012/wordml" xmlns:wpg="http://schemas.microsoft.com/office/word/2010/wordprocessingGroup" xmlns:wpi="http://schemas.microsoft.com/office/word/2010/wordprocessingInk" xmlns:wne="http://schemas.microsoft.com/office/word/2006/wordml" xmlns:wps="http://schemas.microsoft.com/office/word/2010/wordprocessingShape" mc:Ignorable="w14 w15 wp14">
   <w:footnote w:type="separator" w:id="-1">
@@ -4607,36 +3749,6 @@
     </w:p>
   </w:footnote>
 </w:footnotes>
-</file>
-
-<file path=word/header1.xml><?xml version="1.0" encoding="utf-8"?>
-<w:hdr xmlns:wpc="http://schemas.microsoft.com/office/word/2010/wordprocessingCanvas" xmlns:mc="http://schemas.openxmlformats.org/markup-compatibility/2006" xmlns:o="urn:schemas-microsoft-com:office:office" xmlns:r="http://schemas.openxmlformats.org/officeDocument/2006/relationships" xmlns:m="http://schemas.openxmlformats.org/officeDocument/2006/math" xmlns:v="urn:schemas-microsoft-com:vml" xmlns:wp14="http://schemas.microsoft.com/office/word/2010/wordprocessingDrawing" xmlns:wp="http://schemas.openxmlformats.org/drawingml/2006/wordprocessingDrawing" xmlns:w10="urn:schemas-microsoft-com:office:word" xmlns:w="http://schemas.openxmlformats.org/wordprocessingml/2006/main" xmlns:w14="http://schemas.microsoft.com/office/word/2010/wordml" xmlns:w15="http://schemas.microsoft.com/office/word/2012/wordml" xmlns:wpg="http://schemas.microsoft.com/office/word/2010/wordprocessingGroup" xmlns:wpi="http://schemas.microsoft.com/office/word/2010/wordprocessingInk" xmlns:wne="http://schemas.microsoft.com/office/word/2006/wordml" xmlns:wps="http://schemas.microsoft.com/office/word/2010/wordprocessingShape" mc:Ignorable="w14 w15 wp14">
-  <w:p>
-    <w:pPr>
-      <w:pStyle w:val="Header"/>
-    </w:pPr>
-  </w:p>
-</w:hdr>
-</file>
-
-<file path=word/header2.xml><?xml version="1.0" encoding="utf-8"?>
-<w:hdr xmlns:wpc="http://schemas.microsoft.com/office/word/2010/wordprocessingCanvas" xmlns:mc="http://schemas.openxmlformats.org/markup-compatibility/2006" xmlns:o="urn:schemas-microsoft-com:office:office" xmlns:r="http://schemas.openxmlformats.org/officeDocument/2006/relationships" xmlns:m="http://schemas.openxmlformats.org/officeDocument/2006/math" xmlns:v="urn:schemas-microsoft-com:vml" xmlns:wp14="http://schemas.microsoft.com/office/word/2010/wordprocessingDrawing" xmlns:wp="http://schemas.openxmlformats.org/drawingml/2006/wordprocessingDrawing" xmlns:w10="urn:schemas-microsoft-com:office:word" xmlns:w="http://schemas.openxmlformats.org/wordprocessingml/2006/main" xmlns:w14="http://schemas.microsoft.com/office/word/2010/wordml" xmlns:w15="http://schemas.microsoft.com/office/word/2012/wordml" xmlns:wpg="http://schemas.microsoft.com/office/word/2010/wordprocessingGroup" xmlns:wpi="http://schemas.microsoft.com/office/word/2010/wordprocessingInk" xmlns:wne="http://schemas.microsoft.com/office/word/2006/wordml" xmlns:wps="http://schemas.microsoft.com/office/word/2010/wordprocessingShape" mc:Ignorable="w14 w15 wp14">
-  <w:p>
-    <w:pPr>
-      <w:pStyle w:val="Header"/>
-    </w:pPr>
-  </w:p>
-</w:hdr>
-</file>
-
-<file path=word/header3.xml><?xml version="1.0" encoding="utf-8"?>
-<w:hdr xmlns:wpc="http://schemas.microsoft.com/office/word/2010/wordprocessingCanvas" xmlns:mc="http://schemas.openxmlformats.org/markup-compatibility/2006" xmlns:o="urn:schemas-microsoft-com:office:office" xmlns:r="http://schemas.openxmlformats.org/officeDocument/2006/relationships" xmlns:m="http://schemas.openxmlformats.org/officeDocument/2006/math" xmlns:v="urn:schemas-microsoft-com:vml" xmlns:wp14="http://schemas.microsoft.com/office/word/2010/wordprocessingDrawing" xmlns:wp="http://schemas.openxmlformats.org/drawingml/2006/wordprocessingDrawing" xmlns:w10="urn:schemas-microsoft-com:office:word" xmlns:w="http://schemas.openxmlformats.org/wordprocessingml/2006/main" xmlns:w14="http://schemas.microsoft.com/office/word/2010/wordml" xmlns:w15="http://schemas.microsoft.com/office/word/2012/wordml" xmlns:wpg="http://schemas.microsoft.com/office/word/2010/wordprocessingGroup" xmlns:wpi="http://schemas.microsoft.com/office/word/2010/wordprocessingInk" xmlns:wne="http://schemas.microsoft.com/office/word/2006/wordml" xmlns:wps="http://schemas.microsoft.com/office/word/2010/wordprocessingShape" mc:Ignorable="w14 w15 wp14">
-  <w:p>
-    <w:pPr>
-      <w:pStyle w:val="Header"/>
-    </w:pPr>
-  </w:p>
-</w:hdr>
 </file>
 
 <file path=word/numbering.xml><?xml version="1.0" encoding="utf-8"?>
@@ -5247,6 +4359,118 @@
     </w:lvl>
   </w:abstractNum>
   <w:abstractNum w:abstractNumId="5" w15:restartNumberingAfterBreak="0">
+    <w:nsid w:val="16AE5151"/>
+    <w:multiLevelType w:val="hybridMultilevel"/>
+    <w:tmpl w:val="D700C88C"/>
+    <w:lvl w:ilvl="0" w:tplc="4E022EAC">
+      <w:numFmt w:val="bullet"/>
+      <w:lvlText w:val="-"/>
+      <w:lvlJc w:val="left"/>
+      <w:pPr>
+        <w:ind w:left="720" w:hanging="360"/>
+      </w:pPr>
+      <w:rPr>
+        <w:rFonts w:ascii="Calibri" w:eastAsiaTheme="minorHAnsi" w:hAnsi="Calibri" w:cs="Calibri" w:hint="default"/>
+      </w:rPr>
+    </w:lvl>
+    <w:lvl w:ilvl="1" w:tplc="04240003" w:tentative="1">
+      <w:start w:val="1"/>
+      <w:numFmt w:val="bullet"/>
+      <w:lvlText w:val="o"/>
+      <w:lvlJc w:val="left"/>
+      <w:pPr>
+        <w:ind w:left="1440" w:hanging="360"/>
+      </w:pPr>
+      <w:rPr>
+        <w:rFonts w:ascii="Courier New" w:hAnsi="Courier New" w:cs="Courier New" w:hint="default"/>
+      </w:rPr>
+    </w:lvl>
+    <w:lvl w:ilvl="2" w:tplc="04240005" w:tentative="1">
+      <w:start w:val="1"/>
+      <w:numFmt w:val="bullet"/>
+      <w:lvlText w:val=""/>
+      <w:lvlJc w:val="left"/>
+      <w:pPr>
+        <w:ind w:left="2160" w:hanging="360"/>
+      </w:pPr>
+      <w:rPr>
+        <w:rFonts w:ascii="Wingdings" w:hAnsi="Wingdings" w:hint="default"/>
+      </w:rPr>
+    </w:lvl>
+    <w:lvl w:ilvl="3" w:tplc="04240001" w:tentative="1">
+      <w:start w:val="1"/>
+      <w:numFmt w:val="bullet"/>
+      <w:lvlText w:val=""/>
+      <w:lvlJc w:val="left"/>
+      <w:pPr>
+        <w:ind w:left="2880" w:hanging="360"/>
+      </w:pPr>
+      <w:rPr>
+        <w:rFonts w:ascii="Symbol" w:hAnsi="Symbol" w:hint="default"/>
+      </w:rPr>
+    </w:lvl>
+    <w:lvl w:ilvl="4" w:tplc="04240003" w:tentative="1">
+      <w:start w:val="1"/>
+      <w:numFmt w:val="bullet"/>
+      <w:lvlText w:val="o"/>
+      <w:lvlJc w:val="left"/>
+      <w:pPr>
+        <w:ind w:left="3600" w:hanging="360"/>
+      </w:pPr>
+      <w:rPr>
+        <w:rFonts w:ascii="Courier New" w:hAnsi="Courier New" w:cs="Courier New" w:hint="default"/>
+      </w:rPr>
+    </w:lvl>
+    <w:lvl w:ilvl="5" w:tplc="04240005" w:tentative="1">
+      <w:start w:val="1"/>
+      <w:numFmt w:val="bullet"/>
+      <w:lvlText w:val=""/>
+      <w:lvlJc w:val="left"/>
+      <w:pPr>
+        <w:ind w:left="4320" w:hanging="360"/>
+      </w:pPr>
+      <w:rPr>
+        <w:rFonts w:ascii="Wingdings" w:hAnsi="Wingdings" w:hint="default"/>
+      </w:rPr>
+    </w:lvl>
+    <w:lvl w:ilvl="6" w:tplc="04240001" w:tentative="1">
+      <w:start w:val="1"/>
+      <w:numFmt w:val="bullet"/>
+      <w:lvlText w:val=""/>
+      <w:lvlJc w:val="left"/>
+      <w:pPr>
+        <w:ind w:left="5040" w:hanging="360"/>
+      </w:pPr>
+      <w:rPr>
+        <w:rFonts w:ascii="Symbol" w:hAnsi="Symbol" w:hint="default"/>
+      </w:rPr>
+    </w:lvl>
+    <w:lvl w:ilvl="7" w:tplc="04240003" w:tentative="1">
+      <w:start w:val="1"/>
+      <w:numFmt w:val="bullet"/>
+      <w:lvlText w:val="o"/>
+      <w:lvlJc w:val="left"/>
+      <w:pPr>
+        <w:ind w:left="5760" w:hanging="360"/>
+      </w:pPr>
+      <w:rPr>
+        <w:rFonts w:ascii="Courier New" w:hAnsi="Courier New" w:cs="Courier New" w:hint="default"/>
+      </w:rPr>
+    </w:lvl>
+    <w:lvl w:ilvl="8" w:tplc="04240005" w:tentative="1">
+      <w:start w:val="1"/>
+      <w:numFmt w:val="bullet"/>
+      <w:lvlText w:val=""/>
+      <w:lvlJc w:val="left"/>
+      <w:pPr>
+        <w:ind w:left="6480" w:hanging="360"/>
+      </w:pPr>
+      <w:rPr>
+        <w:rFonts w:ascii="Wingdings" w:hAnsi="Wingdings" w:hint="default"/>
+      </w:rPr>
+    </w:lvl>
+  </w:abstractNum>
+  <w:abstractNum w:abstractNumId="6" w15:restartNumberingAfterBreak="0">
     <w:nsid w:val="18FA7679"/>
     <w:multiLevelType w:val="multilevel"/>
     <w:tmpl w:val="A01E09AA"/>
@@ -5359,7 +4583,7 @@
       </w:rPr>
     </w:lvl>
   </w:abstractNum>
-  <w:abstractNum w:abstractNumId="6" w15:restartNumberingAfterBreak="0">
+  <w:abstractNum w:abstractNumId="7" w15:restartNumberingAfterBreak="0">
     <w:nsid w:val="19656A15"/>
     <w:multiLevelType w:val="hybridMultilevel"/>
     <w:tmpl w:val="F5F0A1FE"/>
@@ -5472,7 +4696,7 @@
       </w:rPr>
     </w:lvl>
   </w:abstractNum>
-  <w:abstractNum w:abstractNumId="7" w15:restartNumberingAfterBreak="0">
+  <w:abstractNum w:abstractNumId="8" w15:restartNumberingAfterBreak="0">
     <w:nsid w:val="1F424D0F"/>
     <w:multiLevelType w:val="multilevel"/>
     <w:tmpl w:val="F8568D32"/>
@@ -5585,7 +4809,7 @@
       </w:pPr>
     </w:lvl>
   </w:abstractNum>
-  <w:abstractNum w:abstractNumId="8" w15:restartNumberingAfterBreak="0">
+  <w:abstractNum w:abstractNumId="9" w15:restartNumberingAfterBreak="0">
     <w:nsid w:val="285F026C"/>
     <w:multiLevelType w:val="hybridMultilevel"/>
     <w:tmpl w:val="3B8011BC"/>
@@ -5698,7 +4922,7 @@
       </w:rPr>
     </w:lvl>
   </w:abstractNum>
-  <w:abstractNum w:abstractNumId="9" w15:restartNumberingAfterBreak="0">
+  <w:abstractNum w:abstractNumId="10" w15:restartNumberingAfterBreak="0">
     <w:nsid w:val="2EF362F6"/>
     <w:multiLevelType w:val="multilevel"/>
     <w:tmpl w:val="93BE6820"/>
@@ -5784,7 +5008,7 @@
       </w:pPr>
     </w:lvl>
   </w:abstractNum>
-  <w:abstractNum w:abstractNumId="10" w15:restartNumberingAfterBreak="0">
+  <w:abstractNum w:abstractNumId="11" w15:restartNumberingAfterBreak="0">
     <w:nsid w:val="2F51640C"/>
     <w:multiLevelType w:val="hybridMultilevel"/>
     <w:tmpl w:val="437A1176"/>
@@ -5873,7 +5097,7 @@
       </w:pPr>
     </w:lvl>
   </w:abstractNum>
-  <w:abstractNum w:abstractNumId="11" w15:restartNumberingAfterBreak="0">
+  <w:abstractNum w:abstractNumId="12" w15:restartNumberingAfterBreak="0">
     <w:nsid w:val="4D766D4D"/>
     <w:multiLevelType w:val="multilevel"/>
     <w:tmpl w:val="D27ED47C"/>
@@ -5986,7 +5210,7 @@
       </w:pPr>
     </w:lvl>
   </w:abstractNum>
-  <w:abstractNum w:abstractNumId="12" w15:restartNumberingAfterBreak="0">
+  <w:abstractNum w:abstractNumId="13" w15:restartNumberingAfterBreak="0">
     <w:nsid w:val="4E60076C"/>
     <w:multiLevelType w:val="multilevel"/>
     <w:tmpl w:val="CC3A8464"/>
@@ -6099,7 +5323,7 @@
       </w:pPr>
     </w:lvl>
   </w:abstractNum>
-  <w:abstractNum w:abstractNumId="13" w15:restartNumberingAfterBreak="0">
+  <w:abstractNum w:abstractNumId="14" w15:restartNumberingAfterBreak="0">
     <w:nsid w:val="4EA43DB3"/>
     <w:multiLevelType w:val="hybridMultilevel"/>
     <w:tmpl w:val="354ACDC0"/>
@@ -6188,7 +5412,7 @@
       </w:pPr>
     </w:lvl>
   </w:abstractNum>
-  <w:abstractNum w:abstractNumId="14" w15:restartNumberingAfterBreak="0">
+  <w:abstractNum w:abstractNumId="15" w15:restartNumberingAfterBreak="0">
     <w:nsid w:val="50E65A16"/>
     <w:multiLevelType w:val="multilevel"/>
     <w:tmpl w:val="A06E2414"/>
@@ -6301,7 +5525,7 @@
       </w:pPr>
     </w:lvl>
   </w:abstractNum>
-  <w:abstractNum w:abstractNumId="15" w15:restartNumberingAfterBreak="0">
+  <w:abstractNum w:abstractNumId="16" w15:restartNumberingAfterBreak="0">
     <w:nsid w:val="52D3219A"/>
     <w:multiLevelType w:val="multilevel"/>
     <w:tmpl w:val="7526A754"/>
@@ -6414,7 +5638,7 @@
       </w:pPr>
     </w:lvl>
   </w:abstractNum>
-  <w:abstractNum w:abstractNumId="16" w15:restartNumberingAfterBreak="0">
+  <w:abstractNum w:abstractNumId="17" w15:restartNumberingAfterBreak="0">
     <w:nsid w:val="609A4C95"/>
     <w:multiLevelType w:val="multilevel"/>
     <w:tmpl w:val="713A3956"/>
@@ -6500,7 +5724,7 @@
       </w:pPr>
     </w:lvl>
   </w:abstractNum>
-  <w:abstractNum w:abstractNumId="17" w15:restartNumberingAfterBreak="0">
+  <w:abstractNum w:abstractNumId="18" w15:restartNumberingAfterBreak="0">
     <w:nsid w:val="61304552"/>
     <w:multiLevelType w:val="multilevel"/>
     <w:tmpl w:val="262830D2"/>
@@ -6649,7 +5873,7 @@
       </w:rPr>
     </w:lvl>
   </w:abstractNum>
-  <w:abstractNum w:abstractNumId="18" w15:restartNumberingAfterBreak="0">
+  <w:abstractNum w:abstractNumId="19" w15:restartNumberingAfterBreak="0">
     <w:nsid w:val="69441B48"/>
     <w:multiLevelType w:val="multilevel"/>
     <w:tmpl w:val="86A612C8"/>
@@ -6762,7 +5986,7 @@
       </w:pPr>
     </w:lvl>
   </w:abstractNum>
-  <w:abstractNum w:abstractNumId="19" w15:restartNumberingAfterBreak="0">
+  <w:abstractNum w:abstractNumId="20" w15:restartNumberingAfterBreak="0">
     <w:nsid w:val="6B986AE1"/>
     <w:multiLevelType w:val="multilevel"/>
     <w:tmpl w:val="38B4A736"/>
@@ -6875,7 +6099,7 @@
       </w:rPr>
     </w:lvl>
   </w:abstractNum>
-  <w:abstractNum w:abstractNumId="20" w15:restartNumberingAfterBreak="0">
+  <w:abstractNum w:abstractNumId="21" w15:restartNumberingAfterBreak="0">
     <w:nsid w:val="6E766DDD"/>
     <w:multiLevelType w:val="multilevel"/>
     <w:tmpl w:val="2618D9CA"/>
@@ -6988,7 +6212,7 @@
       </w:rPr>
     </w:lvl>
   </w:abstractNum>
-  <w:abstractNum w:abstractNumId="21" w15:restartNumberingAfterBreak="0">
+  <w:abstractNum w:abstractNumId="22" w15:restartNumberingAfterBreak="0">
     <w:nsid w:val="74A35F7C"/>
     <w:multiLevelType w:val="multilevel"/>
     <w:tmpl w:val="D70EB2FC"/>
@@ -7101,7 +6325,7 @@
       </w:pPr>
     </w:lvl>
   </w:abstractNum>
-  <w:abstractNum w:abstractNumId="22" w15:restartNumberingAfterBreak="0">
+  <w:abstractNum w:abstractNumId="23" w15:restartNumberingAfterBreak="0">
     <w:nsid w:val="7B541DCE"/>
     <w:multiLevelType w:val="multilevel"/>
     <w:tmpl w:val="38B4A736"/>
@@ -7215,13 +6439,13 @@
     </w:lvl>
   </w:abstractNum>
   <w:num w:numId="1">
-    <w:abstractNumId w:val="9"/>
+    <w:abstractNumId w:val="10"/>
   </w:num>
   <w:num w:numId="2">
-    <w:abstractNumId w:val="6"/>
+    <w:abstractNumId w:val="7"/>
   </w:num>
   <w:num w:numId="3">
-    <w:abstractNumId w:val="17"/>
+    <w:abstractNumId w:val="18"/>
   </w:num>
   <w:num w:numId="4">
     <w:abstractNumId w:val="4"/>
@@ -7230,58 +6454,61 @@
     <w:abstractNumId w:val="3"/>
   </w:num>
   <w:num w:numId="6">
-    <w:abstractNumId w:val="7"/>
+    <w:abstractNumId w:val="8"/>
   </w:num>
   <w:num w:numId="7">
-    <w:abstractNumId w:val="11"/>
+    <w:abstractNumId w:val="12"/>
   </w:num>
   <w:num w:numId="8">
-    <w:abstractNumId w:val="18"/>
+    <w:abstractNumId w:val="19"/>
   </w:num>
   <w:num w:numId="9">
-    <w:abstractNumId w:val="12"/>
+    <w:abstractNumId w:val="13"/>
   </w:num>
   <w:num w:numId="10">
-    <w:abstractNumId w:val="15"/>
+    <w:abstractNumId w:val="16"/>
   </w:num>
   <w:num w:numId="11">
-    <w:abstractNumId w:val="14"/>
+    <w:abstractNumId w:val="15"/>
   </w:num>
   <w:num w:numId="12">
     <w:abstractNumId w:val="1"/>
   </w:num>
   <w:num w:numId="13">
+    <w:abstractNumId w:val="22"/>
+  </w:num>
+  <w:num w:numId="14">
+    <w:abstractNumId w:val="14"/>
+  </w:num>
+  <w:num w:numId="15">
     <w:abstractNumId w:val="21"/>
   </w:num>
-  <w:num w:numId="14">
-    <w:abstractNumId w:val="13"/>
-  </w:num>
-  <w:num w:numId="15">
-    <w:abstractNumId w:val="20"/>
-  </w:num>
   <w:num w:numId="16">
-    <w:abstractNumId w:val="5"/>
+    <w:abstractNumId w:val="6"/>
   </w:num>
   <w:num w:numId="17">
-    <w:abstractNumId w:val="16"/>
+    <w:abstractNumId w:val="17"/>
   </w:num>
   <w:num w:numId="18">
-    <w:abstractNumId w:val="8"/>
+    <w:abstractNumId w:val="9"/>
   </w:num>
   <w:num w:numId="19">
-    <w:abstractNumId w:val="22"/>
+    <w:abstractNumId w:val="23"/>
   </w:num>
   <w:num w:numId="20">
-    <w:abstractNumId w:val="10"/>
+    <w:abstractNumId w:val="11"/>
   </w:num>
   <w:num w:numId="21">
     <w:abstractNumId w:val="2"/>
   </w:num>
   <w:num w:numId="22">
-    <w:abstractNumId w:val="19"/>
+    <w:abstractNumId w:val="20"/>
   </w:num>
   <w:num w:numId="23">
     <w:abstractNumId w:val="0"/>
+  </w:num>
+  <w:num w:numId="24">
+    <w:abstractNumId w:val="5"/>
   </w:num>
 </w:numbering>
 </file>
@@ -8225,7 +7452,7 @@
 </file>
 
 <file path=customXml/itemProps1.xml><?xml version="1.0" encoding="utf-8"?>
-<ds:datastoreItem xmlns:ds="http://schemas.openxmlformats.org/officeDocument/2006/customXml" ds:itemID="{418F0D47-F5B7-4CB9-BF3B-62A250D3FEBF}">
+<ds:datastoreItem xmlns:ds="http://schemas.openxmlformats.org/officeDocument/2006/customXml" ds:itemID="{B8E47853-3546-43E1-B78C-8B9191F6624E}">
   <ds:schemaRefs>
     <ds:schemaRef ds:uri="http://schemas.openxmlformats.org/officeDocument/2006/bibliography"/>
   </ds:schemaRefs>

</xml_diff>

<commit_message>
rtvslo content fixed, add few lines to report
+ fixed rtvslo content- extracting whole article and extracting only text using lxml.html.fromstring().text_content() function
+ added rtvslo regex into report
+ added newegg.com xpath into report
</commit_message>
<xml_diff>
--- a/WIER porocilo_2.docx
+++ b/WIER porocilo_2.docx
@@ -15,8 +15,6 @@
           <w:szCs w:val="18"/>
         </w:rPr>
       </w:pPr>
-      <w:bookmarkStart w:id="0" w:name="_GoBack"/>
-      <w:bookmarkEnd w:id="0"/>
       <w:r>
         <w:rPr>
           <w:rFonts w:ascii="Calibri" w:hAnsi="Calibri" w:cs="Calibri"/>
@@ -428,9 +426,8 @@
           <w:sz w:val="22"/>
           <w:szCs w:val="22"/>
         </w:rPr>
-        <w:t xml:space="preserve"> Implementirane metode preizkusiva na določenih parih spletnih strani – </w:t>
-      </w:r>
-      <w:proofErr w:type="spellStart"/>
+        <w:t xml:space="preserve"> Implementirane metode preizkusiva na določenih parih spletnih strani – overstock, rtvslo.si in </w:t>
+      </w:r>
       <w:r>
         <w:rPr>
           <w:rStyle w:val="normaltextrun"/>
@@ -438,9 +435,8 @@
           <w:sz w:val="22"/>
           <w:szCs w:val="22"/>
         </w:rPr>
-        <w:t>overstock</w:t>
-      </w:r>
-      <w:proofErr w:type="spellEnd"/>
+        <w:t>newegg.com.</w:t>
+      </w:r>
       <w:r>
         <w:rPr>
           <w:rStyle w:val="normaltextrun"/>
@@ -448,7 +444,7 @@
           <w:sz w:val="22"/>
           <w:szCs w:val="22"/>
         </w:rPr>
-        <w:t>, rtvslo.si in &lt;INSERT_CUSTOM_SITE_HERE&gt;. Dobljene rezultate primerjava v poglavju rezultati.</w:t>
+        <w:t xml:space="preserve"> Dobljene rezultate primerjava v poglavju rezultati.</w:t>
       </w:r>
     </w:p>
     <w:p>
@@ -657,51 +653,15 @@
           <w:sz w:val="22"/>
           <w:szCs w:val="22"/>
         </w:rPr>
-        <w:t xml:space="preserve">načine za pridobivanje podatkov, in sicer: uporaba regularnih izrazov, uporaba </w:t>
-      </w:r>
-      <w:proofErr w:type="spellStart"/>
+        <w:t>načine za pridobivanje podatkov, in sicer: uporaba regularnih izrazov, uporaba XPath izrazov</w:t>
+      </w:r>
       <w:r>
         <w:rPr>
           <w:rFonts w:ascii="Calibri" w:hAnsi="Calibri" w:cs="Calibri"/>
           <w:sz w:val="22"/>
           <w:szCs w:val="22"/>
         </w:rPr>
-        <w:t>XPath</w:t>
-      </w:r>
-      <w:proofErr w:type="spellEnd"/>
-      <w:r>
-        <w:rPr>
-          <w:rFonts w:ascii="Calibri" w:hAnsi="Calibri" w:cs="Calibri"/>
-          <w:sz w:val="22"/>
-          <w:szCs w:val="22"/>
-        </w:rPr>
-        <w:t xml:space="preserve"> izrazov</w:t>
-      </w:r>
-      <w:r>
-        <w:rPr>
-          <w:rFonts w:ascii="Calibri" w:hAnsi="Calibri" w:cs="Calibri"/>
-          <w:sz w:val="22"/>
-          <w:szCs w:val="22"/>
-        </w:rPr>
-        <w:t xml:space="preserve"> in uporaba </w:t>
-      </w:r>
-      <w:proofErr w:type="spellStart"/>
-      <w:r>
-        <w:rPr>
-          <w:rFonts w:ascii="Calibri" w:hAnsi="Calibri" w:cs="Calibri"/>
-          <w:sz w:val="22"/>
-          <w:szCs w:val="22"/>
-        </w:rPr>
-        <w:t>RoadRunner</w:t>
-      </w:r>
-      <w:proofErr w:type="spellEnd"/>
-      <w:r>
-        <w:rPr>
-          <w:rFonts w:ascii="Calibri" w:hAnsi="Calibri" w:cs="Calibri"/>
-          <w:sz w:val="22"/>
-          <w:szCs w:val="22"/>
-        </w:rPr>
-        <w:t xml:space="preserve"> pristopa. Vsak način smo na koncu preizkusili na treh različnih tipih strani. Vsak tip strani je vseboval dve strani. Nad vsemi tremi pari stranmi – skupaj torej šest strani, so se preizkusili vsi trije načini za pridobivanje podatkov in med posameznima stranema v paru se je primerjalo pridobljene podatke. </w:t>
+        <w:t xml:space="preserve"> in uporaba RoadRunner pristopa. Vsak način smo na koncu preizkusili na treh različnih tipih strani. Vsak tip strani je vseboval dve strani. Nad vsemi tremi pari stranmi – skupaj torej šest strani, so se preizkusili vsi trije načini za pridobivanje podatkov in med posameznima stranema v paru se je primerjalo pridobljene podatke. </w:t>
       </w:r>
     </w:p>
     <w:p>
@@ -803,29 +763,13 @@
         <w:jc w:val="both"/>
       </w:pPr>
       <w:r>
-        <w:t xml:space="preserve">Seminarsko nalogo sva izdelala v jeziku </w:t>
-      </w:r>
-      <w:proofErr w:type="spellStart"/>
-      <w:r>
-        <w:t>Python</w:t>
-      </w:r>
-      <w:proofErr w:type="spellEnd"/>
-      <w:r>
-        <w:t>. Program se začne izvajati v glavni datoteki main.py, v kateri</w:t>
+        <w:t>Seminarsko nalogo sva izdelala v jeziku Python. Program se začne izvajati v glavni datoteki main.py, v kateri</w:t>
       </w:r>
       <w:r>
         <w:t xml:space="preserve"> se prebere HTML datoteka</w:t>
       </w:r>
       <w:r>
-        <w:t xml:space="preserve"> s pomočjo funkcije </w:t>
-      </w:r>
-      <w:proofErr w:type="spellStart"/>
-      <w:r>
-        <w:t>read</w:t>
-      </w:r>
-      <w:proofErr w:type="spellEnd"/>
-      <w:r>
-        <w:t>()</w:t>
+        <w:t xml:space="preserve"> s pomočjo funkcije read()</w:t>
       </w:r>
       <w:r>
         <w:t xml:space="preserve">. Prebrana datoteka se </w:t>
@@ -834,26 +778,10 @@
         <w:t xml:space="preserve">s </w:t>
       </w:r>
       <w:r>
-        <w:t xml:space="preserve">pomočjo knjižnice </w:t>
-      </w:r>
-      <w:proofErr w:type="spellStart"/>
-      <w:r>
-        <w:t>BeautifulSoup</w:t>
-      </w:r>
-      <w:proofErr w:type="spellEnd"/>
-      <w:r>
-        <w:t xml:space="preserve"> o</w:t>
-      </w:r>
-      <w:r>
-        <w:t xml:space="preserve">lepšala v smislu optimizacije, zaključka značk, </w:t>
-      </w:r>
-      <w:proofErr w:type="spellStart"/>
-      <w:r>
-        <w:t>itp</w:t>
-      </w:r>
-      <w:proofErr w:type="spellEnd"/>
-      <w:r>
-        <w:t xml:space="preserve">. Tako pripravljen HTML je vhod za vse tri </w:t>
+        <w:t>pomočjo knjižnice BeautifulSoup o</w:t>
+      </w:r>
+      <w:r>
+        <w:t xml:space="preserve">lepšala v smislu optimizacije, zaključka značk, itp. Tako pripravljen HTML je vhod za vse tri </w:t>
       </w:r>
       <w:r>
         <w:t xml:space="preserve">funkcije </w:t>
@@ -865,23 +793,10 @@
         <w:t xml:space="preserve"> Vsak način je implementiran kot funkcija v ločeni datoteki.</w:t>
       </w:r>
       <w:r>
-        <w:t xml:space="preserve"> Kateri tip spletne strani pa ureja spremenljivka </w:t>
-      </w:r>
-      <w:proofErr w:type="spellStart"/>
-      <w:r>
-        <w:t>pageType</w:t>
-      </w:r>
-      <w:proofErr w:type="spellEnd"/>
-      <w:r>
-        <w:t>. Tip je lahko nastavljen na 0 (</w:t>
-      </w:r>
-      <w:proofErr w:type="spellStart"/>
-      <w:r>
-        <w:t>Overstock</w:t>
-      </w:r>
-      <w:proofErr w:type="spellEnd"/>
-      <w:r>
-        <w:t>), 1 (rtvslo.si) ali 2 (&lt;INSERT_CUSTOM_SITE_HERE&gt;)</w:t>
+        <w:t xml:space="preserve"> Kateri tip spletne strani pa ureja spremenljivka pageType. Tip je lahko nastavljen na 0 (Overstock), 1 (rtvslo.si) ali 2 </w:t>
+      </w:r>
+      <w:r>
+        <w:t>(newegg.com)</w:t>
       </w:r>
     </w:p>
     <w:p>
@@ -929,11 +844,9 @@
       <w:r>
         <w:t xml:space="preserve">TML </w:t>
       </w:r>
-      <w:proofErr w:type="spellStart"/>
       <w:r>
         <w:t>string</w:t>
       </w:r>
-      <w:proofErr w:type="spellEnd"/>
       <w:r>
         <w:t xml:space="preserve"> in tip spletne strani. Na podlagi podatka o tipu spletne strani </w:t>
       </w:r>
@@ -944,18 +857,7 @@
         <w:t xml:space="preserve"> podatkov poskrbijo spodnji regularni izrazi</w:t>
       </w:r>
       <w:r>
-        <w:t xml:space="preserve">. </w:t>
-      </w:r>
-      <w:r>
-        <w:t xml:space="preserve">Pridobljeni podatki se shranijo v slovar, ta pa se s pomočjo funkcije </w:t>
-      </w:r>
-      <w:proofErr w:type="spellStart"/>
-      <w:r>
-        <w:t>json_dump</w:t>
-      </w:r>
-      <w:proofErr w:type="spellEnd"/>
-      <w:r>
-        <w:t>() izvozi v berljivo obliko.</w:t>
+        <w:t>. Pridobljeni podatki se shranijo v slovar, ta pa se s pomočjo funkcije json_dump() izvozi v berljivo obliko.</w:t>
       </w:r>
     </w:p>
     <w:p>
@@ -964,14 +866,12 @@
           <w:b/>
         </w:rPr>
       </w:pPr>
-      <w:proofErr w:type="spellStart"/>
       <w:r>
         <w:rPr>
           <w:b/>
         </w:rPr>
         <w:t>Overstock</w:t>
       </w:r>
-      <w:proofErr w:type="spellEnd"/>
     </w:p>
     <w:p>
       <w:pPr>
@@ -979,47 +879,11 @@
           <w:i/>
         </w:rPr>
       </w:pPr>
-      <w:proofErr w:type="spellStart"/>
       <w:r>
         <w:rPr>
           <w:i/>
         </w:rPr>
-        <w:t>regex</w:t>
-      </w:r>
-      <w:proofErr w:type="spellEnd"/>
-      <w:r>
-        <w:rPr>
-          <w:i/>
-        </w:rPr>
-        <w:t xml:space="preserve"> = r'&lt;b&gt;([0-9].+)&lt;\/b&gt;.*\n.*\n.*&lt;s&gt;([\$0-9,.]+).*\n.*&lt;b&gt;([\$0-9.]+).*\n.*&gt;([\$0-9.,]+)\s.([0-9]+.).*\n.*\n.*&lt;span </w:t>
-      </w:r>
-      <w:proofErr w:type="spellStart"/>
-      <w:r>
-        <w:rPr>
-          <w:i/>
-        </w:rPr>
-        <w:t>class</w:t>
-      </w:r>
-      <w:proofErr w:type="spellEnd"/>
-      <w:r>
-        <w:rPr>
-          <w:i/>
-        </w:rPr>
-        <w:t>=\"normal\"&gt;(.*|.*\n.*\n.*|.*\n.*\n.*\n.*)&lt;</w:t>
-      </w:r>
-      <w:proofErr w:type="spellStart"/>
-      <w:r>
-        <w:rPr>
-          <w:i/>
-        </w:rPr>
-        <w:t>br</w:t>
-      </w:r>
-      <w:proofErr w:type="spellEnd"/>
-      <w:r>
-        <w:rPr>
-          <w:i/>
-        </w:rPr>
-        <w:t>/&gt;&lt;a'</w:t>
+        <w:t>regex = r'&lt;b&gt;([0-9].+)&lt;\/b&gt;.*\n.*\n.*&lt;s&gt;([\$0-9,.]+).*\n.*&lt;b&gt;([\$0-9.]+).*\n.*&gt;([\$0-9.,]+)\s.([0-9]+.).*\n.*\n.*&lt;span class=\"normal\"&gt;(.*|.*\n.*\n.*|.*\n.*\n.*\n.*)&lt;br/&gt;&lt;a'</w:t>
       </w:r>
     </w:p>
     <w:p>
@@ -1081,11 +945,9 @@
       <w:r>
         <w:t>Zajame vsebino '</w:t>
       </w:r>
-      <w:proofErr w:type="spellStart"/>
       <w:r>
         <w:t>listPrice</w:t>
       </w:r>
-      <w:proofErr w:type="spellEnd"/>
       <w:r>
         <w:t>'</w:t>
       </w:r>
@@ -1120,15 +982,7 @@
         <w:t xml:space="preserve"> </w:t>
       </w:r>
       <w:r>
-        <w:t>Zajame vsebino '</w:t>
-      </w:r>
-      <w:proofErr w:type="spellStart"/>
-      <w:r>
-        <w:t>price</w:t>
-      </w:r>
-      <w:proofErr w:type="spellEnd"/>
-      <w:r>
-        <w:t>'</w:t>
+        <w:t>Zajame vsebino 'price'</w:t>
       </w:r>
     </w:p>
     <w:p>
@@ -1158,23 +1012,7 @@
         <w:t>&gt;([\$0-9.,]+)\s.([0-9]+.).*\n.*\n.*</w:t>
       </w:r>
       <w:r>
-        <w:t xml:space="preserve"> Zajame '</w:t>
-      </w:r>
-      <w:proofErr w:type="spellStart"/>
-      <w:r>
-        <w:t>saving</w:t>
-      </w:r>
-      <w:proofErr w:type="spellEnd"/>
-      <w:r>
-        <w:t>' in '</w:t>
-      </w:r>
-      <w:proofErr w:type="spellStart"/>
-      <w:r>
-        <w:t>savingPercent</w:t>
-      </w:r>
-      <w:proofErr w:type="spellEnd"/>
-      <w:r>
-        <w:t>'</w:t>
+        <w:t xml:space="preserve"> Zajame 'saving' in 'savingPercent'</w:t>
       </w:r>
     </w:p>
     <w:p>
@@ -1186,31 +1024,7 @@
         </w:numPr>
       </w:pPr>
       <w:r>
-        <w:t>&lt;</w:t>
-      </w:r>
-      <w:proofErr w:type="spellStart"/>
-      <w:r>
-        <w:t>span</w:t>
-      </w:r>
-      <w:proofErr w:type="spellEnd"/>
-      <w:r>
-        <w:t xml:space="preserve"> </w:t>
-      </w:r>
-      <w:proofErr w:type="spellStart"/>
-      <w:r>
-        <w:t>class</w:t>
-      </w:r>
-      <w:proofErr w:type="spellEnd"/>
-      <w:r>
-        <w:t>=\"normal\"&gt;(.*|.*\n.*\n.*|.*\n.*\n.*\n.*)&lt;</w:t>
-      </w:r>
-      <w:proofErr w:type="spellStart"/>
-      <w:r>
-        <w:t>br</w:t>
-      </w:r>
-      <w:proofErr w:type="spellEnd"/>
-      <w:r>
-        <w:t>/&gt;&lt;a'</w:t>
+        <w:t>&lt;span class=\"normal\"&gt;(.*|.*\n.*\n.*|.*\n.*\n.*\n.*)&lt;br/&gt;&lt;a'</w:t>
       </w:r>
       <w:r>
         <w:t xml:space="preserve"> Zajame vsebino opisa izdela. Pri čemer ima opis lahko več vrstic opisa.</w:t>
@@ -1235,136 +1049,35 @@
           <w:i/>
         </w:rPr>
       </w:pPr>
-      <w:proofErr w:type="spellStart"/>
       <w:r>
         <w:rPr>
           <w:i/>
         </w:rPr>
-        <w:t>regex</w:t>
-      </w:r>
-      <w:proofErr w:type="spellEnd"/>
+        <w:t>regex = r'&lt;h1&gt;(.*)&lt;\/h1&gt;[\s\S]+&lt;div class=\"</w:t>
+      </w:r>
       <w:r>
         <w:rPr>
           <w:i/>
         </w:rPr>
-        <w:t xml:space="preserve"> = r'&lt;h1&gt;(.*)&lt;/h1&gt;[\s\S]+&lt;div </w:t>
-      </w:r>
-      <w:proofErr w:type="spellStart"/>
+        <w:t xml:space="preserve">subtitle\"&gt;(.*)&lt;\/div&gt;[\s\S]+&lt;p </w:t>
+      </w:r>
       <w:r>
         <w:rPr>
           <w:i/>
         </w:rPr>
-        <w:t>class</w:t>
-      </w:r>
-      <w:proofErr w:type="spellEnd"/>
+        <w:t>c</w:t>
+      </w:r>
       <w:r>
         <w:rPr>
           <w:i/>
         </w:rPr>
-        <w:t>=\"</w:t>
-      </w:r>
-      <w:proofErr w:type="spellStart"/>
+        <w:t>lass=\"lead\"&gt;(.*)&lt;\/p&gt;[\s\S]+</w:t>
+      </w:r>
       <w:r>
         <w:rPr>
           <w:i/>
         </w:rPr>
-        <w:t>subtitle</w:t>
-      </w:r>
-      <w:proofErr w:type="spellEnd"/>
-      <w:r>
-        <w:rPr>
-          <w:i/>
-        </w:rPr>
-        <w:t xml:space="preserve">\"&gt;(.*)&lt;/div&gt;[\s\S]+&lt;p </w:t>
-      </w:r>
-      <w:proofErr w:type="spellStart"/>
-      <w:r>
-        <w:rPr>
-          <w:i/>
-        </w:rPr>
-        <w:t>class</w:t>
-      </w:r>
-      <w:proofErr w:type="spellEnd"/>
-      <w:r>
-        <w:rPr>
-          <w:i/>
-        </w:rPr>
-        <w:t>=\"</w:t>
-      </w:r>
-      <w:proofErr w:type="spellStart"/>
-      <w:r>
-        <w:rPr>
-          <w:i/>
-        </w:rPr>
-        <w:t>lead</w:t>
-      </w:r>
-      <w:proofErr w:type="spellEnd"/>
-      <w:r>
-        <w:rPr>
-          <w:i/>
-        </w:rPr>
-        <w:t>\"&gt;(.*)&lt;/p&gt;[\s\S]+&lt;div class=\"author-name\"&gt;(.*)&lt;/div&gt;[\s\S]+\"publish-meta\"&gt;[\n\W]+(.*)&lt;br/&gt;'</w:t>
-      </w:r>
-    </w:p>
-    <w:p>
-      <w:proofErr w:type="spellStart"/>
-      <w:r>
-        <w:rPr>
-          <w:i/>
-        </w:rPr>
-        <w:t>regexContent</w:t>
-      </w:r>
-      <w:proofErr w:type="spellEnd"/>
-      <w:r>
-        <w:rPr>
-          <w:i/>
-        </w:rPr>
-        <w:t xml:space="preserve"> = r'&lt;p </w:t>
-      </w:r>
-      <w:proofErr w:type="spellStart"/>
-      <w:r>
-        <w:rPr>
-          <w:i/>
-        </w:rPr>
-        <w:t>class</w:t>
-      </w:r>
-      <w:proofErr w:type="spellEnd"/>
-      <w:r>
-        <w:rPr>
-          <w:i/>
-        </w:rPr>
-        <w:t>=\"</w:t>
-      </w:r>
-      <w:proofErr w:type="spellStart"/>
-      <w:r>
-        <w:rPr>
-          <w:i/>
-        </w:rPr>
-        <w:t>Body</w:t>
-      </w:r>
-      <w:proofErr w:type="spellEnd"/>
-      <w:r>
-        <w:rPr>
-          <w:i/>
-        </w:rPr>
-        <w:t>\"&gt;([\w\-,.\s–</w:t>
-      </w:r>
-      <w:proofErr w:type="spellStart"/>
-      <w:r>
-        <w:rPr>
-          <w:i/>
-        </w:rPr>
-        <w:t>čšž</w:t>
-      </w:r>
-      <w:proofErr w:type="spellEnd"/>
-      <w:r>
-        <w:rPr>
-          <w:i/>
-        </w:rPr>
-        <w:t>\/ŠČŽ\"]+)&lt;\/p&gt;</w:t>
-      </w:r>
-      <w:r>
-        <w:t>'</w:t>
+        <w:t>&lt;div class=\"author-name\"&gt;(.*)&lt;\/div&gt;[\s\S]+\"publish-meta\"&gt;[\n\W]+(.*)&lt;br\/&gt;[\s\S]+&lt;\/div&gt;[\n]*&lt;\/figure&gt;[\n]*&lt;p([\s\S]*.*)&lt;div class=\"gallery\"&gt;'</w:t>
       </w:r>
     </w:p>
     <w:p>
@@ -1420,26 +1133,10 @@
         </w:numPr>
       </w:pPr>
       <w:r>
-        <w:t xml:space="preserve">&lt;div </w:t>
-      </w:r>
-      <w:proofErr w:type="spellStart"/>
-      <w:r>
-        <w:t>class</w:t>
-      </w:r>
-      <w:proofErr w:type="spellEnd"/>
-      <w:r>
-        <w:t>=\</w:t>
-      </w:r>
-      <w:r>
-        <w:t>"</w:t>
-      </w:r>
-      <w:proofErr w:type="spellStart"/>
-      <w:r>
-        <w:t>subtitle</w:t>
-      </w:r>
-      <w:proofErr w:type="spellEnd"/>
-      <w:r>
-        <w:t>\"&gt;(.*)&lt;/div&gt; poišče podnaslov</w:t>
+        <w:t>&lt;div class=\</w:t>
+      </w:r>
+      <w:r>
+        <w:t>"subtitle\"&gt;(.*)&lt;/div&gt; poišče podnaslov</w:t>
       </w:r>
     </w:p>
     <w:p>
@@ -1469,23 +1166,7 @@
         </w:numPr>
       </w:pPr>
       <w:r>
-        <w:t xml:space="preserve">&lt;p </w:t>
-      </w:r>
-      <w:proofErr w:type="spellStart"/>
-      <w:r>
-        <w:t>class</w:t>
-      </w:r>
-      <w:proofErr w:type="spellEnd"/>
-      <w:r>
-        <w:t>=\"</w:t>
-      </w:r>
-      <w:proofErr w:type="spellStart"/>
-      <w:r>
-        <w:t>lead</w:t>
-      </w:r>
-      <w:proofErr w:type="spellEnd"/>
-      <w:r>
-        <w:t>\"&gt;(.*)&lt;/p&gt; poišče nagovorno besedilo</w:t>
+        <w:t>&lt;p class=\"lead\"&gt;(.*)&lt;/p&gt; poišče nagovorno besedilo</w:t>
       </w:r>
     </w:p>
     <w:p>
@@ -1509,26 +1190,10 @@
         </w:numPr>
       </w:pPr>
       <w:r>
-        <w:t xml:space="preserve">&lt;div </w:t>
-      </w:r>
-      <w:proofErr w:type="spellStart"/>
-      <w:r>
-        <w:t>cl</w:t>
-      </w:r>
-      <w:r>
-        <w:t>ass</w:t>
-      </w:r>
-      <w:proofErr w:type="spellEnd"/>
-      <w:r>
-        <w:t>=\"</w:t>
-      </w:r>
-      <w:proofErr w:type="spellStart"/>
-      <w:r>
-        <w:t>author</w:t>
-      </w:r>
-      <w:proofErr w:type="spellEnd"/>
-      <w:r>
-        <w:t>-name\"&gt;(.*)&lt;/div&gt; poišče avtorja članka</w:t>
+        <w:t>&lt;div cl</w:t>
+      </w:r>
+      <w:r>
+        <w:t>ass=\"author-name\"&gt;(.*)&lt;/div&gt; poišče avtorja članka</w:t>
       </w:r>
     </w:p>
     <w:p>
@@ -1555,45 +1220,10 @@
         </w:numPr>
       </w:pPr>
       <w:r>
-        <w:t>\"</w:t>
-      </w:r>
-      <w:proofErr w:type="spellStart"/>
-      <w:r>
-        <w:t>publish</w:t>
-      </w:r>
-      <w:proofErr w:type="spellEnd"/>
-      <w:r>
-        <w:t>-meta\"&gt;[\n\W]+(.*)&lt;</w:t>
-      </w:r>
-      <w:proofErr w:type="spellStart"/>
-      <w:r>
-        <w:t>br</w:t>
-      </w:r>
-      <w:proofErr w:type="spellEnd"/>
-      <w:r>
-        <w:t>/&gt;'</w:t>
+        <w:t>\"publish-meta\"&gt;[\n\W]+(.*)&lt;br/&gt;'</w:t>
       </w:r>
       <w:r>
         <w:t xml:space="preserve"> poišče datum objave članka</w:t>
-      </w:r>
-    </w:p>
-    <w:p>
-      <w:r>
-        <w:t>Vsebino (</w:t>
-      </w:r>
-      <w:proofErr w:type="spellStart"/>
-      <w:r>
-        <w:t>content</w:t>
-      </w:r>
-      <w:proofErr w:type="spellEnd"/>
-      <w:r>
-        <w:t xml:space="preserve">) pridobi spodnji </w:t>
-      </w:r>
-      <w:r>
-        <w:t>regularni</w:t>
-      </w:r>
-      <w:r>
-        <w:t xml:space="preserve"> izraz</w:t>
       </w:r>
     </w:p>
     <w:p>
@@ -1605,37 +1235,28 @@
         </w:numPr>
       </w:pPr>
       <w:r>
-        <w:t xml:space="preserve">&lt;p </w:t>
-      </w:r>
-      <w:proofErr w:type="spellStart"/>
-      <w:r>
-        <w:t>class</w:t>
-      </w:r>
-      <w:proofErr w:type="spellEnd"/>
-      <w:r>
-        <w:t>=\"</w:t>
-      </w:r>
-      <w:proofErr w:type="spellStart"/>
-      <w:r>
-        <w:t>Body</w:t>
-      </w:r>
-      <w:proofErr w:type="spellEnd"/>
-      <w:r>
-        <w:t>\"&gt;([\w\-,.\s–</w:t>
-      </w:r>
-      <w:proofErr w:type="spellStart"/>
-      <w:r>
-        <w:t>čšž</w:t>
-      </w:r>
-      <w:proofErr w:type="spellEnd"/>
-      <w:r>
-        <w:t>\/ŠČŽ\"]+)&lt;\/p&gt;</w:t>
-      </w:r>
-      <w:r>
-        <w:t xml:space="preserve"> pridobi vsebino članka</w:t>
-      </w:r>
-    </w:p>
-    <w:p/>
+        <w:rPr>
+          <w:i/>
+        </w:rPr>
+        <w:t>&lt;\/div&gt;[\n]*&lt;\/figure&gt;[\n]*&lt;p([\s\S]*.*)&lt;div class=\"gallery\"&gt;</w:t>
+      </w:r>
+      <w:r>
+        <w:rPr>
+          <w:i/>
+        </w:rPr>
+        <w:t xml:space="preserve"> </w:t>
+      </w:r>
+      <w:bookmarkStart w:id="0" w:name="_GoBack"/>
+      <w:bookmarkEnd w:id="0"/>
+      <w:r>
+        <w:t>zajame celotno vsebino članka</w:t>
+      </w:r>
+    </w:p>
+    <w:p>
+      <w:r>
+        <w:t>Vsebina članka vsebuje poleg besedila tudi preostale značke in znake. Te s pomočjo funkcije lxml.html.fromstring(content).text_content() odstraniva oz. funkcija poskrbi, da se iz podanega konteksta izlušči le tekst.</w:t>
+      </w:r>
+    </w:p>
     <w:p>
       <w:pPr>
         <w:rPr>
@@ -1646,28 +1267,20 @@
         <w:rPr>
           <w:b/>
         </w:rPr>
-        <w:t>&lt;</w:t>
-      </w:r>
-      <w:proofErr w:type="spellStart"/>
-      <w:r>
+        <w:t>newegg.com</w:t>
+      </w:r>
+    </w:p>
+    <w:p>
+      <w:r>
+        <w:t>regex: &lt; to be added&gt;</w:t>
+      </w:r>
+    </w:p>
+    <w:p>
+      <w:pPr>
         <w:rPr>
           <w:b/>
         </w:rPr>
-        <w:t>CUSTOM_SITE</w:t>
-      </w:r>
-      <w:r>
-        <w:rPr>
-          <w:b/>
-        </w:rPr>
-        <w:t>_Regex</w:t>
-      </w:r>
-      <w:proofErr w:type="spellEnd"/>
-      <w:r>
-        <w:rPr>
-          <w:b/>
-        </w:rPr>
-        <w:t>&gt;</w:t>
-      </w:r>
+      </w:pPr>
     </w:p>
     <w:p>
       <w:pPr>
@@ -1687,16 +1300,8 @@
         <w:rPr>
           <w:rStyle w:val="Strong"/>
         </w:rPr>
-        <w:t xml:space="preserve">Uporaba </w:t>
-      </w:r>
-      <w:proofErr w:type="spellStart"/>
-      <w:r>
-        <w:rPr>
-          <w:rStyle w:val="Strong"/>
-        </w:rPr>
-        <w:t>XPath</w:t>
-      </w:r>
-      <w:proofErr w:type="spellEnd"/>
+        <w:t>Uporaba XPath</w:t>
+      </w:r>
     </w:p>
     <w:p>
       <w:pPr>
@@ -1715,34 +1320,10 @@
         <w:jc w:val="both"/>
       </w:pPr>
       <w:r>
-        <w:t xml:space="preserve">Funkcija sprejme obdelan HTML </w:t>
-      </w:r>
-      <w:proofErr w:type="spellStart"/>
-      <w:r>
-        <w:t>string</w:t>
-      </w:r>
-      <w:proofErr w:type="spellEnd"/>
-      <w:r>
-        <w:t xml:space="preserve"> in tip spletne strani. Na podlagi podatka o tipu spletne strani se izvede koda. Za zajem podatkov poskrbijo spodnji </w:t>
-      </w:r>
-      <w:proofErr w:type="spellStart"/>
-      <w:r>
-        <w:t>XPath</w:t>
-      </w:r>
-      <w:proofErr w:type="spellEnd"/>
-      <w:r>
-        <w:t xml:space="preserve"> izrazi</w:t>
-      </w:r>
-      <w:r>
-        <w:t xml:space="preserve">. Pridobljeni podatki se shranijo v slovar, ta pa se s pomočjo funkcije </w:t>
-      </w:r>
-      <w:proofErr w:type="spellStart"/>
-      <w:r>
-        <w:t>json_dump</w:t>
-      </w:r>
-      <w:proofErr w:type="spellEnd"/>
-      <w:r>
-        <w:t>() izvozi v berljivo obliko.</w:t>
+        <w:t>Funkcija sprejme obdelan HTML string in tip spletne strani. Na podlagi podatka o tipu spletne strani se izvede koda. Za zajem podatkov poskrbijo spodnji XPath izrazi</w:t>
+      </w:r>
+      <w:r>
+        <w:t>. Pridobljeni podatki se shranijo v slovar, ta pa se s pomočjo funkcije json_dump() izvozi v berljivo obliko.</w:t>
       </w:r>
     </w:p>
     <w:p>
@@ -1752,45 +1333,19 @@
           <w:b/>
         </w:rPr>
       </w:pPr>
-      <w:proofErr w:type="spellStart"/>
       <w:r>
         <w:rPr>
           <w:b/>
         </w:rPr>
         <w:t>Overstock</w:t>
       </w:r>
-      <w:proofErr w:type="spellEnd"/>
     </w:p>
     <w:p>
       <w:pPr>
         <w:jc w:val="both"/>
       </w:pPr>
       <w:r>
-        <w:t xml:space="preserve">Najprej poiščemo del v HTML, kjer se nahajajo željeni podatki. Iščejo se vsi takšni &lt;TR&gt; </w:t>
-      </w:r>
-      <w:proofErr w:type="spellStart"/>
-      <w:r>
-        <w:t>nodi</w:t>
-      </w:r>
-      <w:proofErr w:type="spellEnd"/>
-      <w:r>
-        <w:t xml:space="preserve">, ki imajo atribut </w:t>
-      </w:r>
-      <w:proofErr w:type="spellStart"/>
-      <w:r>
-        <w:t>bgcolor</w:t>
-      </w:r>
-      <w:proofErr w:type="spellEnd"/>
-      <w:r>
-        <w:t xml:space="preserve"> nastavljen na določeno vrednost pri tem pa mora omenjen </w:t>
-      </w:r>
-      <w:proofErr w:type="spellStart"/>
-      <w:r>
-        <w:t>node</w:t>
-      </w:r>
-      <w:proofErr w:type="spellEnd"/>
-      <w:r>
-        <w:t xml:space="preserve"> imeti še točno dva otroka tipa &lt;TD&gt;</w:t>
+        <w:t>Najprej poiščemo del v HTML, kjer se nahajajo željeni podatki. Iščejo se vsi takšni &lt;TR&gt; nodi, ki imajo atribut bgcolor nastavljen na določeno vrednost pri tem pa mora omenjen node imeti še točno dva otroka tipa &lt;TD&gt;</w:t>
       </w:r>
     </w:p>
     <w:p>
@@ -1799,240 +1354,20 @@
           <w:i/>
         </w:rPr>
       </w:pPr>
-      <w:proofErr w:type="spellStart"/>
       <w:r>
         <w:rPr>
           <w:i/>
         </w:rPr>
-        <w:t>objects</w:t>
-      </w:r>
-      <w:proofErr w:type="spellEnd"/>
-      <w:r>
-        <w:rPr>
-          <w:i/>
-        </w:rPr>
-        <w:t xml:space="preserve"> = </w:t>
-      </w:r>
-      <w:proofErr w:type="spellStart"/>
-      <w:r>
-        <w:rPr>
-          <w:i/>
-        </w:rPr>
-        <w:t>tree.xpath</w:t>
-      </w:r>
-      <w:proofErr w:type="spellEnd"/>
-      <w:r>
-        <w:rPr>
-          <w:i/>
-        </w:rPr>
-        <w:t>('//</w:t>
-      </w:r>
-      <w:proofErr w:type="spellStart"/>
-      <w:r>
-        <w:rPr>
-          <w:i/>
-        </w:rPr>
-        <w:t>tbody</w:t>
-      </w:r>
-      <w:proofErr w:type="spellEnd"/>
-      <w:r>
-        <w:rPr>
-          <w:i/>
-        </w:rPr>
-        <w:t>/</w:t>
-      </w:r>
-      <w:proofErr w:type="spellStart"/>
-      <w:r>
-        <w:rPr>
-          <w:i/>
-        </w:rPr>
-        <w:t>tr</w:t>
-      </w:r>
-      <w:proofErr w:type="spellEnd"/>
-      <w:r>
-        <w:rPr>
-          <w:i/>
-        </w:rPr>
-        <w:t>[(</w:t>
-      </w:r>
-      <w:proofErr w:type="spellStart"/>
-      <w:r>
-        <w:rPr>
-          <w:i/>
-        </w:rPr>
-        <w:t>contains</w:t>
-      </w:r>
-      <w:proofErr w:type="spellEnd"/>
-      <w:r>
-        <w:rPr>
-          <w:i/>
-        </w:rPr>
-        <w:t>(@</w:t>
-      </w:r>
-      <w:proofErr w:type="spellStart"/>
-      <w:r>
-        <w:rPr>
-          <w:i/>
-        </w:rPr>
-        <w:t>bgcolor</w:t>
-      </w:r>
-      <w:proofErr w:type="spellEnd"/>
-      <w:r>
-        <w:rPr>
-          <w:i/>
-        </w:rPr>
-        <w:t>, "#</w:t>
-      </w:r>
-      <w:proofErr w:type="spellStart"/>
-      <w:r>
-        <w:rPr>
-          <w:i/>
-        </w:rPr>
-        <w:t>ffffff</w:t>
-      </w:r>
-      <w:proofErr w:type="spellEnd"/>
-      <w:r>
-        <w:rPr>
-          <w:i/>
-        </w:rPr>
-        <w:t xml:space="preserve">") </w:t>
-      </w:r>
-      <w:proofErr w:type="spellStart"/>
-      <w:r>
-        <w:rPr>
-          <w:i/>
-        </w:rPr>
-        <w:t>or</w:t>
-      </w:r>
-      <w:proofErr w:type="spellEnd"/>
-      <w:r>
-        <w:rPr>
-          <w:i/>
-        </w:rPr>
-        <w:t xml:space="preserve"> </w:t>
-      </w:r>
-      <w:proofErr w:type="spellStart"/>
-      <w:r>
-        <w:rPr>
-          <w:i/>
-        </w:rPr>
-        <w:t>contains</w:t>
-      </w:r>
-      <w:proofErr w:type="spellEnd"/>
-      <w:r>
-        <w:rPr>
-          <w:i/>
-        </w:rPr>
-        <w:t>(@</w:t>
-      </w:r>
-      <w:proofErr w:type="spellStart"/>
-      <w:r>
-        <w:rPr>
-          <w:i/>
-        </w:rPr>
-        <w:t>bgcolor</w:t>
-      </w:r>
-      <w:proofErr w:type="spellEnd"/>
-      <w:r>
-        <w:rPr>
-          <w:i/>
-        </w:rPr>
-        <w:t>, "#</w:t>
-      </w:r>
-      <w:proofErr w:type="spellStart"/>
-      <w:r>
-        <w:rPr>
-          <w:i/>
-        </w:rPr>
-        <w:t>dddddd</w:t>
-      </w:r>
-      <w:proofErr w:type="spellEnd"/>
-      <w:r>
-        <w:rPr>
-          <w:i/>
-        </w:rPr>
-        <w:t xml:space="preserve">")) </w:t>
-      </w:r>
-      <w:proofErr w:type="spellStart"/>
-      <w:r>
-        <w:rPr>
-          <w:i/>
-        </w:rPr>
-        <w:t>and</w:t>
-      </w:r>
-      <w:proofErr w:type="spellEnd"/>
-      <w:r>
-        <w:rPr>
-          <w:i/>
-        </w:rPr>
-        <w:t xml:space="preserve"> </w:t>
-      </w:r>
-      <w:proofErr w:type="spellStart"/>
-      <w:r>
-        <w:rPr>
-          <w:i/>
-        </w:rPr>
-        <w:t>count</w:t>
-      </w:r>
-      <w:proofErr w:type="spellEnd"/>
-      <w:r>
-        <w:rPr>
-          <w:i/>
-        </w:rPr>
-        <w:t>(</w:t>
-      </w:r>
-      <w:proofErr w:type="spellStart"/>
-      <w:r>
-        <w:rPr>
-          <w:i/>
-        </w:rPr>
-        <w:t>td</w:t>
-      </w:r>
-      <w:proofErr w:type="spellEnd"/>
-      <w:r>
-        <w:rPr>
-          <w:i/>
-        </w:rPr>
-        <w:t>[@</w:t>
-      </w:r>
-      <w:proofErr w:type="spellStart"/>
-      <w:r>
-        <w:rPr>
-          <w:i/>
-        </w:rPr>
-        <w:t>valign</w:t>
-      </w:r>
-      <w:proofErr w:type="spellEnd"/>
-      <w:r>
-        <w:rPr>
-          <w:i/>
-        </w:rPr>
-        <w:t>="top"]) = 2]</w:t>
-      </w:r>
-    </w:p>
-    <w:p>
-      <w:r>
         <w:lastRenderedPageBreak/>
-        <w:t xml:space="preserve">Nato se nad trenutno lokacijo pridobivajo podatki o vsebini, ki nas </w:t>
-      </w:r>
-      <w:proofErr w:type="spellStart"/>
-      <w:r>
-        <w:t>zanima</w:t>
-      </w:r>
-      <w:r>
-        <w:t>kar</w:t>
-      </w:r>
-      <w:proofErr w:type="spellEnd"/>
-      <w:r>
-        <w:t xml:space="preserve"> v </w:t>
-      </w:r>
-      <w:proofErr w:type="spellStart"/>
-      <w:r>
-        <w:t>for</w:t>
-      </w:r>
-      <w:proofErr w:type="spellEnd"/>
-      <w:r>
-        <w:t xml:space="preserve"> zanki</w:t>
+        <w:t>objects = tree.xpath('//tbody/tr[(contains(@bgcolor, "#ffffff") or contains(@bgcolor, "#dddddd")) and count(td[@valign="top"]) = 2]</w:t>
+      </w:r>
+    </w:p>
+    <w:p>
+      <w:r>
+        <w:t>Nato se nad trenutno lokacijo pridobivajo podatki o vsebini, ki nas zanima</w:t>
+      </w:r>
+      <w:r>
+        <w:t>kar v for zanki</w:t>
       </w:r>
       <w:r>
         <w:t>.</w:t>
@@ -2042,27 +1377,9 @@
       <w:pPr>
         <w:spacing w:after="0" w:line="240" w:lineRule="auto"/>
       </w:pPr>
-      <w:proofErr w:type="spellStart"/>
-      <w:r>
-        <w:t>for</w:t>
-      </w:r>
-      <w:proofErr w:type="spellEnd"/>
-      <w:r>
-        <w:t xml:space="preserve"> </w:t>
-      </w:r>
-      <w:proofErr w:type="spellStart"/>
-      <w:r>
-        <w:t>obj</w:t>
-      </w:r>
-      <w:proofErr w:type="spellEnd"/>
-      <w:r>
-        <w:t xml:space="preserve"> in </w:t>
-      </w:r>
-      <w:proofErr w:type="spellStart"/>
-      <w:r>
-        <w:t>objects</w:t>
-      </w:r>
-      <w:proofErr w:type="spellEnd"/>
+      <w:r>
+        <w:t>for obj in objects</w:t>
+      </w:r>
       <w:r>
         <w:t>:</w:t>
       </w:r>
@@ -2079,49 +1396,7 @@
         <w:rPr>
           <w:i/>
         </w:rPr>
-        <w:t xml:space="preserve">title = </w:t>
-      </w:r>
-      <w:proofErr w:type="spellStart"/>
-      <w:r>
-        <w:rPr>
-          <w:i/>
-        </w:rPr>
-        <w:t>obj.xpath</w:t>
-      </w:r>
-      <w:proofErr w:type="spellEnd"/>
-      <w:r>
-        <w:rPr>
-          <w:i/>
-        </w:rPr>
-        <w:t>('</w:t>
-      </w:r>
-      <w:proofErr w:type="spellStart"/>
-      <w:r>
-        <w:rPr>
-          <w:i/>
-        </w:rPr>
-        <w:t>string</w:t>
-      </w:r>
-      <w:proofErr w:type="spellEnd"/>
-      <w:r>
-        <w:rPr>
-          <w:i/>
-        </w:rPr>
-        <w:t>(a/b/</w:t>
-      </w:r>
-      <w:proofErr w:type="spellStart"/>
-      <w:r>
-        <w:rPr>
-          <w:i/>
-        </w:rPr>
-        <w:t>text</w:t>
-      </w:r>
-      <w:proofErr w:type="spellEnd"/>
-      <w:r>
-        <w:rPr>
-          <w:i/>
-        </w:rPr>
-        <w:t>())')</w:t>
+        <w:t>title = obj.xpath('string(a/b/text())')</w:t>
       </w:r>
     </w:p>
     <w:p>
@@ -2132,19 +1407,11 @@
           <w:i/>
         </w:rPr>
       </w:pPr>
-      <w:proofErr w:type="spellStart"/>
       <w:r>
         <w:rPr>
           <w:i/>
         </w:rPr>
-        <w:t>listPrice</w:t>
-      </w:r>
-      <w:proofErr w:type="spellEnd"/>
-      <w:r>
-        <w:rPr>
-          <w:i/>
-        </w:rPr>
-        <w:t xml:space="preserve"> = obj.xpath('string(table/tbody/tr/td[1]/table/tbody/tr[1]/td[2]/s/text())')</w:t>
+        <w:t>listPrice = obj.xpath('string(table/tbody/tr/td[1]/table/tbody/tr[1]/td[2]/s/text())')</w:t>
       </w:r>
     </w:p>
     <w:p>
@@ -2155,19 +1422,11 @@
           <w:i/>
         </w:rPr>
       </w:pPr>
-      <w:proofErr w:type="spellStart"/>
       <w:r>
         <w:rPr>
           <w:i/>
         </w:rPr>
-        <w:t>price</w:t>
-      </w:r>
-      <w:proofErr w:type="spellEnd"/>
-      <w:r>
-        <w:rPr>
-          <w:i/>
-        </w:rPr>
-        <w:t xml:space="preserve"> = obj.xpath('string(table/tbody/tr/td[1]/table/tbody/tr[2]/td[2]/span/b/text())')</w:t>
+        <w:t>price = obj.xpath('string(table/tbody/tr/td[1]/table/tbody/tr[2]/td[2]/span/b/text())')</w:t>
       </w:r>
     </w:p>
     <w:p>
@@ -2178,19 +1437,11 @@
           <w:i/>
         </w:rPr>
       </w:pPr>
-      <w:proofErr w:type="spellStart"/>
       <w:r>
         <w:rPr>
           <w:i/>
         </w:rPr>
-        <w:t>saving</w:t>
-      </w:r>
-      <w:proofErr w:type="spellEnd"/>
-      <w:r>
-        <w:rPr>
-          <w:i/>
-        </w:rPr>
-        <w:t xml:space="preserve"> = obj.xpath('substring-before(table/tbody/tr/td[1]/table/tbody/tr[3]/td[2]/span/text(), " ")')</w:t>
+        <w:t>saving = obj.xpath('substring-before(table/tbody/tr/td[1]/table/tbody/tr[3]/td[2]/span/text(), " ")')</w:t>
       </w:r>
     </w:p>
     <w:p>
@@ -2201,19 +1452,11 @@
           <w:i/>
         </w:rPr>
       </w:pPr>
-      <w:proofErr w:type="spellStart"/>
       <w:r>
         <w:rPr>
           <w:i/>
         </w:rPr>
-        <w:t>savingPercent</w:t>
-      </w:r>
-      <w:proofErr w:type="spellEnd"/>
-      <w:r>
-        <w:rPr>
-          <w:i/>
-        </w:rPr>
-        <w:t xml:space="preserve"> = obj.xpath('substring(substring-after(table/tbody/tr/td[1]/table/tbody/tr[3]/td[2]/span/text(), " "),2 ,3)')</w:t>
+        <w:t>savingPercent = obj.xpath('substring(substring-after(table/tbody/tr/td[1]/table/tbody/tr[3]/td[2]/span/text(), " "),2 ,3)')</w:t>
       </w:r>
     </w:p>
     <w:p>
@@ -2224,253 +1467,81 @@
           <w:i/>
         </w:rPr>
       </w:pPr>
-      <w:proofErr w:type="spellStart"/>
       <w:r>
         <w:rPr>
           <w:i/>
         </w:rPr>
-        <w:t>content</w:t>
-      </w:r>
-      <w:proofErr w:type="spellEnd"/>
-      <w:r>
+        <w:t>content = obj.xpath('string(table/tbody/tr/td[2]/span/text())')</w:t>
+      </w:r>
+    </w:p>
+    <w:p>
+      <w:pPr>
+        <w:spacing w:after="0" w:line="240" w:lineRule="auto"/>
         <w:rPr>
           <w:i/>
         </w:rPr>
-        <w:t xml:space="preserve"> = </w:t>
-      </w:r>
-      <w:proofErr w:type="spellStart"/>
-      <w:r>
-        <w:rPr>
-          <w:i/>
-        </w:rPr>
-        <w:t>obj.xpath</w:t>
-      </w:r>
-      <w:proofErr w:type="spellEnd"/>
-      <w:r>
-        <w:rPr>
-          <w:i/>
-        </w:rPr>
-        <w:t>('</w:t>
-      </w:r>
-      <w:proofErr w:type="spellStart"/>
-      <w:r>
-        <w:rPr>
-          <w:i/>
-        </w:rPr>
-        <w:t>string</w:t>
-      </w:r>
-      <w:proofErr w:type="spellEnd"/>
-      <w:r>
-        <w:rPr>
-          <w:i/>
-        </w:rPr>
-        <w:t>(table/</w:t>
-      </w:r>
-      <w:proofErr w:type="spellStart"/>
-      <w:r>
-        <w:rPr>
-          <w:i/>
-        </w:rPr>
-        <w:t>tbody</w:t>
-      </w:r>
-      <w:proofErr w:type="spellEnd"/>
-      <w:r>
-        <w:rPr>
-          <w:i/>
-        </w:rPr>
-        <w:t>/</w:t>
-      </w:r>
-      <w:proofErr w:type="spellStart"/>
-      <w:r>
-        <w:rPr>
-          <w:i/>
-        </w:rPr>
-        <w:t>tr</w:t>
-      </w:r>
-      <w:proofErr w:type="spellEnd"/>
-      <w:r>
-        <w:rPr>
-          <w:i/>
-        </w:rPr>
-        <w:t>/</w:t>
-      </w:r>
-      <w:proofErr w:type="spellStart"/>
-      <w:r>
-        <w:rPr>
-          <w:i/>
-        </w:rPr>
-        <w:t>td</w:t>
-      </w:r>
-      <w:proofErr w:type="spellEnd"/>
-      <w:r>
-        <w:rPr>
-          <w:i/>
-        </w:rPr>
-        <w:t>[2]/</w:t>
-      </w:r>
-      <w:proofErr w:type="spellStart"/>
-      <w:r>
-        <w:rPr>
-          <w:i/>
-        </w:rPr>
-        <w:t>span</w:t>
-      </w:r>
-      <w:proofErr w:type="spellEnd"/>
-      <w:r>
-        <w:rPr>
-          <w:i/>
-        </w:rPr>
-        <w:t>/</w:t>
-      </w:r>
-      <w:proofErr w:type="spellStart"/>
-      <w:r>
-        <w:rPr>
-          <w:i/>
-        </w:rPr>
-        <w:t>text</w:t>
-      </w:r>
-      <w:proofErr w:type="spellEnd"/>
-      <w:r>
-        <w:rPr>
-          <w:i/>
-        </w:rPr>
-        <w:t>())')</w:t>
+      </w:pPr>
+    </w:p>
+    <w:p>
+      <w:r>
+        <w:t>Tudi tukaj se izvede json dump, kise vrne v main kot rezultat funkcije.</w:t>
+      </w:r>
+    </w:p>
+    <w:p>
+      <w:pPr>
+        <w:rPr>
+          <w:b/>
+        </w:rPr>
+      </w:pPr>
+      <w:r>
+        <w:rPr>
+          <w:b/>
+        </w:rPr>
+        <w:t>Rtvslo.si</w:t>
+      </w:r>
+    </w:p>
+    <w:p>
+      <w:r>
+        <w:t>Najprej se poišče lokacijo v  HTML kodi, kjer se nahajajo željeni podatki. Nato pa se od omenjene lokacije na podlagi relativne p</w:t>
+      </w:r>
+      <w:r>
+        <w:t>oti zajemajo zahtevani podatki.</w:t>
       </w:r>
     </w:p>
     <w:p>
       <w:pPr>
         <w:spacing w:after="0" w:line="240" w:lineRule="auto"/>
-        <w:rPr>
-          <w:i/>
-        </w:rPr>
-      </w:pPr>
-    </w:p>
-    <w:p>
-      <w:r>
-        <w:t xml:space="preserve">Tudi tukaj se izvede </w:t>
-      </w:r>
-      <w:proofErr w:type="spellStart"/>
-      <w:r>
-        <w:t>json</w:t>
-      </w:r>
-      <w:proofErr w:type="spellEnd"/>
-      <w:r>
-        <w:t xml:space="preserve"> </w:t>
-      </w:r>
-      <w:proofErr w:type="spellStart"/>
-      <w:r>
-        <w:t>dump</w:t>
-      </w:r>
-      <w:proofErr w:type="spellEnd"/>
-      <w:r>
-        <w:t xml:space="preserve">, kise vrne v </w:t>
-      </w:r>
-      <w:proofErr w:type="spellStart"/>
-      <w:r>
-        <w:t>main</w:t>
-      </w:r>
-      <w:proofErr w:type="spellEnd"/>
-      <w:r>
-        <w:t xml:space="preserve"> kot rezultat funkcije.</w:t>
-      </w:r>
-    </w:p>
-    <w:p>
-      <w:pPr>
-        <w:rPr>
-          <w:b/>
-        </w:rPr>
-      </w:pPr>
-      <w:r>
-        <w:rPr>
-          <w:b/>
-        </w:rPr>
-        <w:t>Rtvslo.si</w:t>
-      </w:r>
-    </w:p>
-    <w:p>
-      <w:r>
-        <w:t>Najprej se poišče lokacijo v  HTML kodi, kjer se nahajajo željeni podatki. Nato pa se od omenjene lokacije na podlagi relativne p</w:t>
-      </w:r>
-      <w:r>
-        <w:t>oti zajemajo zahtevani podatki.</w:t>
+      </w:pPr>
+      <w:r>
+        <w:t>rootObject = tree.xpath('//div[contains(@class, "news-container")]/div')[0]</w:t>
       </w:r>
     </w:p>
     <w:p>
       <w:pPr>
         <w:spacing w:after="0" w:line="240" w:lineRule="auto"/>
       </w:pPr>
-      <w:proofErr w:type="spellStart"/>
-      <w:r>
-        <w:t>rootObject</w:t>
-      </w:r>
-      <w:proofErr w:type="spellEnd"/>
-      <w:r>
-        <w:t xml:space="preserve"> = </w:t>
-      </w:r>
-      <w:proofErr w:type="spellStart"/>
-      <w:r>
-        <w:t>tree.xpath</w:t>
-      </w:r>
-      <w:proofErr w:type="spellEnd"/>
-      <w:r>
-        <w:t>('//div[</w:t>
-      </w:r>
-      <w:proofErr w:type="spellStart"/>
-      <w:r>
-        <w:t>contains</w:t>
-      </w:r>
-      <w:proofErr w:type="spellEnd"/>
-      <w:r>
-        <w:t>(@</w:t>
-      </w:r>
-      <w:proofErr w:type="spellStart"/>
-      <w:r>
-        <w:t>class</w:t>
-      </w:r>
-      <w:proofErr w:type="spellEnd"/>
-      <w:r>
-        <w:t>, "</w:t>
-      </w:r>
-      <w:proofErr w:type="spellStart"/>
-      <w:r>
-        <w:t>news-container</w:t>
-      </w:r>
-      <w:proofErr w:type="spellEnd"/>
-      <w:r>
-        <w:t>")]/div')[0]</w:t>
-      </w:r>
-    </w:p>
-    <w:p>
-      <w:pPr>
-        <w:spacing w:after="0" w:line="240" w:lineRule="auto"/>
-      </w:pPr>
-      <w:proofErr w:type="spellStart"/>
-      <w:r>
-        <w:t>author</w:t>
-      </w:r>
-      <w:proofErr w:type="spellEnd"/>
-      <w:r>
-        <w:t xml:space="preserve"> = rootObject.xpath('string(div[@class="article-meta"]/div[@class="author"]/div/text())')</w:t>
+      <w:r>
+        <w:t>author = rootObject.xpath('string(div[@class="article-meta"]/div[@class="author"]/div/text())')</w:t>
       </w:r>
     </w:p>
     <w:p>
       <w:pPr>
         <w:spacing w:after="0" w:line="240" w:lineRule="auto"/>
         <w:sectPr>
-          <w:footerReference w:type="default" r:id="rId8"/>
+          <w:headerReference w:type="even" r:id="rId8"/>
+          <w:headerReference w:type="default" r:id="rId9"/>
+          <w:footerReference w:type="even" r:id="rId10"/>
+          <w:footerReference w:type="default" r:id="rId11"/>
+          <w:headerReference w:type="first" r:id="rId12"/>
+          <w:footerReference w:type="first" r:id="rId13"/>
           <w:pgSz w:w="11906" w:h="16838"/>
           <w:pgMar w:top="1417" w:right="1417" w:bottom="1417" w:left="1417" w:header="708" w:footer="708" w:gutter="0"/>
           <w:cols w:space="708"/>
           <w:docGrid w:linePitch="360"/>
         </w:sectPr>
       </w:pPr>
-      <w:proofErr w:type="spellStart"/>
-      <w:r>
-        <w:t>publishTime</w:t>
-      </w:r>
-      <w:proofErr w:type="spellEnd"/>
-      <w:r>
-        <w:t xml:space="preserve"> = rootObject.xpath('string(div[@class="article-meta"]/div[@class="publish-</w:t>
+      <w:r>
+        <w:t>publishTime = rootObject.xpath('string(div[@class="article-meta"]/div[@class="publish-</w:t>
       </w:r>
     </w:p>
     <w:p>
@@ -2478,18 +1549,7 @@
         <w:spacing w:after="0" w:line="240" w:lineRule="auto"/>
       </w:pPr>
       <w:r>
-        <w:t xml:space="preserve">                                                           </w:t>
-      </w:r>
-      <w:r>
-        <w:t>meta"]/</w:t>
-      </w:r>
-      <w:proofErr w:type="spellStart"/>
-      <w:r>
-        <w:t>text</w:t>
-      </w:r>
-      <w:proofErr w:type="spellEnd"/>
-      <w:r>
-        <w:t>())')</w:t>
+        <w:t xml:space="preserve">                                                           meta"]/text())')</w:t>
       </w:r>
     </w:p>
     <w:p>
@@ -2497,145 +1557,23 @@
         <w:spacing w:after="0" w:line="240" w:lineRule="auto"/>
       </w:pPr>
       <w:r>
-        <w:t xml:space="preserve">title = </w:t>
-      </w:r>
-      <w:proofErr w:type="spellStart"/>
-      <w:r>
-        <w:t>rootObject.xpath</w:t>
-      </w:r>
-      <w:proofErr w:type="spellEnd"/>
-      <w:r>
-        <w:t>('</w:t>
-      </w:r>
-      <w:proofErr w:type="spellStart"/>
-      <w:r>
-        <w:t>string</w:t>
-      </w:r>
-      <w:proofErr w:type="spellEnd"/>
-      <w:r>
-        <w:t>(</w:t>
-      </w:r>
-      <w:proofErr w:type="spellStart"/>
-      <w:r>
-        <w:t>header</w:t>
-      </w:r>
-      <w:proofErr w:type="spellEnd"/>
-      <w:r>
-        <w:t>/h1/</w:t>
-      </w:r>
-      <w:proofErr w:type="spellStart"/>
-      <w:r>
-        <w:t>text</w:t>
-      </w:r>
-      <w:proofErr w:type="spellEnd"/>
-      <w:r>
-        <w:t>())')</w:t>
+        <w:t>title = rootObject.xpath('string(header/h1/text())')</w:t>
       </w:r>
     </w:p>
     <w:p>
       <w:pPr>
         <w:spacing w:after="0" w:line="240" w:lineRule="auto"/>
       </w:pPr>
-      <w:proofErr w:type="spellStart"/>
-      <w:r>
-        <w:t>subTitle</w:t>
-      </w:r>
-      <w:proofErr w:type="spellEnd"/>
-      <w:r>
-        <w:t xml:space="preserve"> = </w:t>
-      </w:r>
-      <w:proofErr w:type="spellStart"/>
-      <w:r>
-        <w:t>rootObject.xpath</w:t>
-      </w:r>
-      <w:proofErr w:type="spellEnd"/>
-      <w:r>
-        <w:t>('</w:t>
-      </w:r>
-      <w:proofErr w:type="spellStart"/>
-      <w:r>
-        <w:t>string</w:t>
-      </w:r>
-      <w:proofErr w:type="spellEnd"/>
-      <w:r>
-        <w:t>(</w:t>
-      </w:r>
-      <w:proofErr w:type="spellStart"/>
-      <w:r>
-        <w:t>header</w:t>
-      </w:r>
-      <w:proofErr w:type="spellEnd"/>
-      <w:r>
-        <w:t>/div[@</w:t>
-      </w:r>
-      <w:proofErr w:type="spellStart"/>
-      <w:r>
-        <w:t>class</w:t>
-      </w:r>
-      <w:proofErr w:type="spellEnd"/>
-      <w:r>
-        <w:t>="</w:t>
-      </w:r>
-      <w:proofErr w:type="spellStart"/>
-      <w:r>
-        <w:t>subtitle</w:t>
-      </w:r>
-      <w:proofErr w:type="spellEnd"/>
-      <w:r>
-        <w:t>"]/</w:t>
-      </w:r>
-      <w:proofErr w:type="spellStart"/>
-      <w:r>
-        <w:t>text</w:t>
-      </w:r>
-      <w:proofErr w:type="spellEnd"/>
-      <w:r>
-        <w:t>())')</w:t>
+      <w:r>
+        <w:t>subTitle = rootObject.xpath('string(header/div[@class="subtitle"]/text())')</w:t>
       </w:r>
     </w:p>
     <w:p>
       <w:pPr>
         <w:spacing w:after="0" w:line="240" w:lineRule="auto"/>
       </w:pPr>
-      <w:proofErr w:type="spellStart"/>
-      <w:r>
-        <w:t>lead</w:t>
-      </w:r>
-      <w:proofErr w:type="spellEnd"/>
-      <w:r>
-        <w:t xml:space="preserve"> = </w:t>
-      </w:r>
-      <w:proofErr w:type="spellStart"/>
-      <w:r>
-        <w:t>rootObject.xpath</w:t>
-      </w:r>
-      <w:proofErr w:type="spellEnd"/>
-      <w:r>
-        <w:t>('</w:t>
-      </w:r>
-      <w:proofErr w:type="spellStart"/>
-      <w:r>
-        <w:t>string</w:t>
-      </w:r>
-      <w:proofErr w:type="spellEnd"/>
-      <w:r>
-        <w:t>(</w:t>
-      </w:r>
-      <w:proofErr w:type="spellStart"/>
-      <w:r>
-        <w:t>header</w:t>
-      </w:r>
-      <w:proofErr w:type="spellEnd"/>
-      <w:r>
-        <w:t>/p/</w:t>
-      </w:r>
-      <w:proofErr w:type="spellStart"/>
-      <w:r>
-        <w:t>text</w:t>
-      </w:r>
-      <w:proofErr w:type="spellEnd"/>
-      <w:r>
-        <w:t>())')</w:t>
+      <w:r>
+        <w:t>lead = rootObject.xpath('string(header/p/text())')</w:t>
       </w:r>
     </w:p>
     <w:p>
@@ -2648,18 +1586,7 @@
         <w:spacing w:after="0" w:line="240" w:lineRule="auto"/>
       </w:pPr>
       <w:r>
-        <w:t xml:space="preserve">Vsebina članka pa se zajeme s spodnjim </w:t>
-      </w:r>
-      <w:proofErr w:type="spellStart"/>
-      <w:r>
-        <w:t>XPath</w:t>
-      </w:r>
-      <w:proofErr w:type="spellEnd"/>
-      <w:r>
-        <w:t xml:space="preserve"> izrazom</w:t>
-      </w:r>
-      <w:r>
-        <w:t>:</w:t>
+        <w:t>Vsebina članka pa se zajeme s spodnjim XPath izrazom:</w:t>
       </w:r>
     </w:p>
     <w:p>
@@ -2671,13 +1598,8 @@
       <w:pPr>
         <w:spacing w:after="0" w:line="240" w:lineRule="auto"/>
       </w:pPr>
-      <w:proofErr w:type="spellStart"/>
-      <w:r>
-        <w:t>contentList</w:t>
-      </w:r>
-      <w:proofErr w:type="spellEnd"/>
-      <w:r>
-        <w:t xml:space="preserve"> = rootObject.xpath('div[@class="article-body"]/article[@class="article"]//p | '</w:t>
+      <w:r>
+        <w:t>contentList = rootObject.xpath('div[@class="article-body"]/article[@class="article"]//p | '</w:t>
       </w:r>
     </w:p>
     <w:p>
@@ -2685,95 +1607,23 @@
         <w:spacing w:after="0" w:line="240" w:lineRule="auto"/>
       </w:pPr>
       <w:r>
-        <w:t xml:space="preserve">                                       </w:t>
-      </w:r>
-      <w:r>
-        <w:t xml:space="preserve">                 </w:t>
-      </w:r>
-      <w:r>
-        <w:t>'div[@</w:t>
-      </w:r>
-      <w:proofErr w:type="spellStart"/>
-      <w:r>
-        <w:t>class</w:t>
-      </w:r>
-      <w:proofErr w:type="spellEnd"/>
-      <w:r>
-        <w:t>="</w:t>
-      </w:r>
-      <w:proofErr w:type="spellStart"/>
-      <w:r>
-        <w:t>article-body</w:t>
-      </w:r>
-      <w:proofErr w:type="spellEnd"/>
-      <w:r>
-        <w:t>"]/</w:t>
-      </w:r>
-      <w:proofErr w:type="spellStart"/>
-      <w:r>
-        <w:t>article</w:t>
-      </w:r>
-      <w:proofErr w:type="spellEnd"/>
-      <w:r>
-        <w:t>[@</w:t>
-      </w:r>
-      <w:proofErr w:type="spellStart"/>
-      <w:r>
-        <w:t>class</w:t>
-      </w:r>
-      <w:proofErr w:type="spellEnd"/>
-      <w:r>
-        <w:t>="</w:t>
-      </w:r>
-      <w:proofErr w:type="spellStart"/>
-      <w:r>
-        <w:t>article</w:t>
-      </w:r>
-      <w:proofErr w:type="spellEnd"/>
-      <w:r>
-        <w:t>"]//</w:t>
-      </w:r>
-      <w:proofErr w:type="spellStart"/>
-      <w:r>
-        <w:t>strong</w:t>
-      </w:r>
-      <w:proofErr w:type="spellEnd"/>
-      <w:r>
-        <w:t>')</w:t>
+        <w:t xml:space="preserve">                                                        'div[@class="article-body"]/article[@class="article"]//strong')</w:t>
       </w:r>
     </w:p>
     <w:p>
       <w:pPr>
         <w:spacing w:after="0" w:line="240" w:lineRule="auto"/>
       </w:pPr>
-      <w:proofErr w:type="spellStart"/>
-      <w:r>
-        <w:t>content</w:t>
-      </w:r>
-      <w:proofErr w:type="spellEnd"/>
-      <w:r>
-        <w:t xml:space="preserve"> = ""</w:t>
+      <w:r>
+        <w:t>content = ""</w:t>
       </w:r>
     </w:p>
     <w:p>
       <w:pPr>
         <w:spacing w:after="0" w:line="240" w:lineRule="auto"/>
       </w:pPr>
-      <w:proofErr w:type="spellStart"/>
-      <w:r>
-        <w:t>for</w:t>
-      </w:r>
-      <w:proofErr w:type="spellEnd"/>
-      <w:r>
-        <w:t xml:space="preserve"> p in </w:t>
-      </w:r>
-      <w:proofErr w:type="spellStart"/>
-      <w:r>
-        <w:t>contentList</w:t>
-      </w:r>
-      <w:proofErr w:type="spellEnd"/>
-      <w:r>
-        <w:t>:</w:t>
+      <w:r>
+        <w:t>for p in contentList:</w:t>
       </w:r>
     </w:p>
     <w:p>
@@ -2781,23 +1631,7 @@
         <w:spacing w:after="0" w:line="240" w:lineRule="auto"/>
       </w:pPr>
       <w:r>
-        <w:t xml:space="preserve">       </w:t>
-      </w:r>
-      <w:proofErr w:type="spellStart"/>
-      <w:r>
-        <w:t>if</w:t>
-      </w:r>
-      <w:proofErr w:type="spellEnd"/>
-      <w:r>
-        <w:t xml:space="preserve"> </w:t>
-      </w:r>
-      <w:proofErr w:type="spellStart"/>
-      <w:r>
-        <w:t>p.text</w:t>
-      </w:r>
-      <w:proofErr w:type="spellEnd"/>
-      <w:r>
-        <w:t xml:space="preserve"> is not None:</w:t>
+        <w:t xml:space="preserve">       if p.text is not None:</w:t>
       </w:r>
     </w:p>
     <w:p>
@@ -2805,44 +1639,15 @@
         <w:spacing w:after="0" w:line="240" w:lineRule="auto"/>
       </w:pPr>
       <w:r>
-        <w:t xml:space="preserve">           </w:t>
-      </w:r>
-      <w:proofErr w:type="spellStart"/>
-      <w:r>
-        <w:t>content</w:t>
-      </w:r>
-      <w:proofErr w:type="spellEnd"/>
-      <w:r>
-        <w:t xml:space="preserve"> += '\n' + </w:t>
-      </w:r>
-      <w:proofErr w:type="spellStart"/>
-      <w:r>
-        <w:t>p.text</w:t>
-      </w:r>
-      <w:proofErr w:type="spellEnd"/>
+        <w:t xml:space="preserve">           content += '\n' + p.text</w:t>
+      </w:r>
     </w:p>
     <w:p>
       <w:pPr>
         <w:spacing w:after="0" w:line="240" w:lineRule="auto"/>
       </w:pPr>
       <w:r>
-        <w:t xml:space="preserve">           </w:t>
-      </w:r>
-      <w:proofErr w:type="spellStart"/>
-      <w:r>
-        <w:t>if</w:t>
-      </w:r>
-      <w:proofErr w:type="spellEnd"/>
-      <w:r>
-        <w:t xml:space="preserve"> </w:t>
-      </w:r>
-      <w:proofErr w:type="spellStart"/>
-      <w:r>
-        <w:t>p.tail</w:t>
-      </w:r>
-      <w:proofErr w:type="spellEnd"/>
-      <w:r>
-        <w:t xml:space="preserve"> is not None:</w:t>
+        <w:t xml:space="preserve">           if p.tail is not None:</w:t>
       </w:r>
     </w:p>
     <w:p>
@@ -2850,21 +1655,8 @@
         <w:spacing w:after="0" w:line="240" w:lineRule="auto"/>
       </w:pPr>
       <w:r>
-        <w:t xml:space="preserve">               </w:t>
-      </w:r>
-      <w:proofErr w:type="spellStart"/>
-      <w:r>
-        <w:t>content</w:t>
-      </w:r>
-      <w:proofErr w:type="spellEnd"/>
-      <w:r>
-        <w:t xml:space="preserve"> += '\n' + </w:t>
-      </w:r>
-      <w:proofErr w:type="spellStart"/>
-      <w:r>
-        <w:t>p.tail</w:t>
-      </w:r>
-      <w:proofErr w:type="spellEnd"/>
+        <w:t xml:space="preserve">               content += '\n' + p.tail</w:t>
+      </w:r>
     </w:p>
     <w:p>
       <w:pPr>
@@ -2882,21 +1674,112 @@
         <w:rPr>
           <w:b/>
         </w:rPr>
-        <w:t>&lt;</w:t>
-      </w:r>
-      <w:proofErr w:type="spellStart"/>
-      <w:r>
-        <w:rPr>
-          <w:b/>
-        </w:rPr>
-        <w:t>CustomSite_XPath</w:t>
-      </w:r>
-      <w:proofErr w:type="spellEnd"/>
-      <w:r>
-        <w:rPr>
-          <w:b/>
-        </w:rPr>
-        <w:t>&gt;</w:t>
+        <w:t>newegg.com</w:t>
+      </w:r>
+    </w:p>
+    <w:p>
+      <w:pPr>
+        <w:pStyle w:val="paragraph"/>
+        <w:spacing w:before="0" w:beforeAutospacing="0" w:after="0" w:afterAutospacing="0"/>
+        <w:jc w:val="both"/>
+        <w:textAlignment w:val="baseline"/>
+        <w:rPr>
+          <w:rStyle w:val="Strong"/>
+        </w:rPr>
+      </w:pPr>
+    </w:p>
+    <w:p>
+      <w:pPr>
+        <w:spacing w:after="0" w:line="240" w:lineRule="auto"/>
+      </w:pPr>
+      <w:r>
+        <w:t xml:space="preserve">        objects = tree.xpath('//div[@class="item-container"]')</w:t>
+      </w:r>
+    </w:p>
+    <w:p>
+      <w:pPr>
+        <w:spacing w:after="0" w:line="240" w:lineRule="auto"/>
+      </w:pPr>
+      <w:r>
+        <w:t xml:space="preserve">        for obj in objects:</w:t>
+      </w:r>
+    </w:p>
+    <w:p>
+      <w:pPr>
+        <w:spacing w:after="0" w:line="240" w:lineRule="auto"/>
+      </w:pPr>
+      <w:r>
+        <w:t xml:space="preserve">            dataInfo = obj.xpath('div[@class="item-info"]')</w:t>
+      </w:r>
+    </w:p>
+    <w:p>
+      <w:pPr>
+        <w:spacing w:after="0" w:line="240" w:lineRule="auto"/>
+      </w:pPr>
+    </w:p>
+    <w:p>
+      <w:pPr>
+        <w:spacing w:after="0" w:line="240" w:lineRule="auto"/>
+      </w:pPr>
+      <w:r>
+        <w:t xml:space="preserve">            item = {}</w:t>
+      </w:r>
+    </w:p>
+    <w:p>
+      <w:pPr>
+        <w:spacing w:after="0" w:line="240" w:lineRule="auto"/>
+      </w:pPr>
+      <w:r>
+        <w:t xml:space="preserve">            title = dataInfo[0].xpath('string(a[@class="item-title"]/text())')</w:t>
+      </w:r>
+    </w:p>
+    <w:p>
+      <w:pPr>
+        <w:spacing w:after="0" w:line="240" w:lineRule="auto"/>
+      </w:pPr>
+      <w:r>
+        <w:t xml:space="preserve">            rating = dataInfo[0].xpath('string(div[@class="item-branding"]/a[@class="item-rating"]/@title)')</w:t>
+      </w:r>
+    </w:p>
+    <w:p>
+      <w:pPr>
+        <w:spacing w:after="0" w:line="240" w:lineRule="auto"/>
+      </w:pPr>
+      <w:r>
+        <w:t xml:space="preserve">            promo = dataInfo[0].xpath('string(p[@class="item-promo"]/text())')</w:t>
+      </w:r>
+    </w:p>
+    <w:p>
+      <w:pPr>
+        <w:spacing w:after="0" w:line="240" w:lineRule="auto"/>
+      </w:pPr>
+      <w:r>
+        <w:lastRenderedPageBreak/>
+        <w:t xml:space="preserve">            priceCurrent = dataInfo[0].xpath('string(div[@class="item-action"]/ul/li[@class="price-current"])')</w:t>
+      </w:r>
+    </w:p>
+    <w:p>
+      <w:pPr>
+        <w:spacing w:after="0" w:line="240" w:lineRule="auto"/>
+      </w:pPr>
+      <w:r>
+        <w:t xml:space="preserve">            offers = dataInfo[0].xpath('string(div[@class="item-action"]/ul/li[@class="price-current"]/a/text())')</w:t>
+      </w:r>
+    </w:p>
+    <w:p>
+      <w:pPr>
+        <w:spacing w:after="0" w:line="240" w:lineRule="auto"/>
+      </w:pPr>
+      <w:r>
+        <w:t xml:space="preserve">            priceWas = dataInfo[0].xpath('string(div[@class="item-action"]/ul/li[@class="price-was"]/text())')</w:t>
+      </w:r>
+    </w:p>
+    <w:p>
+      <w:pPr>
+        <w:spacing w:after="0" w:line="240" w:lineRule="auto"/>
+      </w:pPr>
+      <w:r>
+        <w:t xml:space="preserve">            priceSave = dataInfo[0].xpath('string(div[@class="item-action"]/ul/li[@class="price-save"]/span[@class="price-save-percent"]/text())')</w:t>
       </w:r>
     </w:p>
     <w:p>
@@ -2928,21 +1811,7 @@
         <w:rPr>
           <w:rStyle w:val="Strong"/>
         </w:rPr>
-        <w:t xml:space="preserve">Uporaba </w:t>
-      </w:r>
-      <w:proofErr w:type="spellStart"/>
-      <w:r>
-        <w:rPr>
-          <w:rStyle w:val="Strong"/>
-        </w:rPr>
-        <w:t>RoadRunner</w:t>
-      </w:r>
-      <w:proofErr w:type="spellEnd"/>
-      <w:r>
-        <w:rPr>
-          <w:rStyle w:val="Strong"/>
-        </w:rPr>
-        <w:t xml:space="preserve"> algoritma</w:t>
+        <w:t>Uporaba RoadRunner algoritma</w:t>
       </w:r>
     </w:p>
     <w:p>
@@ -3028,14 +1897,12 @@
           <w:rStyle w:val="Strong"/>
         </w:rPr>
       </w:pPr>
-      <w:proofErr w:type="spellStart"/>
       <w:r>
         <w:rPr>
           <w:rStyle w:val="Strong"/>
         </w:rPr>
         <w:t>Overstock</w:t>
       </w:r>
-      <w:proofErr w:type="spellEnd"/>
     </w:p>
     <w:p>
       <w:pPr>
@@ -3068,15 +1935,7 @@
         <w:tab/>
       </w:r>
       <w:r>
-        <w:t xml:space="preserve">Pri zajemanju podatkov z uporabo regularnih izrazov in </w:t>
-      </w:r>
-      <w:proofErr w:type="spellStart"/>
-      <w:r>
-        <w:t>XPath</w:t>
-      </w:r>
-      <w:proofErr w:type="spellEnd"/>
-      <w:r>
-        <w:t xml:space="preserve"> izrazov je končni rezultat enak. Obe metodi uspešno zajemata zahtevane podatke.</w:t>
+        <w:t>Pri zajemanju podatkov z uporabo regularnih izrazov in XPath izrazov je končni rezultat enak. Obe metodi uspešno zajemata zahtevane podatke.</w:t>
       </w:r>
       <w:r>
         <w:t xml:space="preserve"> </w:t>
@@ -3119,15 +1978,7 @@
         <w:tab/>
       </w:r>
       <w:r>
-        <w:t xml:space="preserve">Pri zajemanju podatkov z uporabo regularnih izrazov in </w:t>
-      </w:r>
-      <w:proofErr w:type="spellStart"/>
-      <w:r>
-        <w:t>XPath</w:t>
-      </w:r>
-      <w:proofErr w:type="spellEnd"/>
-      <w:r>
-        <w:t xml:space="preserve"> izrazov je končni rezultat enak. Obe metodi uspešno zajemata zahtevane podatke.</w:t>
+        <w:t>Pri zajemanju podatkov z uporabo regularnih izrazov in XPath izrazov je končni rezultat enak. Obe metodi uspešno zajemata zahtevane podatke.</w:t>
       </w:r>
     </w:p>
     <w:p>
@@ -3143,7 +1994,6 @@
         <w:rPr>
           <w:rStyle w:val="Strong"/>
         </w:rPr>
-        <w:lastRenderedPageBreak/>
         <w:tab/>
       </w:r>
     </w:p>
@@ -3216,15 +2066,7 @@
         <w:tab/>
       </w:r>
       <w:r>
-        <w:t xml:space="preserve">Pri zajemanju podatkov z uporabo regularnih izrazov in </w:t>
-      </w:r>
-      <w:proofErr w:type="spellStart"/>
-      <w:r>
-        <w:t>XPath</w:t>
-      </w:r>
-      <w:proofErr w:type="spellEnd"/>
-      <w:r>
-        <w:t xml:space="preserve"> izrazov je končni rezultat enak. Obe metodi uspešno zajemata zahtevane podatke.</w:t>
+        <w:t>Pri zajemanju podatkov z uporabo regularnih izrazov in XPath izrazov je končni rezultat enak. Obe metodi uspešno zajemata zahtevane podatke.</w:t>
       </w:r>
     </w:p>
     <w:p>
@@ -3258,15 +2100,7 @@
         <w:tab/>
       </w:r>
       <w:r>
-        <w:t xml:space="preserve">Pri zajemanju podatkov z uporabo regularnih izrazov in </w:t>
-      </w:r>
-      <w:proofErr w:type="spellStart"/>
-      <w:r>
-        <w:t>XPath</w:t>
-      </w:r>
-      <w:proofErr w:type="spellEnd"/>
-      <w:r>
-        <w:t xml:space="preserve"> izrazov je končni rezultat enak. Obe metodi uspešno zajemata zahtevane podatke.</w:t>
+        <w:t>Pri zajemanju podatkov z uporabo regularnih izrazov in XPath izrazov je končni rezultat enak. Obe metodi uspešno zajemata zahtevane podatke.</w:t>
       </w:r>
     </w:p>
     <w:p>
@@ -3322,11 +2156,6 @@
           <w:rStyle w:val="Strong"/>
         </w:rPr>
         <w:tab/>
-      </w:r>
-      <w:r>
-        <w:rPr>
-          <w:rStyle w:val="Strong"/>
-        </w:rPr>
         <w:t>&lt;</w:t>
       </w:r>
       <w:r>
@@ -3544,6 +2373,16 @@
 </file>
 
 <file path=word/footer1.xml><?xml version="1.0" encoding="utf-8"?>
+<w:ftr xmlns:wpc="http://schemas.microsoft.com/office/word/2010/wordprocessingCanvas" xmlns:mc="http://schemas.openxmlformats.org/markup-compatibility/2006" xmlns:o="urn:schemas-microsoft-com:office:office" xmlns:r="http://schemas.openxmlformats.org/officeDocument/2006/relationships" xmlns:m="http://schemas.openxmlformats.org/officeDocument/2006/math" xmlns:v="urn:schemas-microsoft-com:vml" xmlns:wp14="http://schemas.microsoft.com/office/word/2010/wordprocessingDrawing" xmlns:wp="http://schemas.openxmlformats.org/drawingml/2006/wordprocessingDrawing" xmlns:w10="urn:schemas-microsoft-com:office:word" xmlns:w="http://schemas.openxmlformats.org/wordprocessingml/2006/main" xmlns:w14="http://schemas.microsoft.com/office/word/2010/wordml" xmlns:w15="http://schemas.microsoft.com/office/word/2012/wordml" xmlns:wpg="http://schemas.microsoft.com/office/word/2010/wordprocessingGroup" xmlns:wpi="http://schemas.microsoft.com/office/word/2010/wordprocessingInk" xmlns:wne="http://schemas.microsoft.com/office/word/2006/wordml" xmlns:wps="http://schemas.microsoft.com/office/word/2010/wordprocessingShape" mc:Ignorable="w14 w15 wp14">
+  <w:p>
+    <w:pPr>
+      <w:pStyle w:val="Footer"/>
+    </w:pPr>
+  </w:p>
+</w:ftr>
+</file>
+
+<file path=word/footer2.xml><?xml version="1.0" encoding="utf-8"?>
 <w:ftr xmlns:wpc="http://schemas.microsoft.com/office/word/2010/wordprocessingCanvas" xmlns:mc="http://schemas.openxmlformats.org/markup-compatibility/2006" xmlns:o="urn:schemas-microsoft-com:office:office" xmlns:r="http://schemas.openxmlformats.org/officeDocument/2006/relationships" xmlns:m="http://schemas.openxmlformats.org/officeDocument/2006/math" xmlns:v="urn:schemas-microsoft-com:vml" xmlns:wp14="http://schemas.microsoft.com/office/word/2010/wordprocessingDrawing" xmlns:wp="http://schemas.openxmlformats.org/drawingml/2006/wordprocessingDrawing" xmlns:w10="urn:schemas-microsoft-com:office:word" xmlns:w="http://schemas.openxmlformats.org/wordprocessingml/2006/main" xmlns:w14="http://schemas.microsoft.com/office/word/2010/wordml" xmlns:w15="http://schemas.microsoft.com/office/word/2012/wordml" xmlns:wpg="http://schemas.microsoft.com/office/word/2010/wordprocessingGroup" xmlns:wpi="http://schemas.microsoft.com/office/word/2010/wordprocessingInk" xmlns:wne="http://schemas.microsoft.com/office/word/2006/wordml" xmlns:wps="http://schemas.microsoft.com/office/word/2010/wordprocessingShape" mc:Ignorable="w14 w15 wp14">
   <w:p>
     <w:pPr>
@@ -3623,34 +2462,14 @@
                               <w:sz w:val="18"/>
                             </w:rPr>
                           </w:pPr>
-                          <w:proofErr w:type="spellStart"/>
                           <w:r>
                             <w:rPr>
                               <w:rFonts w:ascii="UniCredit" w:hAnsi="UniCredit"/>
                               <w:color w:val="000000"/>
                               <w:sz w:val="18"/>
                             </w:rPr>
-                            <w:t>UniCreditSI_Internal</w:t>
+                            <w:t>UniCreditSI_Internal Use Only</w:t>
                           </w:r>
-                          <w:proofErr w:type="spellEnd"/>
-                          <w:r>
-                            <w:rPr>
-                              <w:rFonts w:ascii="UniCredit" w:hAnsi="UniCredit"/>
-                              <w:color w:val="000000"/>
-                              <w:sz w:val="18"/>
-                            </w:rPr>
-                            <w:t xml:space="preserve"> Use </w:t>
-                          </w:r>
-                          <w:proofErr w:type="spellStart"/>
-                          <w:r>
-                            <w:rPr>
-                              <w:rFonts w:ascii="UniCredit" w:hAnsi="UniCredit"/>
-                              <w:color w:val="000000"/>
-                              <w:sz w:val="18"/>
-                            </w:rPr>
-                            <w:t>Only</w:t>
-                          </w:r>
-                          <w:proofErr w:type="spellEnd"/>
                         </w:p>
                       </w:txbxContent>
                     </wps:txbx>
@@ -3726,6 +2545,16 @@
 </w:ftr>
 </file>
 
+<file path=word/footer3.xml><?xml version="1.0" encoding="utf-8"?>
+<w:ftr xmlns:wpc="http://schemas.microsoft.com/office/word/2010/wordprocessingCanvas" xmlns:mc="http://schemas.openxmlformats.org/markup-compatibility/2006" xmlns:o="urn:schemas-microsoft-com:office:office" xmlns:r="http://schemas.openxmlformats.org/officeDocument/2006/relationships" xmlns:m="http://schemas.openxmlformats.org/officeDocument/2006/math" xmlns:v="urn:schemas-microsoft-com:vml" xmlns:wp14="http://schemas.microsoft.com/office/word/2010/wordprocessingDrawing" xmlns:wp="http://schemas.openxmlformats.org/drawingml/2006/wordprocessingDrawing" xmlns:w10="urn:schemas-microsoft-com:office:word" xmlns:w="http://schemas.openxmlformats.org/wordprocessingml/2006/main" xmlns:w14="http://schemas.microsoft.com/office/word/2010/wordml" xmlns:w15="http://schemas.microsoft.com/office/word/2012/wordml" xmlns:wpg="http://schemas.microsoft.com/office/word/2010/wordprocessingGroup" xmlns:wpi="http://schemas.microsoft.com/office/word/2010/wordprocessingInk" xmlns:wne="http://schemas.microsoft.com/office/word/2006/wordml" xmlns:wps="http://schemas.microsoft.com/office/word/2010/wordprocessingShape" mc:Ignorable="w14 w15 wp14">
+  <w:p>
+    <w:pPr>
+      <w:pStyle w:val="Footer"/>
+    </w:pPr>
+  </w:p>
+</w:ftr>
+</file>
+
 <file path=word/footnotes.xml><?xml version="1.0" encoding="utf-8"?>
 <w:footnotes xmlns:wpc="http://schemas.microsoft.com/office/word/2010/wordprocessingCanvas" xmlns:mc="http://schemas.openxmlformats.org/markup-compatibility/2006" xmlns:o="urn:schemas-microsoft-com:office:office" xmlns:r="http://schemas.openxmlformats.org/officeDocument/2006/relationships" xmlns:m="http://schemas.openxmlformats.org/officeDocument/2006/math" xmlns:v="urn:schemas-microsoft-com:vml" xmlns:wp14="http://schemas.microsoft.com/office/word/2010/wordprocessingDrawing" xmlns:wp="http://schemas.openxmlformats.org/drawingml/2006/wordprocessingDrawing" xmlns:w10="urn:schemas-microsoft-com:office:word" xmlns:w="http://schemas.openxmlformats.org/wordprocessingml/2006/main" xmlns:w14="http://schemas.microsoft.com/office/word/2010/wordml" xmlns:w15="http://schemas.microsoft.com/office/word/2012/wordml" xmlns:wpg="http://schemas.microsoft.com/office/word/2010/wordprocessingGroup" xmlns:wpi="http://schemas.microsoft.com/office/word/2010/wordprocessingInk" xmlns:wne="http://schemas.microsoft.com/office/word/2006/wordml" xmlns:wps="http://schemas.microsoft.com/office/word/2010/wordprocessingShape" mc:Ignorable="w14 w15 wp14">
   <w:footnote w:type="separator" w:id="-1">
@@ -3749,6 +2578,36 @@
     </w:p>
   </w:footnote>
 </w:footnotes>
+</file>
+
+<file path=word/header1.xml><?xml version="1.0" encoding="utf-8"?>
+<w:hdr xmlns:wpc="http://schemas.microsoft.com/office/word/2010/wordprocessingCanvas" xmlns:mc="http://schemas.openxmlformats.org/markup-compatibility/2006" xmlns:o="urn:schemas-microsoft-com:office:office" xmlns:r="http://schemas.openxmlformats.org/officeDocument/2006/relationships" xmlns:m="http://schemas.openxmlformats.org/officeDocument/2006/math" xmlns:v="urn:schemas-microsoft-com:vml" xmlns:wp14="http://schemas.microsoft.com/office/word/2010/wordprocessingDrawing" xmlns:wp="http://schemas.openxmlformats.org/drawingml/2006/wordprocessingDrawing" xmlns:w10="urn:schemas-microsoft-com:office:word" xmlns:w="http://schemas.openxmlformats.org/wordprocessingml/2006/main" xmlns:w14="http://schemas.microsoft.com/office/word/2010/wordml" xmlns:w15="http://schemas.microsoft.com/office/word/2012/wordml" xmlns:wpg="http://schemas.microsoft.com/office/word/2010/wordprocessingGroup" xmlns:wpi="http://schemas.microsoft.com/office/word/2010/wordprocessingInk" xmlns:wne="http://schemas.microsoft.com/office/word/2006/wordml" xmlns:wps="http://schemas.microsoft.com/office/word/2010/wordprocessingShape" mc:Ignorable="w14 w15 wp14">
+  <w:p>
+    <w:pPr>
+      <w:pStyle w:val="Header"/>
+    </w:pPr>
+  </w:p>
+</w:hdr>
+</file>
+
+<file path=word/header2.xml><?xml version="1.0" encoding="utf-8"?>
+<w:hdr xmlns:wpc="http://schemas.microsoft.com/office/word/2010/wordprocessingCanvas" xmlns:mc="http://schemas.openxmlformats.org/markup-compatibility/2006" xmlns:o="urn:schemas-microsoft-com:office:office" xmlns:r="http://schemas.openxmlformats.org/officeDocument/2006/relationships" xmlns:m="http://schemas.openxmlformats.org/officeDocument/2006/math" xmlns:v="urn:schemas-microsoft-com:vml" xmlns:wp14="http://schemas.microsoft.com/office/word/2010/wordprocessingDrawing" xmlns:wp="http://schemas.openxmlformats.org/drawingml/2006/wordprocessingDrawing" xmlns:w10="urn:schemas-microsoft-com:office:word" xmlns:w="http://schemas.openxmlformats.org/wordprocessingml/2006/main" xmlns:w14="http://schemas.microsoft.com/office/word/2010/wordml" xmlns:w15="http://schemas.microsoft.com/office/word/2012/wordml" xmlns:wpg="http://schemas.microsoft.com/office/word/2010/wordprocessingGroup" xmlns:wpi="http://schemas.microsoft.com/office/word/2010/wordprocessingInk" xmlns:wne="http://schemas.microsoft.com/office/word/2006/wordml" xmlns:wps="http://schemas.microsoft.com/office/word/2010/wordprocessingShape" mc:Ignorable="w14 w15 wp14">
+  <w:p>
+    <w:pPr>
+      <w:pStyle w:val="Header"/>
+    </w:pPr>
+  </w:p>
+</w:hdr>
+</file>
+
+<file path=word/header3.xml><?xml version="1.0" encoding="utf-8"?>
+<w:hdr xmlns:wpc="http://schemas.microsoft.com/office/word/2010/wordprocessingCanvas" xmlns:mc="http://schemas.openxmlformats.org/markup-compatibility/2006" xmlns:o="urn:schemas-microsoft-com:office:office" xmlns:r="http://schemas.openxmlformats.org/officeDocument/2006/relationships" xmlns:m="http://schemas.openxmlformats.org/officeDocument/2006/math" xmlns:v="urn:schemas-microsoft-com:vml" xmlns:wp14="http://schemas.microsoft.com/office/word/2010/wordprocessingDrawing" xmlns:wp="http://schemas.openxmlformats.org/drawingml/2006/wordprocessingDrawing" xmlns:w10="urn:schemas-microsoft-com:office:word" xmlns:w="http://schemas.openxmlformats.org/wordprocessingml/2006/main" xmlns:w14="http://schemas.microsoft.com/office/word/2010/wordml" xmlns:w15="http://schemas.microsoft.com/office/word/2012/wordml" xmlns:wpg="http://schemas.microsoft.com/office/word/2010/wordprocessingGroup" xmlns:wpi="http://schemas.microsoft.com/office/word/2010/wordprocessingInk" xmlns:wne="http://schemas.microsoft.com/office/word/2006/wordml" xmlns:wps="http://schemas.microsoft.com/office/word/2010/wordprocessingShape" mc:Ignorable="w14 w15 wp14">
+  <w:p>
+    <w:pPr>
+      <w:pStyle w:val="Header"/>
+    </w:pPr>
+  </w:p>
+</w:hdr>
 </file>
 
 <file path=word/numbering.xml><?xml version="1.0" encoding="utf-8"?>
@@ -7452,7 +6311,7 @@
 </file>
 
 <file path=customXml/itemProps1.xml><?xml version="1.0" encoding="utf-8"?>
-<ds:datastoreItem xmlns:ds="http://schemas.openxmlformats.org/officeDocument/2006/customXml" ds:itemID="{B8E47853-3546-43E1-B78C-8B9191F6624E}">
+<ds:datastoreItem xmlns:ds="http://schemas.openxmlformats.org/officeDocument/2006/customXml" ds:itemID="{2447B164-619B-4603-AF5D-9652BD6926DA}">
   <ds:schemaRefs>
     <ds:schemaRef ds:uri="http://schemas.openxmlformats.org/officeDocument/2006/bibliography"/>
   </ds:schemaRefs>

</xml_diff>